<commit_message>
EmployeeTraining relationship has been added.
</commit_message>
<xml_diff>
--- a/New Version/שלב א/Report.docx
+++ b/New Version/שלב א/Report.docx
@@ -2476,12 +2476,14 @@
         </w:rPr>
         <w:t>תמודדות (נמצא בקשר "</w:t>
       </w:r>
+      <w:proofErr w:type="spellStart"/>
       <w:r>
         <w:rPr>
           <w:rFonts w:ascii="Arial" w:hAnsi="Arial" w:cs="Arial"/>
         </w:rPr>
         <w:t>Willing_To_Work_A</w:t>
       </w:r>
+      <w:proofErr w:type="spellEnd"/>
       <w:r>
         <w:rPr>
           <w:rFonts w:ascii="Arial" w:hAnsi="Arial" w:cs="Arial" w:hint="cs"/>
@@ -4227,6 +4229,7 @@
           <w:rFonts w:cs="Arial"/>
           <w:b/>
           <w:bCs/>
+          <w:noProof/>
           <w:sz w:val="28"/>
           <w:szCs w:val="28"/>
           <w:rtl/>
@@ -4322,7 +4325,6 @@
       <w:pPr>
         <w:bidi/>
         <w:rPr>
-          <w:rFonts w:hint="cs"/>
           <w:sz w:val="28"/>
           <w:szCs w:val="28"/>
         </w:rPr>
@@ -4793,7 +4795,6 @@
       <w:pPr>
         <w:bidi/>
         <w:rPr>
-          <w:rFonts w:hint="cs"/>
           <w:sz w:val="28"/>
           <w:szCs w:val="28"/>
         </w:rPr>
@@ -4801,6 +4802,7 @@
       <w:r>
         <w:rPr>
           <w:rFonts w:cs="Arial"/>
+          <w:noProof/>
           <w:sz w:val="28"/>
           <w:szCs w:val="28"/>
           <w:rtl/>
@@ -4868,7 +4870,6 @@
       <w:pPr>
         <w:bidi/>
         <w:rPr>
-          <w:rFonts w:hint="cs"/>
           <w:sz w:val="28"/>
           <w:szCs w:val="28"/>
           <w:rtl/>
@@ -5208,7 +5209,6 @@
       <w:pPr>
         <w:bidi/>
         <w:rPr>
-          <w:rFonts w:hint="cs"/>
           <w:sz w:val="28"/>
           <w:szCs w:val="28"/>
         </w:rPr>
@@ -5445,6 +5445,7 @@
       <w:r>
         <w:rPr>
           <w:rFonts w:cs="Arial"/>
+          <w:noProof/>
           <w:sz w:val="28"/>
           <w:szCs w:val="28"/>
           <w:rtl/>
@@ -5512,7 +5513,6 @@
       <w:pPr>
         <w:bidi/>
         <w:rPr>
-          <w:rFonts w:hint="cs"/>
           <w:sz w:val="28"/>
           <w:szCs w:val="28"/>
         </w:rPr>
@@ -5602,12 +5602,21 @@
         </w:rPr>
         <w:t xml:space="preserve">נלך לאתר </w:t>
       </w:r>
-      <w:r>
-        <w:rPr>
-          <w:sz w:val="28"/>
-          <w:szCs w:val="28"/>
-        </w:rPr>
-        <w:t xml:space="preserve">mockaroo </w:t>
+      <w:proofErr w:type="spellStart"/>
+      <w:r>
+        <w:rPr>
+          <w:sz w:val="28"/>
+          <w:szCs w:val="28"/>
+        </w:rPr>
+        <w:t>mockaroo</w:t>
+      </w:r>
+      <w:proofErr w:type="spellEnd"/>
+      <w:r>
+        <w:rPr>
+          <w:sz w:val="28"/>
+          <w:szCs w:val="28"/>
+        </w:rPr>
+        <w:t xml:space="preserve"> </w:t>
       </w:r>
       <w:r>
         <w:rPr>
@@ -5639,6 +5648,7 @@
       <w:r>
         <w:rPr>
           <w:rFonts w:cs="Arial"/>
+          <w:noProof/>
           <w:sz w:val="28"/>
           <w:szCs w:val="28"/>
           <w:rtl/>
@@ -5731,6 +5741,7 @@
         </w:rPr>
         <w:t xml:space="preserve"> לאתר </w:t>
       </w:r>
+      <w:proofErr w:type="spellStart"/>
       <w:r>
         <w:rPr>
           <w:sz w:val="28"/>
@@ -5738,6 +5749,7 @@
         </w:rPr>
         <w:t>mockaroo</w:t>
       </w:r>
+      <w:proofErr w:type="spellEnd"/>
       <w:r>
         <w:rPr>
           <w:rFonts w:hint="cs"/>
@@ -5747,13 +5759,31 @@
         </w:rPr>
         <w:t xml:space="preserve"> ובשדות </w:t>
       </w:r>
-      <w:r>
-        <w:rPr>
-          <w:sz w:val="28"/>
-          <w:szCs w:val="28"/>
-        </w:rPr>
-        <w:t>PosId DepartId</w:t>
-      </w:r>
+      <w:proofErr w:type="spellStart"/>
+      <w:r>
+        <w:rPr>
+          <w:sz w:val="28"/>
+          <w:szCs w:val="28"/>
+        </w:rPr>
+        <w:t>PosId</w:t>
+      </w:r>
+      <w:proofErr w:type="spellEnd"/>
+      <w:r>
+        <w:rPr>
+          <w:sz w:val="28"/>
+          <w:szCs w:val="28"/>
+        </w:rPr>
+        <w:t xml:space="preserve"> </w:t>
+      </w:r>
+      <w:proofErr w:type="spellStart"/>
+      <w:r>
+        <w:rPr>
+          <w:sz w:val="28"/>
+          <w:szCs w:val="28"/>
+        </w:rPr>
+        <w:t>DepartId</w:t>
+      </w:r>
+      <w:proofErr w:type="spellEnd"/>
       <w:r>
         <w:rPr>
           <w:rFonts w:hint="cs"/>
@@ -5808,6 +5838,7 @@
         </w:rPr>
         <w:t xml:space="preserve">הנה מדריך קטן היא להגדיר </w:t>
       </w:r>
+      <w:proofErr w:type="spellStart"/>
       <w:r>
         <w:rPr>
           <w:sz w:val="28"/>
@@ -5815,6 +5846,7 @@
         </w:rPr>
         <w:t>DataSet</w:t>
       </w:r>
+      <w:proofErr w:type="spellEnd"/>
       <w:r>
         <w:rPr>
           <w:rFonts w:hint="cs"/>
@@ -5824,12 +5856,21 @@
         </w:rPr>
         <w:t xml:space="preserve"> ב</w:t>
       </w:r>
-      <w:r>
-        <w:rPr>
-          <w:sz w:val="28"/>
-          <w:szCs w:val="28"/>
-        </w:rPr>
-        <w:t xml:space="preserve">mockaroo </w:t>
+      <w:proofErr w:type="spellStart"/>
+      <w:r>
+        <w:rPr>
+          <w:sz w:val="28"/>
+          <w:szCs w:val="28"/>
+        </w:rPr>
+        <w:t>mockaroo</w:t>
+      </w:r>
+      <w:proofErr w:type="spellEnd"/>
+      <w:r>
+        <w:rPr>
+          <w:sz w:val="28"/>
+          <w:szCs w:val="28"/>
+        </w:rPr>
+        <w:t xml:space="preserve"> </w:t>
       </w:r>
       <w:r>
         <w:rPr>
@@ -5916,6 +5957,7 @@
       <w:r>
         <w:rPr>
           <w:rFonts w:cs="Arial"/>
+          <w:noProof/>
           <w:sz w:val="28"/>
           <w:szCs w:val="28"/>
           <w:rtl/>
@@ -5969,6 +6011,7 @@
       <w:r>
         <w:rPr>
           <w:rFonts w:cs="Arial"/>
+          <w:noProof/>
           <w:sz w:val="28"/>
           <w:szCs w:val="28"/>
           <w:rtl/>
@@ -6133,6 +6176,7 @@
         </w:rPr>
         <w:t xml:space="preserve"> בתיקייה של </w:t>
       </w:r>
+      <w:proofErr w:type="spellStart"/>
       <w:r>
         <w:rPr>
           <w:sz w:val="28"/>
@@ -6140,6 +6184,7 @@
         </w:rPr>
         <w:t>DBImport</w:t>
       </w:r>
+      <w:proofErr w:type="spellEnd"/>
       <w:r>
         <w:rPr>
           <w:rFonts w:hint="cs"/>
@@ -6237,6 +6282,7 @@
       <w:r>
         <w:rPr>
           <w:rFonts w:cs="Arial"/>
+          <w:noProof/>
           <w:sz w:val="28"/>
           <w:szCs w:val="28"/>
           <w:rtl/>
@@ -6282,7 +6328,6 @@
       <w:pPr>
         <w:bidi/>
         <w:rPr>
-          <w:rFonts w:hint="cs"/>
           <w:sz w:val="28"/>
           <w:szCs w:val="28"/>
           <w:rtl/>
@@ -6318,7 +6363,6 @@
       <w:pPr>
         <w:bidi/>
         <w:rPr>
-          <w:rFonts w:hint="cs"/>
           <w:sz w:val="28"/>
           <w:szCs w:val="28"/>
           <w:rtl/>
@@ -6491,7 +6535,6 @@
       <w:pPr>
         <w:bidi/>
         <w:rPr>
-          <w:rFonts w:hint="cs"/>
           <w:sz w:val="28"/>
           <w:szCs w:val="28"/>
           <w:rtl/>
@@ -6500,6 +6543,7 @@
       <w:r>
         <w:rPr>
           <w:rFonts w:cs="Arial"/>
+          <w:noProof/>
           <w:sz w:val="28"/>
           <w:szCs w:val="28"/>
           <w:rtl/>
@@ -6627,7 +6671,6 @@
       <w:pPr>
         <w:bidi/>
         <w:rPr>
-          <w:rFonts w:hint="cs"/>
           <w:sz w:val="28"/>
           <w:szCs w:val="28"/>
         </w:rPr>
@@ -6712,6 +6755,7 @@
         </w:rPr>
         <w:t xml:space="preserve">Shift, </w:t>
       </w:r>
+      <w:proofErr w:type="spellStart"/>
       <w:r>
         <w:rPr>
           <w:b/>
@@ -6722,6 +6766,7 @@
         </w:rPr>
         <w:t>EmployeeShift</w:t>
       </w:r>
+      <w:proofErr w:type="spellEnd"/>
       <w:r>
         <w:rPr>
           <w:b/>
@@ -6886,6 +6931,7 @@
       <w:r>
         <w:rPr>
           <w:rFonts w:cs="Arial"/>
+          <w:noProof/>
           <w:sz w:val="28"/>
           <w:szCs w:val="28"/>
           <w:rtl/>
@@ -6967,7 +7013,6 @@
       <w:pPr>
         <w:bidi/>
         <w:rPr>
-          <w:rFonts w:hint="cs"/>
           <w:sz w:val="28"/>
           <w:szCs w:val="28"/>
         </w:rPr>
@@ -7215,6 +7260,7 @@
       <w:r>
         <w:rPr>
           <w:rFonts w:cs="Arial"/>
+          <w:noProof/>
           <w:rtl/>
         </w:rPr>
         <w:drawing>
@@ -7416,9 +7462,6 @@
     <w:p>
       <w:pPr>
         <w:bidi/>
-        <w:rPr>
-          <w:rFonts w:hint="cs"/>
-        </w:rPr>
       </w:pPr>
       <w:r>
         <w:rPr>
@@ -7447,9 +7490,11 @@
         </w:rPr>
         <w:t xml:space="preserve"> נכניס ערכים לטבלה </w:t>
       </w:r>
+      <w:proofErr w:type="spellStart"/>
       <w:r>
         <w:t>EmployeeShift</w:t>
       </w:r>
+      <w:proofErr w:type="spellEnd"/>
     </w:p>
     <w:p>
       <w:pPr>
@@ -7511,6 +7556,7 @@
       <w:r>
         <w:rPr>
           <w:rFonts w:cs="Arial"/>
+          <w:noProof/>
           <w:rtl/>
         </w:rPr>
         <w:drawing>
@@ -7554,7 +7600,6 @@
       <w:pPr>
         <w:bidi/>
         <w:rPr>
-          <w:rFonts w:hint="cs"/>
           <w:sz w:val="28"/>
           <w:szCs w:val="28"/>
           <w:rtl/>
@@ -7586,6 +7631,7 @@
         </w:rPr>
         <w:t xml:space="preserve"> ה</w:t>
       </w:r>
+      <w:proofErr w:type="spellStart"/>
       <w:r>
         <w:rPr>
           <w:sz w:val="28"/>
@@ -7593,6 +7639,7 @@
         </w:rPr>
         <w:t>userdata</w:t>
       </w:r>
+      <w:proofErr w:type="spellEnd"/>
       <w:r>
         <w:rPr>
           <w:rFonts w:hint="cs"/>
@@ -7618,12 +7665,21 @@
         </w:rPr>
         <w:t xml:space="preserve"> שנמצא בתיקייה של </w:t>
       </w:r>
-      <w:r>
-        <w:rPr>
-          <w:sz w:val="28"/>
-          <w:szCs w:val="28"/>
-        </w:rPr>
-        <w:t xml:space="preserve">plsql </w:t>
+      <w:proofErr w:type="spellStart"/>
+      <w:r>
+        <w:rPr>
+          <w:sz w:val="28"/>
+          <w:szCs w:val="28"/>
+        </w:rPr>
+        <w:t>plsql</w:t>
+      </w:r>
+      <w:proofErr w:type="spellEnd"/>
+      <w:r>
+        <w:rPr>
+          <w:sz w:val="28"/>
+          <w:szCs w:val="28"/>
+        </w:rPr>
+        <w:t xml:space="preserve"> </w:t>
       </w:r>
       <w:r>
         <w:rPr>
@@ -7683,6 +7739,7 @@
           <w:rFonts w:cs="Arial"/>
           <w:b/>
           <w:bCs/>
+          <w:noProof/>
           <w:sz w:val="28"/>
           <w:szCs w:val="28"/>
           <w:rtl/>
@@ -7868,7 +7925,6 @@
       <w:pPr>
         <w:bidi/>
         <w:rPr>
-          <w:rFonts w:hint="cs"/>
           <w:sz w:val="28"/>
           <w:szCs w:val="28"/>
           <w:rtl/>
@@ -7877,6 +7933,7 @@
       <w:r>
         <w:rPr>
           <w:rFonts w:cs="Arial"/>
+          <w:noProof/>
           <w:sz w:val="28"/>
           <w:szCs w:val="28"/>
           <w:rtl/>
@@ -8110,6 +8167,7 @@
       <w:r>
         <w:rPr>
           <w:rFonts w:cs="Arial"/>
+          <w:noProof/>
           <w:rtl/>
         </w:rPr>
         <w:drawing>
@@ -8195,6 +8253,7 @@
       <w:r>
         <w:rPr>
           <w:rFonts w:cs="Arial"/>
+          <w:noProof/>
           <w:sz w:val="28"/>
           <w:szCs w:val="28"/>
           <w:rtl/>
@@ -8363,7 +8422,7 @@
           <w:sz w:val="28"/>
           <w:szCs w:val="28"/>
         </w:rPr>
-        <w:t>Traning</w:t>
+        <w:t>Training</w:t>
       </w:r>
       <w:r>
         <w:rPr>
@@ -8393,26 +8452,18 @@
           <w:rtl/>
         </w:rPr>
         <w:drawing>
-          <wp:anchor distT="0" distB="0" distL="114300" distR="114300" simplePos="0" relativeHeight="251734016" behindDoc="1" locked="0" layoutInCell="1" allowOverlap="1" wp14:anchorId="4EB89B63" wp14:editId="413443FA">
+          <wp:anchor distT="0" distB="0" distL="114300" distR="114300" simplePos="0" relativeHeight="251738112" behindDoc="0" locked="0" layoutInCell="1" allowOverlap="1" wp14:anchorId="3FD83666" wp14:editId="64F1F8B9">
             <wp:simplePos x="0" y="0"/>
             <wp:positionH relativeFrom="margin">
-              <wp:posOffset>2535555</wp:posOffset>
+              <wp:posOffset>2583180</wp:posOffset>
             </wp:positionH>
             <wp:positionV relativeFrom="paragraph">
-              <wp:posOffset>244475</wp:posOffset>
+              <wp:posOffset>87412</wp:posOffset>
             </wp:positionV>
-            <wp:extent cx="3190240" cy="1788795"/>
-            <wp:effectExtent l="0" t="0" r="0" b="1905"/>
-            <wp:wrapTight wrapText="bothSides">
-              <wp:wrapPolygon edited="0">
-                <wp:start x="0" y="0"/>
-                <wp:lineTo x="0" y="21393"/>
-                <wp:lineTo x="21411" y="21393"/>
-                <wp:lineTo x="21411" y="0"/>
-                <wp:lineTo x="0" y="0"/>
-              </wp:wrapPolygon>
-            </wp:wrapTight>
-            <wp:docPr id="546962206" name="Picture 1" descr="A computer screen shot of text&#10;&#10;Description automatically generated"/>
+            <wp:extent cx="3148330" cy="1671320"/>
+            <wp:effectExtent l="0" t="0" r="0" b="5080"/>
+            <wp:wrapSquare wrapText="bothSides"/>
+            <wp:docPr id="67615711" name="Picture 1" descr="A computer screen shot of a program&#10;&#10;Description automatically generated"/>
             <wp:cNvGraphicFramePr>
               <a:graphicFrameLocks xmlns:a="http://schemas.openxmlformats.org/drawingml/2006/main" noChangeAspect="1"/>
             </wp:cNvGraphicFramePr>
@@ -8420,7 +8471,7 @@
               <a:graphicData uri="http://schemas.openxmlformats.org/drawingml/2006/picture">
                 <pic:pic xmlns:pic="http://schemas.openxmlformats.org/drawingml/2006/picture">
                   <pic:nvPicPr>
-                    <pic:cNvPr id="546962206" name="Picture 1" descr="A computer screen shot of text&#10;&#10;Description automatically generated"/>
+                    <pic:cNvPr id="67615711" name="Picture 1" descr="A computer screen shot of a program&#10;&#10;Description automatically generated"/>
                     <pic:cNvPicPr/>
                   </pic:nvPicPr>
                   <pic:blipFill>
@@ -8438,7 +8489,7 @@
                   <pic:spPr>
                     <a:xfrm>
                       <a:off x="0" y="0"/>
-                      <a:ext cx="3190240" cy="1788795"/>
+                      <a:ext cx="3148330" cy="1671320"/>
                     </a:xfrm>
                     <a:prstGeom prst="rect">
                       <a:avLst/>
@@ -8487,7 +8538,6 @@
       <w:pPr>
         <w:bidi/>
         <w:rPr>
-          <w:rFonts w:hint="cs"/>
           <w:sz w:val="28"/>
           <w:szCs w:val="28"/>
           <w:rtl/>
@@ -8573,10 +8623,10 @@
           <w:rtl/>
         </w:rPr>
         <w:drawing>
-          <wp:inline distT="0" distB="0" distL="0" distR="0" wp14:anchorId="40B069B0" wp14:editId="1CDAC587">
-            <wp:extent cx="5418661" cy="1888143"/>
+          <wp:inline distT="0" distB="0" distL="0" distR="0" wp14:anchorId="637B870F" wp14:editId="1F6C1D3A">
+            <wp:extent cx="5778095" cy="2445349"/>
             <wp:effectExtent l="0" t="0" r="0" b="0"/>
-            <wp:docPr id="1724560486" name="Picture 1" descr="A screen shot of a computer&#10;&#10;Description automatically generated"/>
+            <wp:docPr id="1821920142" name="Picture 1" descr="A black screen with many colorful lines&#10;&#10;Description automatically generated with medium confidence"/>
             <wp:cNvGraphicFramePr>
               <a:graphicFrameLocks xmlns:a="http://schemas.openxmlformats.org/drawingml/2006/main" noChangeAspect="1"/>
             </wp:cNvGraphicFramePr>
@@ -8584,18 +8634,18 @@
               <a:graphicData uri="http://schemas.openxmlformats.org/drawingml/2006/picture">
                 <pic:pic xmlns:pic="http://schemas.openxmlformats.org/drawingml/2006/picture">
                   <pic:nvPicPr>
-                    <pic:cNvPr id="1724560486" name="Picture 1" descr="A screen shot of a computer&#10;&#10;Description automatically generated"/>
+                    <pic:cNvPr id="1821920142" name="Picture 1" descr="A black screen with many colorful lines&#10;&#10;Description automatically generated with medium confidence"/>
                     <pic:cNvPicPr/>
                   </pic:nvPicPr>
                   <pic:blipFill rotWithShape="1">
                     <a:blip r:embed="rId39"/>
-                    <a:srcRect r="52530"/>
+                    <a:srcRect r="49789"/>
                     <a:stretch/>
                   </pic:blipFill>
                   <pic:spPr bwMode="auto">
                     <a:xfrm>
                       <a:off x="0" y="0"/>
-                      <a:ext cx="5449000" cy="1898715"/>
+                      <a:ext cx="5798255" cy="2453881"/>
                     </a:xfrm>
                     <a:prstGeom prst="rect">
                       <a:avLst/>
@@ -8620,7 +8670,6 @@
       <w:pPr>
         <w:bidi/>
         <w:rPr>
-          <w:rFonts w:hint="cs"/>
           <w:sz w:val="28"/>
           <w:szCs w:val="28"/>
         </w:rPr>
@@ -8656,6 +8705,7 @@
       <w:r>
         <w:rPr>
           <w:rFonts w:cs="Arial"/>
+          <w:noProof/>
           <w:sz w:val="28"/>
           <w:szCs w:val="28"/>
           <w:rtl/>
@@ -8745,6 +8795,7 @@
       <w:r>
         <w:rPr>
           <w:rFonts w:cs="Arial"/>
+          <w:noProof/>
           <w:sz w:val="28"/>
           <w:szCs w:val="28"/>
           <w:rtl/>
@@ -8802,37 +8853,15 @@
         <w:rPr>
           <w:sz w:val="28"/>
           <w:szCs w:val="28"/>
-          <w:rtl/>
-        </w:rPr>
-      </w:pPr>
-    </w:p>
-    <w:p>
-      <w:pPr>
-        <w:bidi/>
-        <w:rPr>
-          <w:sz w:val="28"/>
-          <w:szCs w:val="28"/>
-          <w:rtl/>
-        </w:rPr>
-      </w:pPr>
-    </w:p>
-    <w:p>
-      <w:pPr>
-        <w:bidi/>
-        <w:rPr>
-          <w:sz w:val="28"/>
-          <w:szCs w:val="28"/>
-          <w:rtl/>
-        </w:rPr>
-      </w:pPr>
-    </w:p>
-    <w:p>
-      <w:pPr>
-        <w:bidi/>
-        <w:rPr>
-          <w:sz w:val="28"/>
-          <w:szCs w:val="28"/>
-          <w:rtl/>
+        </w:rPr>
+      </w:pPr>
+    </w:p>
+    <w:p>
+      <w:pPr>
+        <w:bidi/>
+        <w:rPr>
+          <w:sz w:val="28"/>
+          <w:szCs w:val="28"/>
         </w:rPr>
       </w:pPr>
       <w:r>
@@ -8843,10 +8872,487 @@
           <w:rtl/>
         </w:rPr>
         <w:lastRenderedPageBreak/>
+        <w:t>כעת נבנה את טבלת הקשר בין הנרשמים לבין הקורסים והתוכנית בטבלת ה</w:t>
+      </w:r>
+      <w:r>
+        <w:rPr>
+          <w:sz w:val="28"/>
+          <w:szCs w:val="28"/>
+        </w:rPr>
+        <w:t xml:space="preserve">Training </w:t>
+      </w:r>
+    </w:p>
+    <w:p>
+      <w:pPr>
+        <w:bidi/>
+        <w:rPr>
+          <w:sz w:val="28"/>
+          <w:szCs w:val="28"/>
+          <w:rtl/>
+        </w:rPr>
+      </w:pPr>
+      <w:r>
+        <w:rPr>
+          <w:rFonts w:hint="cs"/>
+          <w:sz w:val="28"/>
+          <w:szCs w:val="28"/>
+          <w:rtl/>
+        </w:rPr>
+        <w:t xml:space="preserve">ניצור טבלה בשם </w:t>
+      </w:r>
+      <w:proofErr w:type="spellStart"/>
+      <w:r>
+        <w:rPr>
+          <w:sz w:val="28"/>
+          <w:szCs w:val="28"/>
+        </w:rPr>
+        <w:t>EmployeeTraining</w:t>
+      </w:r>
+      <w:proofErr w:type="spellEnd"/>
+      <w:r>
+        <w:rPr>
+          <w:rFonts w:hint="cs"/>
+          <w:sz w:val="28"/>
+          <w:szCs w:val="28"/>
+          <w:rtl/>
+        </w:rPr>
+        <w:t xml:space="preserve"> שמקשרת בין עובד לבין הכשרה </w:t>
+      </w:r>
+      <w:r>
+        <w:rPr>
+          <w:sz w:val="28"/>
+          <w:szCs w:val="28"/>
+          <w:rtl/>
+        </w:rPr>
+        <w:t>–</w:t>
+      </w:r>
+      <w:r>
+        <w:rPr>
+          <w:rFonts w:hint="cs"/>
+          <w:sz w:val="28"/>
+          <w:szCs w:val="28"/>
+          <w:rtl/>
+        </w:rPr>
+        <w:t xml:space="preserve"> </w:t>
+      </w:r>
+    </w:p>
+    <w:p>
+      <w:pPr>
+        <w:bidi/>
+        <w:rPr>
+          <w:sz w:val="28"/>
+          <w:szCs w:val="28"/>
+          <w:rtl/>
+        </w:rPr>
+      </w:pPr>
+      <w:r>
+        <w:rPr>
+          <w:rFonts w:cs="Arial"/>
+          <w:sz w:val="28"/>
+          <w:szCs w:val="28"/>
+          <w:rtl/>
+        </w:rPr>
+        <w:drawing>
+          <wp:anchor distT="0" distB="0" distL="114300" distR="114300" simplePos="0" relativeHeight="251739136" behindDoc="0" locked="0" layoutInCell="1" allowOverlap="1" wp14:anchorId="2ED07879" wp14:editId="6ED0374F">
+            <wp:simplePos x="0" y="0"/>
+            <wp:positionH relativeFrom="margin">
+              <wp:align>right</wp:align>
+            </wp:positionH>
+            <wp:positionV relativeFrom="paragraph">
+              <wp:posOffset>282922</wp:posOffset>
+            </wp:positionV>
+            <wp:extent cx="3717586" cy="1471218"/>
+            <wp:effectExtent l="0" t="0" r="0" b="0"/>
+            <wp:wrapSquare wrapText="bothSides"/>
+            <wp:docPr id="529492447" name="Picture 1"/>
+            <wp:cNvGraphicFramePr>
+              <a:graphicFrameLocks xmlns:a="http://schemas.openxmlformats.org/drawingml/2006/main" noChangeAspect="1"/>
+            </wp:cNvGraphicFramePr>
+            <a:graphic xmlns:a="http://schemas.openxmlformats.org/drawingml/2006/main">
+              <a:graphicData uri="http://schemas.openxmlformats.org/drawingml/2006/picture">
+                <pic:pic xmlns:pic="http://schemas.openxmlformats.org/drawingml/2006/picture">
+                  <pic:nvPicPr>
+                    <pic:cNvPr id="529492447" name=""/>
+                    <pic:cNvPicPr/>
+                  </pic:nvPicPr>
+                  <pic:blipFill>
+                    <a:blip r:embed="rId42">
+                      <a:extLst>
+                        <a:ext uri="{28A0092B-C50C-407E-A947-70E740481C1C}">
+                          <a14:useLocalDpi xmlns:a14="http://schemas.microsoft.com/office/drawing/2010/main" val="0"/>
+                        </a:ext>
+                      </a:extLst>
+                    </a:blip>
+                    <a:stretch>
+                      <a:fillRect/>
+                    </a:stretch>
+                  </pic:blipFill>
+                  <pic:spPr>
+                    <a:xfrm>
+                      <a:off x="0" y="0"/>
+                      <a:ext cx="3717586" cy="1471218"/>
+                    </a:xfrm>
+                    <a:prstGeom prst="rect">
+                      <a:avLst/>
+                    </a:prstGeom>
+                  </pic:spPr>
+                </pic:pic>
+              </a:graphicData>
+            </a:graphic>
+          </wp:anchor>
+        </w:drawing>
+      </w:r>
+    </w:p>
+    <w:p>
+      <w:pPr>
+        <w:bidi/>
+        <w:rPr>
+          <w:rFonts w:hint="cs"/>
+          <w:sz w:val="28"/>
+          <w:szCs w:val="28"/>
+          <w:rtl/>
+        </w:rPr>
+      </w:pPr>
+      <w:r>
+        <w:rPr>
+          <w:rFonts w:hint="cs"/>
+          <w:sz w:val="28"/>
+          <w:szCs w:val="28"/>
+          <w:rtl/>
+        </w:rPr>
+        <w:t xml:space="preserve">טבלה לא מסובכת מידיי, ניקח את מספרי הזיהוי של העובדים הנרשמים להכשרות ואת מספרי הזיהוי של ההכשרות עצמם. </w:t>
+      </w:r>
+    </w:p>
+    <w:p>
+      <w:pPr>
+        <w:bidi/>
+        <w:rPr>
+          <w:sz w:val="28"/>
+          <w:szCs w:val="28"/>
+          <w:rtl/>
+        </w:rPr>
+      </w:pPr>
+    </w:p>
+    <w:p>
+      <w:pPr>
+        <w:bidi/>
+        <w:rPr>
+          <w:sz w:val="28"/>
+          <w:szCs w:val="28"/>
+          <w:rtl/>
+        </w:rPr>
+      </w:pPr>
+      <w:r>
+        <w:rPr>
+          <w:rFonts w:hint="cs"/>
+          <w:sz w:val="28"/>
+          <w:szCs w:val="28"/>
+          <w:rtl/>
+        </w:rPr>
+        <w:t>שוב, נשתמש ב</w:t>
+      </w:r>
+      <w:r>
+        <w:rPr>
+          <w:sz w:val="28"/>
+          <w:szCs w:val="28"/>
+        </w:rPr>
+        <w:t xml:space="preserve">Data generator </w:t>
+      </w:r>
+      <w:r>
+        <w:rPr>
+          <w:rFonts w:hint="cs"/>
+          <w:sz w:val="28"/>
+          <w:szCs w:val="28"/>
+          <w:rtl/>
+        </w:rPr>
+        <w:t xml:space="preserve"> על מנת שניצור את כל הערכים הדרושים </w:t>
+      </w:r>
+      <w:r>
+        <w:rPr>
+          <w:sz w:val="28"/>
+          <w:szCs w:val="28"/>
+          <w:rtl/>
+        </w:rPr>
+        <w:t>–</w:t>
+      </w:r>
+    </w:p>
+    <w:p>
+      <w:pPr>
+        <w:bidi/>
+        <w:rPr>
+          <w:sz w:val="28"/>
+          <w:szCs w:val="28"/>
+        </w:rPr>
+      </w:pPr>
+      <w:r>
+        <w:rPr>
+          <w:rFonts w:cs="Arial"/>
+          <w:sz w:val="28"/>
+          <w:szCs w:val="28"/>
+          <w:rtl/>
+        </w:rPr>
+        <w:drawing>
+          <wp:inline distT="0" distB="0" distL="0" distR="0" wp14:anchorId="3488092B" wp14:editId="6E36A432">
+            <wp:extent cx="5731510" cy="1447165"/>
+            <wp:effectExtent l="0" t="0" r="2540" b="635"/>
+            <wp:docPr id="1845468173" name="Picture 1" descr="A screenshot of a computer&#10;&#10;Description automatically generated"/>
+            <wp:cNvGraphicFramePr>
+              <a:graphicFrameLocks xmlns:a="http://schemas.openxmlformats.org/drawingml/2006/main" noChangeAspect="1"/>
+            </wp:cNvGraphicFramePr>
+            <a:graphic xmlns:a="http://schemas.openxmlformats.org/drawingml/2006/main">
+              <a:graphicData uri="http://schemas.openxmlformats.org/drawingml/2006/picture">
+                <pic:pic xmlns:pic="http://schemas.openxmlformats.org/drawingml/2006/picture">
+                  <pic:nvPicPr>
+                    <pic:cNvPr id="1845468173" name="Picture 1" descr="A screenshot of a computer&#10;&#10;Description automatically generated"/>
+                    <pic:cNvPicPr/>
+                  </pic:nvPicPr>
+                  <pic:blipFill>
+                    <a:blip r:embed="rId43"/>
+                    <a:stretch>
+                      <a:fillRect/>
+                    </a:stretch>
+                  </pic:blipFill>
+                  <pic:spPr>
+                    <a:xfrm>
+                      <a:off x="0" y="0"/>
+                      <a:ext cx="5731510" cy="1447165"/>
+                    </a:xfrm>
+                    <a:prstGeom prst="rect">
+                      <a:avLst/>
+                    </a:prstGeom>
+                  </pic:spPr>
+                </pic:pic>
+              </a:graphicData>
+            </a:graphic>
+          </wp:inline>
+        </w:drawing>
+      </w:r>
+    </w:p>
+    <w:p>
+      <w:pPr>
+        <w:bidi/>
+        <w:rPr>
+          <w:sz w:val="28"/>
+          <w:szCs w:val="28"/>
+          <w:rtl/>
+        </w:rPr>
+      </w:pPr>
+      <w:r>
+        <w:rPr>
+          <w:rFonts w:hint="cs"/>
+          <w:sz w:val="28"/>
+          <w:szCs w:val="28"/>
+          <w:rtl/>
+        </w:rPr>
+        <w:t xml:space="preserve">נבקש לחבר בין כל העובדים שאינם מנהלים (כי הם אלו שמעבירים את ההכשרות האלו) ולקשר למספרי הזיהוי של ההכשרות האלו </w:t>
+      </w:r>
+      <w:r>
+        <w:rPr>
+          <w:sz w:val="28"/>
+          <w:szCs w:val="28"/>
+          <w:rtl/>
+        </w:rPr>
+        <w:t>–</w:t>
+      </w:r>
+      <w:r>
+        <w:rPr>
+          <w:rFonts w:hint="cs"/>
+          <w:sz w:val="28"/>
+          <w:szCs w:val="28"/>
+          <w:rtl/>
+        </w:rPr>
+        <w:t xml:space="preserve"> כל אלו מתבצעים על ידי שאילתות </w:t>
+      </w:r>
+      <w:r>
+        <w:rPr>
+          <w:sz w:val="28"/>
+          <w:szCs w:val="28"/>
+        </w:rPr>
+        <w:t>SQL</w:t>
+      </w:r>
+    </w:p>
+    <w:p>
+      <w:pPr>
+        <w:bidi/>
+        <w:rPr>
+          <w:sz w:val="28"/>
+          <w:szCs w:val="28"/>
+          <w:rtl/>
+        </w:rPr>
+      </w:pPr>
+      <w:r>
+        <w:rPr>
+          <w:rFonts w:hint="cs"/>
+          <w:sz w:val="28"/>
+          <w:szCs w:val="28"/>
+          <w:rtl/>
+        </w:rPr>
+        <w:t xml:space="preserve">נריץ ונקבל </w:t>
+      </w:r>
+      <w:r>
+        <w:rPr>
+          <w:sz w:val="28"/>
+          <w:szCs w:val="28"/>
+          <w:rtl/>
+        </w:rPr>
+        <w:t>–</w:t>
+      </w:r>
+    </w:p>
+    <w:p>
+      <w:pPr>
+        <w:bidi/>
+        <w:rPr>
+          <w:rFonts w:hint="cs"/>
+          <w:sz w:val="28"/>
+          <w:szCs w:val="28"/>
+          <w:rtl/>
+        </w:rPr>
+      </w:pPr>
+      <w:r>
+        <w:rPr>
+          <w:rFonts w:cs="Arial"/>
+          <w:sz w:val="28"/>
+          <w:szCs w:val="28"/>
+          <w:rtl/>
+        </w:rPr>
+        <w:drawing>
+          <wp:inline distT="0" distB="0" distL="0" distR="0" wp14:anchorId="15B03344" wp14:editId="23AB86AE">
+            <wp:extent cx="3181794" cy="419158"/>
+            <wp:effectExtent l="0" t="0" r="0" b="0"/>
+            <wp:docPr id="212450537" name="Picture 1"/>
+            <wp:cNvGraphicFramePr>
+              <a:graphicFrameLocks xmlns:a="http://schemas.openxmlformats.org/drawingml/2006/main" noChangeAspect="1"/>
+            </wp:cNvGraphicFramePr>
+            <a:graphic xmlns:a="http://schemas.openxmlformats.org/drawingml/2006/main">
+              <a:graphicData uri="http://schemas.openxmlformats.org/drawingml/2006/picture">
+                <pic:pic xmlns:pic="http://schemas.openxmlformats.org/drawingml/2006/picture">
+                  <pic:nvPicPr>
+                    <pic:cNvPr id="212450537" name=""/>
+                    <pic:cNvPicPr/>
+                  </pic:nvPicPr>
+                  <pic:blipFill>
+                    <a:blip r:embed="rId44"/>
+                    <a:stretch>
+                      <a:fillRect/>
+                    </a:stretch>
+                  </pic:blipFill>
+                  <pic:spPr>
+                    <a:xfrm>
+                      <a:off x="0" y="0"/>
+                      <a:ext cx="3181794" cy="419158"/>
+                    </a:xfrm>
+                    <a:prstGeom prst="rect">
+                      <a:avLst/>
+                    </a:prstGeom>
+                  </pic:spPr>
+                </pic:pic>
+              </a:graphicData>
+            </a:graphic>
+          </wp:inline>
+        </w:drawing>
+      </w:r>
+    </w:p>
+    <w:p>
+      <w:pPr>
+        <w:bidi/>
+        <w:rPr>
+          <w:rFonts w:hint="cs"/>
+          <w:sz w:val="28"/>
+          <w:szCs w:val="28"/>
+          <w:rtl/>
+        </w:rPr>
+      </w:pPr>
+      <w:r>
+        <w:rPr>
+          <w:rFonts w:hint="cs"/>
+          <w:sz w:val="28"/>
+          <w:szCs w:val="28"/>
+          <w:rtl/>
+        </w:rPr>
+        <w:t xml:space="preserve">כמובן שלפעמים יוצא מצב שיש עוד שורה שהיא בדיוק כמו שורה שהייתה מקודם </w:t>
+      </w:r>
+      <w:r>
+        <w:rPr>
+          <w:sz w:val="28"/>
+          <w:szCs w:val="28"/>
+          <w:rtl/>
+        </w:rPr>
+        <w:t>–</w:t>
+      </w:r>
+      <w:r>
+        <w:rPr>
+          <w:rFonts w:hint="cs"/>
+          <w:sz w:val="28"/>
+          <w:szCs w:val="28"/>
+          <w:rtl/>
+        </w:rPr>
+        <w:t xml:space="preserve"> נלחץ על </w:t>
+      </w:r>
+      <w:r>
+        <w:rPr>
+          <w:sz w:val="28"/>
+          <w:szCs w:val="28"/>
+        </w:rPr>
+        <w:t>ok</w:t>
+      </w:r>
+      <w:r>
+        <w:rPr>
+          <w:rFonts w:hint="cs"/>
+          <w:sz w:val="28"/>
+          <w:szCs w:val="28"/>
+          <w:rtl/>
+        </w:rPr>
+        <w:t xml:space="preserve"> ונמשיך את ההרצה</w:t>
+      </w:r>
+    </w:p>
+    <w:p>
+      <w:pPr>
+        <w:bidi/>
+        <w:rPr>
+          <w:b/>
+          <w:bCs/>
+          <w:sz w:val="28"/>
+          <w:szCs w:val="28"/>
+        </w:rPr>
+      </w:pPr>
+    </w:p>
+    <w:p>
+      <w:pPr>
+        <w:bidi/>
+        <w:rPr>
+          <w:b/>
+          <w:bCs/>
+          <w:sz w:val="28"/>
+          <w:szCs w:val="28"/>
+        </w:rPr>
+      </w:pPr>
+    </w:p>
+    <w:p>
+      <w:pPr>
+        <w:bidi/>
+        <w:rPr>
+          <w:b/>
+          <w:bCs/>
+          <w:sz w:val="28"/>
+          <w:szCs w:val="28"/>
+          <w:rtl/>
+        </w:rPr>
+      </w:pPr>
+      <w:r>
+        <w:rPr>
+          <w:rFonts w:hint="cs"/>
+          <w:b/>
+          <w:bCs/>
+          <w:sz w:val="28"/>
+          <w:szCs w:val="28"/>
+          <w:rtl/>
+        </w:rPr>
         <w:t xml:space="preserve">תירוצים כמו חול ואין מה לאכול </w:t>
       </w:r>
       <w:r>
         <w:rPr>
+          <w:b/>
+          <w:bCs/>
           <w:sz w:val="28"/>
           <w:szCs w:val="28"/>
           <w:rtl/>
@@ -8856,22 +9362,30 @@
       <w:r>
         <w:rPr>
           <w:rFonts w:hint="cs"/>
+          <w:b/>
+          <w:bCs/>
           <w:sz w:val="28"/>
           <w:szCs w:val="28"/>
           <w:rtl/>
         </w:rPr>
         <w:t xml:space="preserve"> טבלת בקשות היעדרות (</w:t>
       </w:r>
-      <w:r>
-        <w:rPr>
+      <w:proofErr w:type="spellStart"/>
+      <w:r>
+        <w:rPr>
+          <w:b/>
+          <w:bCs/>
           <w:sz w:val="28"/>
           <w:szCs w:val="28"/>
         </w:rPr>
         <w:t>LeaveRequest</w:t>
       </w:r>
-      <w:r>
-        <w:rPr>
-          <w:rFonts w:hint="cs"/>
+      <w:proofErr w:type="spellEnd"/>
+      <w:r>
+        <w:rPr>
+          <w:rFonts w:hint="cs"/>
+          <w:b/>
+          <w:bCs/>
           <w:sz w:val="28"/>
           <w:szCs w:val="28"/>
           <w:rtl/>
@@ -8919,7 +9433,6 @@
       <w:pPr>
         <w:bidi/>
         <w:rPr>
-          <w:rFonts w:hint="cs"/>
           <w:sz w:val="28"/>
           <w:szCs w:val="28"/>
           <w:rtl/>
@@ -8928,10 +9441,12 @@
       <w:r>
         <w:rPr>
           <w:rFonts w:cs="Arial"/>
-          <w:sz w:val="28"/>
-          <w:szCs w:val="28"/>
-          <w:rtl/>
-        </w:rPr>
+          <w:noProof/>
+          <w:sz w:val="28"/>
+          <w:szCs w:val="28"/>
+          <w:rtl/>
+        </w:rPr>
+        <w:lastRenderedPageBreak/>
         <w:drawing>
           <wp:anchor distT="0" distB="0" distL="114300" distR="114300" simplePos="0" relativeHeight="251735040" behindDoc="0" locked="0" layoutInCell="1" allowOverlap="1" wp14:anchorId="36E42BFB" wp14:editId="506A07C7">
             <wp:simplePos x="0" y="0"/>
@@ -8956,7 +9471,7 @@
                     <pic:cNvPicPr/>
                   </pic:nvPicPr>
                   <pic:blipFill>
-                    <a:blip r:embed="rId42">
+                    <a:blip r:embed="rId45">
                       <a:extLst>
                         <a:ext uri="{28A0092B-C50C-407E-A947-70E740481C1C}">
                           <a14:useLocalDpi xmlns:a14="http://schemas.microsoft.com/office/drawing/2010/main" val="0"/>
@@ -9006,7 +9521,6 @@
       <w:pPr>
         <w:bidi/>
         <w:rPr>
-          <w:rFonts w:hint="cs"/>
           <w:sz w:val="28"/>
           <w:szCs w:val="28"/>
           <w:rtl/>
@@ -9080,6 +9594,7 @@
       <w:r>
         <w:rPr>
           <w:rFonts w:cs="Arial"/>
+          <w:noProof/>
           <w:sz w:val="28"/>
           <w:szCs w:val="28"/>
           <w:rtl/>
@@ -9108,7 +9623,7 @@
                     <pic:cNvPicPr/>
                   </pic:nvPicPr>
                   <pic:blipFill>
-                    <a:blip r:embed="rId43">
+                    <a:blip r:embed="rId46">
                       <a:extLst>
                         <a:ext uri="{28A0092B-C50C-407E-A947-70E740481C1C}">
                           <a14:useLocalDpi xmlns:a14="http://schemas.microsoft.com/office/drawing/2010/main" val="0"/>
@@ -9153,6 +9668,7 @@
         </w:rPr>
         <w:t xml:space="preserve">זאת על מנת שנוכל להעלות את זה לאתר </w:t>
       </w:r>
+      <w:proofErr w:type="spellStart"/>
       <w:r>
         <w:rPr>
           <w:sz w:val="28"/>
@@ -9160,6 +9676,7 @@
         </w:rPr>
         <w:t>mockaroo</w:t>
       </w:r>
+      <w:proofErr w:type="spellEnd"/>
       <w:r>
         <w:rPr>
           <w:rFonts w:hint="cs"/>
@@ -9279,6 +9796,7 @@
         </w:rPr>
         <w:t xml:space="preserve">ניכנס לאתר </w:t>
       </w:r>
+      <w:proofErr w:type="spellStart"/>
       <w:r>
         <w:rPr>
           <w:sz w:val="28"/>
@@ -9286,6 +9804,7 @@
         </w:rPr>
         <w:t>mockaroo</w:t>
       </w:r>
+      <w:proofErr w:type="spellEnd"/>
       <w:r>
         <w:rPr>
           <w:rFonts w:hint="cs"/>
@@ -9308,6 +9827,7 @@
       <w:r>
         <w:rPr>
           <w:rFonts w:cs="Arial"/>
+          <w:noProof/>
           <w:sz w:val="28"/>
           <w:szCs w:val="28"/>
           <w:rtl/>
@@ -9329,7 +9849,7 @@
                     <pic:cNvPicPr/>
                   </pic:nvPicPr>
                   <pic:blipFill>
-                    <a:blip r:embed="rId44"/>
+                    <a:blip r:embed="rId47"/>
                     <a:stretch>
                       <a:fillRect/>
                     </a:stretch>
@@ -9406,7 +9926,7 @@
                     <pic:cNvPicPr/>
                   </pic:nvPicPr>
                   <pic:blipFill>
-                    <a:blip r:embed="rId45"/>
+                    <a:blip r:embed="rId48"/>
                     <a:stretch>
                       <a:fillRect/>
                     </a:stretch>
@@ -9528,7 +10048,7 @@
                     <pic:cNvPicPr/>
                   </pic:nvPicPr>
                   <pic:blipFill>
-                    <a:blip r:embed="rId46"/>
+                    <a:blip r:embed="rId49"/>
                     <a:stretch>
                       <a:fillRect/>
                     </a:stretch>
@@ -9640,6 +10160,7 @@
       <w:r>
         <w:rPr>
           <w:rFonts w:cs="Arial"/>
+          <w:noProof/>
           <w:sz w:val="28"/>
           <w:szCs w:val="28"/>
           <w:rtl/>
@@ -9661,7 +10182,7 @@
                     <pic:cNvPicPr/>
                   </pic:nvPicPr>
                   <pic:blipFill>
-                    <a:blip r:embed="rId47"/>
+                    <a:blip r:embed="rId50"/>
                     <a:stretch>
                       <a:fillRect/>
                     </a:stretch>
@@ -9715,6 +10236,7 @@
         </w:rPr>
         <w:t xml:space="preserve"> על ידי </w:t>
       </w:r>
+      <w:proofErr w:type="spellStart"/>
       <w:r>
         <w:rPr>
           <w:sz w:val="28"/>
@@ -9722,6 +10244,7 @@
         </w:rPr>
         <w:t>to_date</w:t>
       </w:r>
+      <w:proofErr w:type="spellEnd"/>
     </w:p>
     <w:p>
       <w:pPr>
@@ -9763,7 +10286,6 @@
       <w:pPr>
         <w:bidi/>
         <w:rPr>
-          <w:rFonts w:hint="cs"/>
           <w:sz w:val="28"/>
           <w:szCs w:val="28"/>
         </w:rPr>
@@ -9771,6 +10293,7 @@
       <w:r>
         <w:rPr>
           <w:rFonts w:cs="Arial"/>
+          <w:noProof/>
           <w:sz w:val="28"/>
           <w:szCs w:val="28"/>
           <w:rtl/>
@@ -9799,7 +10322,7 @@
                     <pic:cNvPicPr/>
                   </pic:nvPicPr>
                   <pic:blipFill>
-                    <a:blip r:embed="rId48">
+                    <a:blip r:embed="rId51">
                       <a:extLst>
                         <a:ext uri="{28A0092B-C50C-407E-A947-70E740481C1C}">
                           <a14:useLocalDpi xmlns:a14="http://schemas.microsoft.com/office/drawing/2010/main" val="0"/>
@@ -9830,7 +10353,6 @@
       <w:pPr>
         <w:bidi/>
         <w:rPr>
-          <w:rFonts w:hint="cs"/>
           <w:sz w:val="28"/>
           <w:szCs w:val="28"/>
           <w:rtl/>
@@ -10057,7 +10579,7 @@
                     <pic:cNvPicPr/>
                   </pic:nvPicPr>
                   <pic:blipFill>
-                    <a:blip r:embed="rId49"/>
+                    <a:blip r:embed="rId52"/>
                     <a:stretch>
                       <a:fillRect/>
                     </a:stretch>
@@ -10185,7 +10707,7 @@
                     <pic:cNvPicPr/>
                   </pic:nvPicPr>
                   <pic:blipFill>
-                    <a:blip r:embed="rId50"/>
+                    <a:blip r:embed="rId53"/>
                     <a:stretch>
                       <a:fillRect/>
                     </a:stretch>
@@ -10240,7 +10762,7 @@
                     <pic:cNvPicPr/>
                   </pic:nvPicPr>
                   <pic:blipFill>
-                    <a:blip r:embed="rId51"/>
+                    <a:blip r:embed="rId54"/>
                     <a:stretch>
                       <a:fillRect/>
                     </a:stretch>
@@ -10341,7 +10863,7 @@
                     <pic:cNvPicPr/>
                   </pic:nvPicPr>
                   <pic:blipFill>
-                    <a:blip r:embed="rId52"/>
+                    <a:blip r:embed="rId55"/>
                     <a:stretch>
                       <a:fillRect/>
                     </a:stretch>
@@ -10474,7 +10996,7 @@
                     <pic:cNvPicPr/>
                   </pic:nvPicPr>
                   <pic:blipFill>
-                    <a:blip r:embed="rId53"/>
+                    <a:blip r:embed="rId56"/>
                     <a:stretch>
                       <a:fillRect/>
                     </a:stretch>
@@ -10568,7 +11090,7 @@
                     <pic:cNvPicPr/>
                   </pic:nvPicPr>
                   <pic:blipFill>
-                    <a:blip r:embed="rId54"/>
+                    <a:blip r:embed="rId57"/>
                     <a:stretch>
                       <a:fillRect/>
                     </a:stretch>
@@ -10617,9 +11139,9 @@
       </w:pPr>
     </w:p>
     <w:sectPr>
-      <w:headerReference w:type="default" r:id="rId55"/>
-      <w:footerReference w:type="default" r:id="rId56"/>
-      <w:footerReference w:type="first" r:id="rId57"/>
+      <w:headerReference w:type="default" r:id="rId58"/>
+      <w:footerReference w:type="default" r:id="rId59"/>
+      <w:footerReference w:type="first" r:id="rId60"/>
       <w:pgSz w:w="11906" w:h="16838"/>
       <w:pgMar w:top="1440" w:right="1440" w:bottom="1440" w:left="1440" w:header="708" w:footer="708" w:gutter="0"/>
       <w:pgNumType w:start="0"/>

</xml_diff>

<commit_message>
ERD has been updated
</commit_message>
<xml_diff>
--- a/New Version/שלב א/Report.docx
+++ b/New Version/שלב א/Report.docx
@@ -8447,6 +8447,7 @@
       <w:r>
         <w:rPr>
           <w:rFonts w:cs="Arial"/>
+          <w:noProof/>
           <w:sz w:val="28"/>
           <w:szCs w:val="28"/>
           <w:rtl/>
@@ -8618,6 +8619,7 @@
       <w:r>
         <w:rPr>
           <w:rFonts w:cs="Arial"/>
+          <w:noProof/>
           <w:sz w:val="28"/>
           <w:szCs w:val="28"/>
           <w:rtl/>
@@ -8946,6 +8948,7 @@
       <w:r>
         <w:rPr>
           <w:rFonts w:cs="Arial"/>
+          <w:noProof/>
           <w:sz w:val="28"/>
           <w:szCs w:val="28"/>
           <w:rtl/>
@@ -9005,7 +9008,6 @@
       <w:pPr>
         <w:bidi/>
         <w:rPr>
-          <w:rFonts w:hint="cs"/>
           <w:sz w:val="28"/>
           <w:szCs w:val="28"/>
           <w:rtl/>
@@ -9085,6 +9087,7 @@
       <w:r>
         <w:rPr>
           <w:rFonts w:cs="Arial"/>
+          <w:noProof/>
           <w:sz w:val="28"/>
           <w:szCs w:val="28"/>
           <w:rtl/>
@@ -9200,7 +9203,6 @@
       <w:pPr>
         <w:bidi/>
         <w:rPr>
-          <w:rFonts w:hint="cs"/>
           <w:sz w:val="28"/>
           <w:szCs w:val="28"/>
           <w:rtl/>
@@ -9209,6 +9211,7 @@
       <w:r>
         <w:rPr>
           <w:rFonts w:cs="Arial"/>
+          <w:noProof/>
           <w:sz w:val="28"/>
           <w:szCs w:val="28"/>
           <w:rtl/>
@@ -9254,7 +9257,6 @@
       <w:pPr>
         <w:bidi/>
         <w:rPr>
-          <w:rFonts w:hint="cs"/>
           <w:sz w:val="28"/>
           <w:szCs w:val="28"/>
           <w:rtl/>
@@ -10481,6 +10483,11 @@
     <w:p>
       <w:pPr>
         <w:bidi/>
+      </w:pPr>
+    </w:p>
+    <w:p>
+      <w:pPr>
+        <w:bidi/>
         <w:rPr>
           <w:rtl/>
         </w:rPr>
@@ -10503,6 +10510,7 @@
           <w:u w:val="single"/>
           <w:rtl/>
         </w:rPr>
+        <w:lastRenderedPageBreak/>
         <w:t>גיבוי הנתונים -</w:t>
       </w:r>
       <w:r>
@@ -10555,17 +10563,15 @@
       <w:r>
         <w:rPr>
           <w:rFonts w:cs="Arial"/>
-          <w:noProof/>
-          <w:sz w:val="28"/>
-          <w:szCs w:val="28"/>
-          <w:rtl/>
-        </w:rPr>
-        <w:lastRenderedPageBreak/>
+          <w:sz w:val="28"/>
+          <w:szCs w:val="28"/>
+          <w:rtl/>
+        </w:rPr>
         <w:drawing>
-          <wp:inline distT="0" distB="0" distL="0" distR="0" wp14:anchorId="0AB09949" wp14:editId="3A44C613">
-            <wp:extent cx="5731510" cy="295275"/>
-            <wp:effectExtent l="0" t="0" r="2540" b="9525"/>
-            <wp:docPr id="963311565" name="Picture 1"/>
+          <wp:inline distT="0" distB="0" distL="0" distR="0" wp14:anchorId="2E723249" wp14:editId="719AA165">
+            <wp:extent cx="5731510" cy="2305050"/>
+            <wp:effectExtent l="0" t="0" r="2540" b="0"/>
+            <wp:docPr id="2545303" name="Picture 1" descr="A black and blue screen&#10;&#10;Description automatically generated"/>
             <wp:cNvGraphicFramePr>
               <a:graphicFrameLocks xmlns:a="http://schemas.openxmlformats.org/drawingml/2006/main" noChangeAspect="1"/>
             </wp:cNvGraphicFramePr>
@@ -10573,7 +10579,7 @@
               <a:graphicData uri="http://schemas.openxmlformats.org/drawingml/2006/picture">
                 <pic:pic xmlns:pic="http://schemas.openxmlformats.org/drawingml/2006/picture">
                   <pic:nvPicPr>
-                    <pic:cNvPr id="963311565" name=""/>
+                    <pic:cNvPr id="2545303" name="Picture 1" descr="A black and blue screen&#10;&#10;Description automatically generated"/>
                     <pic:cNvPicPr/>
                   </pic:nvPicPr>
                   <pic:blipFill>
@@ -10585,7 +10591,7 @@
                   <pic:spPr>
                     <a:xfrm>
                       <a:off x="0" y="0"/>
-                      <a:ext cx="5731510" cy="295275"/>
+                      <a:ext cx="5731510" cy="2305050"/>
                     </a:xfrm>
                     <a:prstGeom prst="rect">
                       <a:avLst/>
@@ -10741,14 +10747,13 @@
       <w:r>
         <w:rPr>
           <w:rFonts w:cs="Arial"/>
-          <w:noProof/>
           <w:rtl/>
         </w:rPr>
         <w:drawing>
-          <wp:inline distT="0" distB="0" distL="0" distR="0" wp14:anchorId="2C72E56C" wp14:editId="72C2F31A">
-            <wp:extent cx="3448050" cy="2118360"/>
+          <wp:inline distT="0" distB="0" distL="0" distR="0" wp14:anchorId="7B972BDA" wp14:editId="798DF35B">
+            <wp:extent cx="2400635" cy="2133898"/>
             <wp:effectExtent l="0" t="0" r="0" b="0"/>
-            <wp:docPr id="2002488620" name="Picture 1"/>
+            <wp:docPr id="4334559" name="Picture 1" descr="A screenshot of a computer program&#10;&#10;Description automatically generated"/>
             <wp:cNvGraphicFramePr>
               <a:graphicFrameLocks xmlns:a="http://schemas.openxmlformats.org/drawingml/2006/main" noChangeAspect="1"/>
             </wp:cNvGraphicFramePr>
@@ -10756,7 +10761,7 @@
               <a:graphicData uri="http://schemas.openxmlformats.org/drawingml/2006/picture">
                 <pic:pic xmlns:pic="http://schemas.openxmlformats.org/drawingml/2006/picture">
                   <pic:nvPicPr>
-                    <pic:cNvPr id="2002488620" name=""/>
+                    <pic:cNvPr id="4334559" name="Picture 1" descr="A screenshot of a computer program&#10;&#10;Description automatically generated"/>
                     <pic:cNvPicPr/>
                   </pic:nvPicPr>
                   <pic:blipFill>
@@ -10768,7 +10773,7 @@
                   <pic:spPr>
                     <a:xfrm>
                       <a:off x="0" y="0"/>
-                      <a:ext cx="3448533" cy="2118657"/>
+                      <a:ext cx="2400635" cy="2133898"/>
                     </a:xfrm>
                     <a:prstGeom prst="rect">
                       <a:avLst/>
@@ -10845,6 +10850,7 @@
           <w:szCs w:val="28"/>
           <w:rtl/>
         </w:rPr>
+        <w:lastRenderedPageBreak/>
         <w:drawing>
           <wp:inline distT="0" distB="0" distL="0" distR="0" wp14:anchorId="59178E92" wp14:editId="7F991DD0">
             <wp:extent cx="5731510" cy="3573780"/>
@@ -10918,7 +10924,6 @@
           <w:u w:val="single"/>
           <w:rtl/>
         </w:rPr>
-        <w:lastRenderedPageBreak/>
         <w:t>שחזור הנתונים -</w:t>
       </w:r>
       <w:r>
@@ -11058,7 +11063,15 @@
           <w:rFonts w:hint="cs"/>
           <w:rtl/>
         </w:rPr>
-        <w:t xml:space="preserve">מיד לאחר מכן הרצתי שוב פעם את השאילתה שהרצתי לאחר שמחקתי כדי לראות שבאמת הוא שחזר את הנתונים בצורה חלקה - </w:t>
+        <w:t xml:space="preserve">מיד לאחר מכן הרצתי שוב פעם את השאילתה שהרצתי לאחר שמחקתי כדי לראות שבאמת הוא </w:t>
+      </w:r>
+      <w:r>
+        <w:rPr>
+          <w:rFonts w:hint="cs"/>
+          <w:rtl/>
+        </w:rPr>
+        <w:lastRenderedPageBreak/>
+        <w:t xml:space="preserve">שחזר את הנתונים בצורה חלקה - </w:t>
       </w:r>
       <w:r>
         <w:rPr>

</xml_diff>

<commit_message>
Report has been updated
</commit_message>
<xml_diff>
--- a/New Version/שלב א/Report.docx
+++ b/New Version/שלב א/Report.docx
@@ -2476,14 +2476,12 @@
         </w:rPr>
         <w:t>תמודדות (נמצא בקשר "</w:t>
       </w:r>
-      <w:proofErr w:type="spellStart"/>
       <w:r>
         <w:rPr>
           <w:rFonts w:ascii="Arial" w:hAnsi="Arial" w:cs="Arial"/>
         </w:rPr>
         <w:t>Willing_To_Work_A</w:t>
       </w:r>
-      <w:proofErr w:type="spellEnd"/>
       <w:r>
         <w:rPr>
           <w:rFonts w:ascii="Arial" w:hAnsi="Arial" w:cs="Arial" w:hint="cs"/>
@@ -3352,6 +3350,169 @@
       <w:pPr>
         <w:bidi/>
         <w:rPr>
+          <w:b/>
+          <w:bCs/>
+          <w:sz w:val="28"/>
+          <w:szCs w:val="28"/>
+          <w:u w:val="single"/>
+          <w:rtl/>
+        </w:rPr>
+      </w:pPr>
+    </w:p>
+    <w:p>
+      <w:pPr>
+        <w:bidi/>
+        <w:rPr>
+          <w:b/>
+          <w:bCs/>
+          <w:sz w:val="28"/>
+          <w:szCs w:val="28"/>
+          <w:u w:val="single"/>
+          <w:rtl/>
+        </w:rPr>
+      </w:pPr>
+    </w:p>
+    <w:p>
+      <w:pPr>
+        <w:bidi/>
+        <w:rPr>
+          <w:b/>
+          <w:bCs/>
+          <w:sz w:val="28"/>
+          <w:szCs w:val="28"/>
+          <w:u w:val="single"/>
+          <w:rtl/>
+        </w:rPr>
+      </w:pPr>
+    </w:p>
+    <w:p>
+      <w:pPr>
+        <w:bidi/>
+        <w:rPr>
+          <w:b/>
+          <w:bCs/>
+          <w:sz w:val="28"/>
+          <w:szCs w:val="28"/>
+          <w:u w:val="single"/>
+          <w:rtl/>
+        </w:rPr>
+      </w:pPr>
+      <w:r>
+        <w:rPr>
+          <w:rFonts w:hint="cs"/>
+          <w:b/>
+          <w:bCs/>
+          <w:sz w:val="28"/>
+          <w:szCs w:val="28"/>
+          <w:u w:val="single"/>
+          <w:rtl/>
+        </w:rPr>
+        <w:t xml:space="preserve">דיאגרמת </w:t>
+      </w:r>
+      <w:r>
+        <w:rPr>
+          <w:b/>
+          <w:bCs/>
+          <w:sz w:val="28"/>
+          <w:szCs w:val="28"/>
+          <w:u w:val="single"/>
+        </w:rPr>
+        <w:t>DSD</w:t>
+      </w:r>
+      <w:r>
+        <w:rPr>
+          <w:rFonts w:hint="cs"/>
+          <w:b/>
+          <w:bCs/>
+          <w:sz w:val="28"/>
+          <w:szCs w:val="28"/>
+          <w:u w:val="single"/>
+          <w:rtl/>
+        </w:rPr>
+        <w:t xml:space="preserve"> </w:t>
+      </w:r>
+      <w:r>
+        <w:rPr>
+          <w:b/>
+          <w:bCs/>
+          <w:sz w:val="28"/>
+          <w:szCs w:val="28"/>
+          <w:u w:val="single"/>
+          <w:rtl/>
+        </w:rPr>
+        <w:t>–</w:t>
+      </w:r>
+    </w:p>
+    <w:p>
+      <w:pPr>
+        <w:bidi/>
+        <w:rPr>
+          <w:rtl/>
+        </w:rPr>
+      </w:pPr>
+      <w:r>
+        <w:rPr>
+          <w:rFonts w:hint="cs"/>
+          <w:rtl/>
+        </w:rPr>
+        <w:t xml:space="preserve">תיאור הטבלאות שאנו ניצור במערכת בסיס הנתונים שלנו </w:t>
+      </w:r>
+      <w:r>
+        <w:rPr>
+          <w:rtl/>
+        </w:rPr>
+        <w:t>–</w:t>
+      </w:r>
+      <w:r>
+        <w:rPr>
+          <w:rFonts w:hint="cs"/>
+          <w:rtl/>
+        </w:rPr>
+        <w:t xml:space="preserve"> ניתן לראות </w:t>
+      </w:r>
+      <w:r>
+        <w:rPr>
+          <w:rFonts w:hint="cs"/>
+          <w:rtl/>
+        </w:rPr>
+        <w:t xml:space="preserve">את המפתחות הראשיים בכל טבלה וכמו כן ניתן להבחין כי </w:t>
+      </w:r>
+      <w:r>
+        <w:rPr>
+          <w:rFonts w:hint="cs"/>
+          <w:rtl/>
+        </w:rPr>
+        <w:t xml:space="preserve">חלק מהקשרים </w:t>
+      </w:r>
+      <w:r>
+        <w:rPr>
+          <w:rFonts w:hint="cs"/>
+          <w:rtl/>
+        </w:rPr>
+        <w:t>מטבלת ה</w:t>
+      </w:r>
+      <w:r>
+        <w:t>ERD</w:t>
+      </w:r>
+      <w:r>
+        <w:rPr>
+          <w:rFonts w:hint="cs"/>
+          <w:rtl/>
+        </w:rPr>
+        <w:t xml:space="preserve"> </w:t>
+      </w:r>
+      <w:r>
+        <w:rPr>
+          <w:rFonts w:hint="cs"/>
+          <w:rtl/>
+        </w:rPr>
+        <w:t>אינם מתוארים כטבלאות בפני עצמם אלא מתוארים כמפתחות זרים בטבלאות אחרות.</w:t>
+      </w:r>
+    </w:p>
+    <w:p>
+      <w:pPr>
+        <w:bidi/>
+        <w:rPr>
           <w:rtl/>
         </w:rPr>
       </w:pPr>
@@ -3361,10 +3522,10 @@
           <w:noProof/>
         </w:rPr>
         <w:drawing>
-          <wp:inline distT="0" distB="0" distL="0" distR="0" wp14:anchorId="29BA16AA" wp14:editId="362B22ED">
-            <wp:extent cx="5721985" cy="3147060"/>
-            <wp:effectExtent l="0" t="0" r="0" b="0"/>
-            <wp:docPr id="1816565423" name="Picture 1"/>
+          <wp:inline distT="0" distB="0" distL="0" distR="0" wp14:anchorId="3D37E32A" wp14:editId="3D0BAE6C">
+            <wp:extent cx="5725160" cy="3144520"/>
+            <wp:effectExtent l="0" t="0" r="8890" b="0"/>
+            <wp:docPr id="1490904095" name="Picture 3"/>
             <wp:cNvGraphicFramePr>
               <a:graphicFrameLocks xmlns:a="http://schemas.openxmlformats.org/drawingml/2006/main" noChangeAspect="1"/>
             </wp:cNvGraphicFramePr>
@@ -3372,7 +3533,7 @@
               <a:graphicData uri="http://schemas.openxmlformats.org/drawingml/2006/picture">
                 <pic:pic xmlns:pic="http://schemas.openxmlformats.org/drawingml/2006/picture">
                   <pic:nvPicPr>
-                    <pic:cNvPr id="0" name="Picture 1"/>
+                    <pic:cNvPr id="0" name="Picture 3"/>
                     <pic:cNvPicPr>
                       <a:picLocks noChangeAspect="1" noChangeArrowheads="1"/>
                     </pic:cNvPicPr>
@@ -3393,7 +3554,7 @@
                   <pic:spPr bwMode="auto">
                     <a:xfrm>
                       <a:off x="0" y="0"/>
-                      <a:ext cx="5721985" cy="3147060"/>
+                      <a:ext cx="5725160" cy="3144520"/>
                     </a:xfrm>
                     <a:prstGeom prst="rect">
                       <a:avLst/>
@@ -3422,232 +3583,6 @@
           <w:rtl/>
         </w:rPr>
       </w:pPr>
-    </w:p>
-    <w:p>
-      <w:pPr>
-        <w:bidi/>
-        <w:rPr>
-          <w:b/>
-          <w:bCs/>
-          <w:sz w:val="28"/>
-          <w:szCs w:val="28"/>
-          <w:u w:val="single"/>
-          <w:rtl/>
-        </w:rPr>
-      </w:pPr>
-    </w:p>
-    <w:p>
-      <w:pPr>
-        <w:bidi/>
-        <w:rPr>
-          <w:b/>
-          <w:bCs/>
-          <w:sz w:val="28"/>
-          <w:szCs w:val="28"/>
-          <w:u w:val="single"/>
-          <w:rtl/>
-        </w:rPr>
-      </w:pPr>
-    </w:p>
-    <w:p>
-      <w:pPr>
-        <w:bidi/>
-        <w:rPr>
-          <w:b/>
-          <w:bCs/>
-          <w:sz w:val="28"/>
-          <w:szCs w:val="28"/>
-          <w:u w:val="single"/>
-          <w:rtl/>
-        </w:rPr>
-      </w:pPr>
-      <w:r>
-        <w:rPr>
-          <w:rFonts w:hint="cs"/>
-          <w:b/>
-          <w:bCs/>
-          <w:sz w:val="28"/>
-          <w:szCs w:val="28"/>
-          <w:u w:val="single"/>
-          <w:rtl/>
-        </w:rPr>
-        <w:t xml:space="preserve">דיאגרמת </w:t>
-      </w:r>
-      <w:r>
-        <w:rPr>
-          <w:b/>
-          <w:bCs/>
-          <w:sz w:val="28"/>
-          <w:szCs w:val="28"/>
-          <w:u w:val="single"/>
-        </w:rPr>
-        <w:t>DSD</w:t>
-      </w:r>
-      <w:r>
-        <w:rPr>
-          <w:rFonts w:hint="cs"/>
-          <w:b/>
-          <w:bCs/>
-          <w:sz w:val="28"/>
-          <w:szCs w:val="28"/>
-          <w:u w:val="single"/>
-          <w:rtl/>
-        </w:rPr>
-        <w:t xml:space="preserve"> </w:t>
-      </w:r>
-      <w:r>
-        <w:rPr>
-          <w:b/>
-          <w:bCs/>
-          <w:sz w:val="28"/>
-          <w:szCs w:val="28"/>
-          <w:u w:val="single"/>
-          <w:rtl/>
-        </w:rPr>
-        <w:t>–</w:t>
-      </w:r>
-    </w:p>
-    <w:p>
-      <w:pPr>
-        <w:bidi/>
-        <w:rPr>
-          <w:rtl/>
-        </w:rPr>
-      </w:pPr>
-      <w:r>
-        <w:rPr>
-          <w:rFonts w:hint="cs"/>
-          <w:rtl/>
-        </w:rPr>
-        <w:t xml:space="preserve">תיאור הטבלאות שאנו ניצור במערכת בסיס הנתונים שלנו </w:t>
-      </w:r>
-      <w:r>
-        <w:rPr>
-          <w:rtl/>
-        </w:rPr>
-        <w:t>–</w:t>
-      </w:r>
-      <w:r>
-        <w:rPr>
-          <w:rFonts w:hint="cs"/>
-          <w:rtl/>
-        </w:rPr>
-        <w:t xml:space="preserve"> ניתן לראות </w:t>
-      </w:r>
-      <w:r>
-        <w:rPr>
-          <w:rFonts w:hint="cs"/>
-          <w:rtl/>
-        </w:rPr>
-        <w:t xml:space="preserve">את המפתחות הראשיים בכל טבלה וכמו כן ניתן להבחין כי </w:t>
-      </w:r>
-      <w:r>
-        <w:rPr>
-          <w:rFonts w:hint="cs"/>
-          <w:rtl/>
-        </w:rPr>
-        <w:t xml:space="preserve">חלק מהקשרים </w:t>
-      </w:r>
-      <w:r>
-        <w:rPr>
-          <w:rFonts w:hint="cs"/>
-          <w:rtl/>
-        </w:rPr>
-        <w:t>מטבלת ה</w:t>
-      </w:r>
-      <w:r>
-        <w:t>ERD</w:t>
-      </w:r>
-      <w:r>
-        <w:rPr>
-          <w:rFonts w:hint="cs"/>
-          <w:rtl/>
-        </w:rPr>
-        <w:t xml:space="preserve"> </w:t>
-      </w:r>
-      <w:r>
-        <w:rPr>
-          <w:rFonts w:hint="cs"/>
-          <w:rtl/>
-        </w:rPr>
-        <w:t>אינם מתוארים כטבלאות בפני עצמם אלא מתוארים כמפתחות זרים בטבלאות אחרות.</w:t>
-      </w:r>
-    </w:p>
-    <w:p>
-      <w:pPr>
-        <w:bidi/>
-        <w:rPr>
-          <w:rtl/>
-        </w:rPr>
-      </w:pPr>
-      <w:r>
-        <w:rPr>
-          <w:rFonts w:cs="Arial"/>
-          <w:noProof/>
-        </w:rPr>
-        <w:lastRenderedPageBreak/>
-        <w:drawing>
-          <wp:inline distT="0" distB="0" distL="0" distR="0" wp14:anchorId="013DA794" wp14:editId="542E8D62">
-            <wp:extent cx="5721985" cy="3853815"/>
-            <wp:effectExtent l="0" t="0" r="0" b="0"/>
-            <wp:docPr id="1339961677" name="Picture 2"/>
-            <wp:cNvGraphicFramePr>
-              <a:graphicFrameLocks xmlns:a="http://schemas.openxmlformats.org/drawingml/2006/main" noChangeAspect="1"/>
-            </wp:cNvGraphicFramePr>
-            <a:graphic xmlns:a="http://schemas.openxmlformats.org/drawingml/2006/main">
-              <a:graphicData uri="http://schemas.openxmlformats.org/drawingml/2006/picture">
-                <pic:pic xmlns:pic="http://schemas.openxmlformats.org/drawingml/2006/picture">
-                  <pic:nvPicPr>
-                    <pic:cNvPr id="0" name="Picture 2"/>
-                    <pic:cNvPicPr>
-                      <a:picLocks noChangeAspect="1" noChangeArrowheads="1"/>
-                    </pic:cNvPicPr>
-                  </pic:nvPicPr>
-                  <pic:blipFill>
-                    <a:blip r:embed="rId14">
-                      <a:extLst>
-                        <a:ext uri="{28A0092B-C50C-407E-A947-70E740481C1C}">
-                          <a14:useLocalDpi xmlns:a14="http://schemas.microsoft.com/office/drawing/2010/main" val="0"/>
-                        </a:ext>
-                      </a:extLst>
-                    </a:blip>
-                    <a:srcRect/>
-                    <a:stretch>
-                      <a:fillRect/>
-                    </a:stretch>
-                  </pic:blipFill>
-                  <pic:spPr bwMode="auto">
-                    <a:xfrm>
-                      <a:off x="0" y="0"/>
-                      <a:ext cx="5721985" cy="3853815"/>
-                    </a:xfrm>
-                    <a:prstGeom prst="rect">
-                      <a:avLst/>
-                    </a:prstGeom>
-                    <a:noFill/>
-                    <a:ln>
-                      <a:noFill/>
-                    </a:ln>
-                  </pic:spPr>
-                </pic:pic>
-              </a:graphicData>
-            </a:graphic>
-          </wp:inline>
-        </w:drawing>
-      </w:r>
-    </w:p>
-    <w:p>
-      <w:pPr>
-        <w:bidi/>
-        <w:rPr>
-          <w:b/>
-          <w:bCs/>
-          <w:sz w:val="28"/>
-          <w:szCs w:val="28"/>
-          <w:u w:val="single"/>
-          <w:rtl/>
-        </w:rPr>
-      </w:pPr>
       <w:r>
         <w:rPr>
           <w:rFonts w:hint="cs"/>
@@ -3745,6 +3680,7 @@
           <w:rFonts w:hint="cs"/>
           <w:rtl/>
         </w:rPr>
+        <w:lastRenderedPageBreak/>
         <w:t>מבטל יתירות על ידי פירוק טבלאות ליחידות אטומיות קטנות יותר.</w:t>
       </w:r>
     </w:p>
@@ -4050,7 +3986,6 @@
           <w:szCs w:val="28"/>
           <w:rtl/>
         </w:rPr>
-        <w:lastRenderedPageBreak/>
         <w:t xml:space="preserve">מחלקות ולא בקטע של </w:t>
       </w:r>
       <w:r>
@@ -4266,7 +4201,7 @@
                     <pic:cNvPicPr/>
                   </pic:nvPicPr>
                   <pic:blipFill>
-                    <a:blip r:embed="rId15">
+                    <a:blip r:embed="rId14">
                       <a:extLst>
                         <a:ext uri="{28A0092B-C50C-407E-A947-70E740481C1C}">
                           <a14:useLocalDpi xmlns:a14="http://schemas.microsoft.com/office/drawing/2010/main" val="0"/>
@@ -4402,6 +4337,7 @@
           <w:szCs w:val="28"/>
           <w:rtl/>
         </w:rPr>
+        <w:lastRenderedPageBreak/>
         <w:t>נבחר את ה</w:t>
       </w:r>
       <w:r>
@@ -4490,7 +4426,7 @@
                     <pic:cNvPicPr/>
                   </pic:nvPicPr>
                   <pic:blipFill>
-                    <a:blip r:embed="rId16">
+                    <a:blip r:embed="rId15">
                       <a:extLst>
                         <a:ext uri="{28A0092B-C50C-407E-A947-70E740481C1C}">
                           <a14:useLocalDpi xmlns:a14="http://schemas.microsoft.com/office/drawing/2010/main" val="0"/>
@@ -4667,7 +4603,6 @@
         <w:rPr>
           <w:noProof/>
         </w:rPr>
-        <w:lastRenderedPageBreak/>
         <w:drawing>
           <wp:anchor distT="0" distB="0" distL="114300" distR="114300" simplePos="0" relativeHeight="251722752" behindDoc="1" locked="0" layoutInCell="1" allowOverlap="1" wp14:anchorId="1CCA7796" wp14:editId="4573C51E">
             <wp:simplePos x="0" y="0"/>
@@ -4700,7 +4635,7 @@
                     <pic:cNvPicPr/>
                   </pic:nvPicPr>
                   <pic:blipFill>
-                    <a:blip r:embed="rId17" cstate="print">
+                    <a:blip r:embed="rId16" cstate="print">
                       <a:extLst>
                         <a:ext uri="{28A0092B-C50C-407E-A947-70E740481C1C}">
                           <a14:useLocalDpi xmlns:a14="http://schemas.microsoft.com/office/drawing/2010/main" val="0"/>
@@ -4839,7 +4774,7 @@
                     <pic:cNvPicPr/>
                   </pic:nvPicPr>
                   <pic:blipFill>
-                    <a:blip r:embed="rId18">
+                    <a:blip r:embed="rId17">
                       <a:extLst>
                         <a:ext uri="{28A0092B-C50C-407E-A947-70E740481C1C}">
                           <a14:useLocalDpi xmlns:a14="http://schemas.microsoft.com/office/drawing/2010/main" val="0"/>
@@ -5074,6 +5009,7 @@
         <w:rPr>
           <w:noProof/>
         </w:rPr>
+        <w:lastRenderedPageBreak/>
         <w:drawing>
           <wp:anchor distT="0" distB="0" distL="114300" distR="114300" simplePos="0" relativeHeight="251725824" behindDoc="0" locked="0" layoutInCell="1" allowOverlap="1" wp14:anchorId="5FF612F1" wp14:editId="1ED01011">
             <wp:simplePos x="0" y="0"/>
@@ -5098,7 +5034,7 @@
                     <pic:cNvPicPr/>
                   </pic:nvPicPr>
                   <pic:blipFill>
-                    <a:blip r:embed="rId19">
+                    <a:blip r:embed="rId18">
                       <a:extLst>
                         <a:ext uri="{28A0092B-C50C-407E-A947-70E740481C1C}">
                           <a14:useLocalDpi xmlns:a14="http://schemas.microsoft.com/office/drawing/2010/main" val="0"/>
@@ -5152,7 +5088,7 @@
                     <pic:cNvPicPr/>
                   </pic:nvPicPr>
                   <pic:blipFill>
-                    <a:blip r:embed="rId20">
+                    <a:blip r:embed="rId19">
                       <a:extLst>
                         <a:ext uri="{28A0092B-C50C-407E-A947-70E740481C1C}">
                           <a14:useLocalDpi xmlns:a14="http://schemas.microsoft.com/office/drawing/2010/main" val="0"/>
@@ -5249,7 +5185,7 @@
                     <pic:cNvPicPr/>
                   </pic:nvPicPr>
                   <pic:blipFill>
-                    <a:blip r:embed="rId21">
+                    <a:blip r:embed="rId20">
                       <a:extLst>
                         <a:ext uri="{28A0092B-C50C-407E-A947-70E740481C1C}">
                           <a14:useLocalDpi xmlns:a14="http://schemas.microsoft.com/office/drawing/2010/main" val="0"/>
@@ -5337,7 +5273,6 @@
           <w:szCs w:val="28"/>
           <w:rtl/>
         </w:rPr>
-        <w:lastRenderedPageBreak/>
         <w:t xml:space="preserve">מוכר במדונלדס עוקץ המבורגר,ברמן בבר מבריח בקבוק </w:t>
       </w:r>
       <w:r>
@@ -5482,7 +5417,7 @@
                     <pic:cNvPicPr/>
                   </pic:nvPicPr>
                   <pic:blipFill>
-                    <a:blip r:embed="rId22">
+                    <a:blip r:embed="rId21">
                       <a:extLst>
                         <a:ext uri="{28A0092B-C50C-407E-A947-70E740481C1C}">
                           <a14:useLocalDpi xmlns:a14="http://schemas.microsoft.com/office/drawing/2010/main" val="0"/>
@@ -5602,21 +5537,12 @@
         </w:rPr>
         <w:t xml:space="preserve">נלך לאתר </w:t>
       </w:r>
-      <w:proofErr w:type="spellStart"/>
-      <w:r>
-        <w:rPr>
-          <w:sz w:val="28"/>
-          <w:szCs w:val="28"/>
-        </w:rPr>
-        <w:t>mockaroo</w:t>
-      </w:r>
-      <w:proofErr w:type="spellEnd"/>
-      <w:r>
-        <w:rPr>
-          <w:sz w:val="28"/>
-          <w:szCs w:val="28"/>
-        </w:rPr>
-        <w:t xml:space="preserve"> </w:t>
+      <w:r>
+        <w:rPr>
+          <w:sz w:val="28"/>
+          <w:szCs w:val="28"/>
+        </w:rPr>
+        <w:t xml:space="preserve">mockaroo </w:t>
       </w:r>
       <w:r>
         <w:rPr>
@@ -5653,6 +5579,7 @@
           <w:szCs w:val="28"/>
           <w:rtl/>
         </w:rPr>
+        <w:lastRenderedPageBreak/>
         <w:drawing>
           <wp:inline distT="0" distB="0" distL="0" distR="0" wp14:anchorId="041961C5" wp14:editId="6A8A772A">
             <wp:extent cx="5731510" cy="3032125"/>
@@ -5669,7 +5596,7 @@
                     <pic:cNvPicPr/>
                   </pic:nvPicPr>
                   <pic:blipFill>
-                    <a:blip r:embed="rId23"/>
+                    <a:blip r:embed="rId22"/>
                     <a:stretch>
                       <a:fillRect/>
                     </a:stretch>
@@ -5741,7 +5668,6 @@
         </w:rPr>
         <w:t xml:space="preserve"> לאתר </w:t>
       </w:r>
-      <w:proofErr w:type="spellStart"/>
       <w:r>
         <w:rPr>
           <w:sz w:val="28"/>
@@ -5749,7 +5675,6 @@
         </w:rPr>
         <w:t>mockaroo</w:t>
       </w:r>
-      <w:proofErr w:type="spellEnd"/>
       <w:r>
         <w:rPr>
           <w:rFonts w:hint="cs"/>
@@ -5759,31 +5684,13 @@
         </w:rPr>
         <w:t xml:space="preserve"> ובשדות </w:t>
       </w:r>
-      <w:proofErr w:type="spellStart"/>
-      <w:r>
-        <w:rPr>
-          <w:sz w:val="28"/>
-          <w:szCs w:val="28"/>
-        </w:rPr>
-        <w:t>PosId</w:t>
-      </w:r>
-      <w:proofErr w:type="spellEnd"/>
-      <w:r>
-        <w:rPr>
-          <w:sz w:val="28"/>
-          <w:szCs w:val="28"/>
-        </w:rPr>
-        <w:t xml:space="preserve"> </w:t>
-      </w:r>
-      <w:proofErr w:type="spellStart"/>
-      <w:r>
-        <w:rPr>
-          <w:sz w:val="28"/>
-          <w:szCs w:val="28"/>
-        </w:rPr>
-        <w:t>DepartId</w:t>
-      </w:r>
-      <w:proofErr w:type="spellEnd"/>
+      <w:r>
+        <w:rPr>
+          <w:sz w:val="28"/>
+          <w:szCs w:val="28"/>
+        </w:rPr>
+        <w:t>PosId DepartId</w:t>
+      </w:r>
       <w:r>
         <w:rPr>
           <w:rFonts w:hint="cs"/>
@@ -5838,7 +5745,6 @@
         </w:rPr>
         <w:t xml:space="preserve">הנה מדריך קטן היא להגדיר </w:t>
       </w:r>
-      <w:proofErr w:type="spellStart"/>
       <w:r>
         <w:rPr>
           <w:sz w:val="28"/>
@@ -5846,7 +5752,6 @@
         </w:rPr>
         <w:t>DataSet</w:t>
       </w:r>
-      <w:proofErr w:type="spellEnd"/>
       <w:r>
         <w:rPr>
           <w:rFonts w:hint="cs"/>
@@ -5856,21 +5761,12 @@
         </w:rPr>
         <w:t xml:space="preserve"> ב</w:t>
       </w:r>
-      <w:proofErr w:type="spellStart"/>
-      <w:r>
-        <w:rPr>
-          <w:sz w:val="28"/>
-          <w:szCs w:val="28"/>
-        </w:rPr>
-        <w:t>mockaroo</w:t>
-      </w:r>
-      <w:proofErr w:type="spellEnd"/>
-      <w:r>
-        <w:rPr>
-          <w:sz w:val="28"/>
-          <w:szCs w:val="28"/>
-        </w:rPr>
-        <w:t xml:space="preserve"> </w:t>
+      <w:r>
+        <w:rPr>
+          <w:sz w:val="28"/>
+          <w:szCs w:val="28"/>
+        </w:rPr>
+        <w:t xml:space="preserve">mockaroo </w:t>
       </w:r>
       <w:r>
         <w:rPr>
@@ -5908,7 +5804,6 @@
           <w:szCs w:val="28"/>
           <w:rtl/>
         </w:rPr>
-        <w:lastRenderedPageBreak/>
         <w:t xml:space="preserve">נכנס לאתר ונבחר ב </w:t>
       </w:r>
       <w:r>
@@ -5978,7 +5873,7 @@
                     <pic:cNvPicPr/>
                   </pic:nvPicPr>
                   <pic:blipFill>
-                    <a:blip r:embed="rId24"/>
+                    <a:blip r:embed="rId23"/>
                     <a:stretch>
                       <a:fillRect/>
                     </a:stretch>
@@ -6040,7 +5935,7 @@
                     <pic:cNvPicPr/>
                   </pic:nvPicPr>
                   <pic:blipFill>
-                    <a:blip r:embed="rId25">
+                    <a:blip r:embed="rId24">
                       <a:extLst>
                         <a:ext uri="{28A0092B-C50C-407E-A947-70E740481C1C}">
                           <a14:useLocalDpi xmlns:a14="http://schemas.microsoft.com/office/drawing/2010/main" val="0"/>
@@ -6176,7 +6071,6 @@
         </w:rPr>
         <w:t xml:space="preserve"> בתיקייה של </w:t>
       </w:r>
-      <w:proofErr w:type="spellStart"/>
       <w:r>
         <w:rPr>
           <w:sz w:val="28"/>
@@ -6184,7 +6078,6 @@
         </w:rPr>
         <w:t>DBImport</w:t>
       </w:r>
-      <w:proofErr w:type="spellEnd"/>
       <w:r>
         <w:rPr>
           <w:rFonts w:hint="cs"/>
@@ -6268,6 +6161,7 @@
           <w:szCs w:val="28"/>
           <w:rtl/>
         </w:rPr>
+        <w:lastRenderedPageBreak/>
         <w:t>אחרי שלחצנו נלחץ על הכפתור, נבחר את הקובץ הרצוי ניתן למערך מידע הזה שם וכעת יש לנו מערך מידע משלנו באתר כמה מגניב נכון?</w:t>
       </w:r>
     </w:p>
@@ -6303,7 +6197,7 @@
                     <pic:cNvPicPr/>
                   </pic:nvPicPr>
                   <pic:blipFill>
-                    <a:blip r:embed="rId26"/>
+                    <a:blip r:embed="rId25"/>
                     <a:stretch>
                       <a:fillRect/>
                     </a:stretch>
@@ -6457,7 +6351,6 @@
         <w:rPr>
           <w:noProof/>
         </w:rPr>
-        <w:lastRenderedPageBreak/>
         <w:drawing>
           <wp:inline distT="0" distB="0" distL="0" distR="0" wp14:anchorId="1490E570" wp14:editId="2E6F3902">
             <wp:extent cx="5731510" cy="2645410"/>
@@ -6474,7 +6367,7 @@
                     <pic:cNvPicPr/>
                   </pic:nvPicPr>
                   <pic:blipFill>
-                    <a:blip r:embed="rId27"/>
+                    <a:blip r:embed="rId26"/>
                     <a:stretch>
                       <a:fillRect/>
                     </a:stretch>
@@ -6548,6 +6441,7 @@
           <w:szCs w:val="28"/>
           <w:rtl/>
         </w:rPr>
+        <w:lastRenderedPageBreak/>
         <w:drawing>
           <wp:anchor distT="0" distB="0" distL="114300" distR="114300" simplePos="0" relativeHeight="251730944" behindDoc="0" locked="0" layoutInCell="1" allowOverlap="1" wp14:anchorId="6B11C1DB" wp14:editId="35AA4CEE">
             <wp:simplePos x="0" y="0"/>
@@ -6572,7 +6466,7 @@
                     <pic:cNvPicPr/>
                   </pic:nvPicPr>
                   <pic:blipFill>
-                    <a:blip r:embed="rId28">
+                    <a:blip r:embed="rId27">
                       <a:extLst>
                         <a:ext uri="{28A0092B-C50C-407E-A947-70E740481C1C}">
                           <a14:useLocalDpi xmlns:a14="http://schemas.microsoft.com/office/drawing/2010/main" val="0"/>
@@ -6755,7 +6649,6 @@
         </w:rPr>
         <w:t xml:space="preserve">Shift, </w:t>
       </w:r>
-      <w:proofErr w:type="spellStart"/>
       <w:r>
         <w:rPr>
           <w:b/>
@@ -6766,7 +6659,6 @@
         </w:rPr>
         <w:t>EmployeeShift</w:t>
       </w:r>
-      <w:proofErr w:type="spellEnd"/>
       <w:r>
         <w:rPr>
           <w:b/>
@@ -6936,6 +6828,7 @@
           <w:szCs w:val="28"/>
           <w:rtl/>
         </w:rPr>
+        <w:lastRenderedPageBreak/>
         <w:drawing>
           <wp:inline distT="0" distB="0" distL="0" distR="0" wp14:anchorId="4BE9888A" wp14:editId="557348D7">
             <wp:extent cx="5731510" cy="3157855"/>
@@ -6952,7 +6845,7 @@
                     <pic:cNvPicPr/>
                   </pic:nvPicPr>
                   <pic:blipFill>
-                    <a:blip r:embed="rId29"/>
+                    <a:blip r:embed="rId28"/>
                     <a:stretch>
                       <a:fillRect/>
                     </a:stretch>
@@ -7203,7 +7096,6 @@
           <w:szCs w:val="28"/>
           <w:rtl/>
         </w:rPr>
-        <w:lastRenderedPageBreak/>
         <w:drawing>
           <wp:inline distT="0" distB="0" distL="0" distR="0" wp14:anchorId="659F177B" wp14:editId="2ED83089">
             <wp:extent cx="5794940" cy="3115461"/>
@@ -7220,7 +7112,7 @@
                     <pic:cNvPicPr/>
                   </pic:nvPicPr>
                   <pic:blipFill rotWithShape="1">
-                    <a:blip r:embed="rId30"/>
+                    <a:blip r:embed="rId29"/>
                     <a:srcRect r="1145"/>
                     <a:stretch/>
                   </pic:blipFill>
@@ -7263,6 +7155,7 @@
           <w:noProof/>
           <w:rtl/>
         </w:rPr>
+        <w:lastRenderedPageBreak/>
         <w:drawing>
           <wp:anchor distT="0" distB="0" distL="114300" distR="114300" simplePos="0" relativeHeight="251731968" behindDoc="0" locked="0" layoutInCell="1" allowOverlap="1" wp14:anchorId="2D5D2407" wp14:editId="207518FD">
             <wp:simplePos x="0" y="0"/>
@@ -7287,7 +7180,7 @@
                     <pic:cNvPicPr/>
                   </pic:nvPicPr>
                   <pic:blipFill>
-                    <a:blip r:embed="rId31">
+                    <a:blip r:embed="rId30">
                       <a:extLst>
                         <a:ext uri="{28A0092B-C50C-407E-A947-70E740481C1C}">
                           <a14:useLocalDpi xmlns:a14="http://schemas.microsoft.com/office/drawing/2010/main" val="0"/>
@@ -7490,11 +7383,9 @@
         </w:rPr>
         <w:t xml:space="preserve"> נכניס ערכים לטבלה </w:t>
       </w:r>
-      <w:proofErr w:type="spellStart"/>
       <w:r>
         <w:t>EmployeeShift</w:t>
       </w:r>
-      <w:proofErr w:type="spellEnd"/>
     </w:p>
     <w:p>
       <w:pPr>
@@ -7575,7 +7466,7 @@
                     <pic:cNvPicPr/>
                   </pic:nvPicPr>
                   <pic:blipFill>
-                    <a:blip r:embed="rId32"/>
+                    <a:blip r:embed="rId31"/>
                     <a:stretch>
                       <a:fillRect/>
                     </a:stretch>
@@ -7612,7 +7503,6 @@
           <w:szCs w:val="28"/>
           <w:rtl/>
         </w:rPr>
-        <w:lastRenderedPageBreak/>
         <w:t>נכניס את הקובץ טקסט הזה אל התקייה של</w:t>
       </w:r>
       <w:r>
@@ -7631,7 +7521,6 @@
         </w:rPr>
         <w:t xml:space="preserve"> ה</w:t>
       </w:r>
-      <w:proofErr w:type="spellStart"/>
       <w:r>
         <w:rPr>
           <w:sz w:val="28"/>
@@ -7639,7 +7528,6 @@
         </w:rPr>
         <w:t>userdata</w:t>
       </w:r>
-      <w:proofErr w:type="spellEnd"/>
       <w:r>
         <w:rPr>
           <w:rFonts w:hint="cs"/>
@@ -7665,21 +7553,12 @@
         </w:rPr>
         <w:t xml:space="preserve"> שנמצא בתיקייה של </w:t>
       </w:r>
-      <w:proofErr w:type="spellStart"/>
-      <w:r>
-        <w:rPr>
-          <w:sz w:val="28"/>
-          <w:szCs w:val="28"/>
-        </w:rPr>
-        <w:t>plsql</w:t>
-      </w:r>
-      <w:proofErr w:type="spellEnd"/>
-      <w:r>
-        <w:rPr>
-          <w:sz w:val="28"/>
-          <w:szCs w:val="28"/>
-        </w:rPr>
-        <w:t xml:space="preserve"> </w:t>
+      <w:r>
+        <w:rPr>
+          <w:sz w:val="28"/>
+          <w:szCs w:val="28"/>
+        </w:rPr>
+        <w:t xml:space="preserve">plsql </w:t>
       </w:r>
       <w:r>
         <w:rPr>
@@ -7744,6 +7623,7 @@
           <w:szCs w:val="28"/>
           <w:rtl/>
         </w:rPr>
+        <w:lastRenderedPageBreak/>
         <w:drawing>
           <wp:inline distT="0" distB="0" distL="0" distR="0" wp14:anchorId="58514564" wp14:editId="1E93196F">
             <wp:extent cx="5731510" cy="2512060"/>
@@ -7760,7 +7640,7 @@
                     <pic:cNvPicPr/>
                   </pic:nvPicPr>
                   <pic:blipFill>
-                    <a:blip r:embed="rId33"/>
+                    <a:blip r:embed="rId32"/>
                     <a:stretch>
                       <a:fillRect/>
                     </a:stretch>
@@ -7845,7 +7725,7 @@
                     <pic:cNvPicPr/>
                   </pic:nvPicPr>
                   <pic:blipFill>
-                    <a:blip r:embed="rId34"/>
+                    <a:blip r:embed="rId33"/>
                     <a:stretch>
                       <a:fillRect/>
                     </a:stretch>
@@ -7954,7 +7834,7 @@
                     <pic:cNvPicPr/>
                   </pic:nvPicPr>
                   <pic:blipFill>
-                    <a:blip r:embed="rId35"/>
+                    <a:blip r:embed="rId34"/>
                     <a:stretch>
                       <a:fillRect/>
                     </a:stretch>
@@ -8006,7 +7886,6 @@
           <w:szCs w:val="28"/>
           <w:rtl/>
         </w:rPr>
-        <w:lastRenderedPageBreak/>
         <w:t>מנהלים</w:t>
       </w:r>
       <w:r>
@@ -8133,6 +8012,7 @@
           <w:szCs w:val="28"/>
           <w:rtl/>
         </w:rPr>
+        <w:lastRenderedPageBreak/>
         <w:t>לכל מנהל יש גישה מסויימת נקבעת לפי אות אנגלית שתיבחר בצורה רדנומלית</w:t>
       </w:r>
     </w:p>
@@ -8186,7 +8066,7 @@
                     <pic:cNvPicPr/>
                   </pic:nvPicPr>
                   <pic:blipFill rotWithShape="1">
-                    <a:blip r:embed="rId36"/>
+                    <a:blip r:embed="rId35"/>
                     <a:srcRect t="36869"/>
                     <a:stretch/>
                   </pic:blipFill>
@@ -8282,7 +8162,7 @@
                     <pic:cNvPicPr/>
                   </pic:nvPicPr>
                   <pic:blipFill>
-                    <a:blip r:embed="rId37">
+                    <a:blip r:embed="rId36">
                       <a:extLst>
                         <a:ext uri="{28A0092B-C50C-407E-A947-70E740481C1C}">
                           <a14:useLocalDpi xmlns:a14="http://schemas.microsoft.com/office/drawing/2010/main" val="0"/>
@@ -8476,7 +8356,7 @@
                     <pic:cNvPicPr/>
                   </pic:nvPicPr>
                   <pic:blipFill>
-                    <a:blip r:embed="rId38">
+                    <a:blip r:embed="rId37">
                       <a:extLst>
                         <a:ext uri="{28A0092B-C50C-407E-A947-70E740481C1C}">
                           <a14:useLocalDpi xmlns:a14="http://schemas.microsoft.com/office/drawing/2010/main" val="0"/>
@@ -8587,7 +8467,6 @@
           <w:szCs w:val="28"/>
           <w:rtl/>
         </w:rPr>
-        <w:lastRenderedPageBreak/>
         <w:t>נכניס את הערכים דרך ה</w:t>
       </w:r>
       <w:r>
@@ -8624,6 +8503,7 @@
           <w:szCs w:val="28"/>
           <w:rtl/>
         </w:rPr>
+        <w:lastRenderedPageBreak/>
         <w:drawing>
           <wp:inline distT="0" distB="0" distL="0" distR="0" wp14:anchorId="637B870F" wp14:editId="1F6C1D3A">
             <wp:extent cx="5778095" cy="2445349"/>
@@ -8640,7 +8520,7 @@
                     <pic:cNvPicPr/>
                   </pic:nvPicPr>
                   <pic:blipFill rotWithShape="1">
-                    <a:blip r:embed="rId39"/>
+                    <a:blip r:embed="rId38"/>
                     <a:srcRect r="49789"/>
                     <a:stretch/>
                   </pic:blipFill>
@@ -8728,7 +8608,7 @@
                     <pic:cNvPicPr/>
                   </pic:nvPicPr>
                   <pic:blipFill>
-                    <a:blip r:embed="rId40"/>
+                    <a:blip r:embed="rId39"/>
                     <a:stretch>
                       <a:fillRect/>
                     </a:stretch>
@@ -8818,7 +8698,7 @@
                     <pic:cNvPicPr/>
                   </pic:nvPicPr>
                   <pic:blipFill>
-                    <a:blip r:embed="rId41"/>
+                    <a:blip r:embed="rId40"/>
                     <a:stretch>
                       <a:fillRect/>
                     </a:stretch>
@@ -8873,33 +8753,33 @@
           <w:szCs w:val="28"/>
           <w:rtl/>
         </w:rPr>
+        <w:t>כעת נבנה את טבלת הקשר בין הנרשמים לבין הקורסים והתוכנית בטבלת ה</w:t>
+      </w:r>
+      <w:r>
+        <w:rPr>
+          <w:sz w:val="28"/>
+          <w:szCs w:val="28"/>
+        </w:rPr>
+        <w:t xml:space="preserve">Training </w:t>
+      </w:r>
+    </w:p>
+    <w:p>
+      <w:pPr>
+        <w:bidi/>
+        <w:rPr>
+          <w:sz w:val="28"/>
+          <w:szCs w:val="28"/>
+          <w:rtl/>
+        </w:rPr>
+      </w:pPr>
+      <w:r>
+        <w:rPr>
+          <w:rFonts w:hint="cs"/>
+          <w:sz w:val="28"/>
+          <w:szCs w:val="28"/>
+          <w:rtl/>
+        </w:rPr>
         <w:lastRenderedPageBreak/>
-        <w:t>כעת נבנה את טבלת הקשר בין הנרשמים לבין הקורסים והתוכנית בטבלת ה</w:t>
-      </w:r>
-      <w:r>
-        <w:rPr>
-          <w:sz w:val="28"/>
-          <w:szCs w:val="28"/>
-        </w:rPr>
-        <w:t xml:space="preserve">Training </w:t>
-      </w:r>
-    </w:p>
-    <w:p>
-      <w:pPr>
-        <w:bidi/>
-        <w:rPr>
-          <w:sz w:val="28"/>
-          <w:szCs w:val="28"/>
-          <w:rtl/>
-        </w:rPr>
-      </w:pPr>
-      <w:r>
-        <w:rPr>
-          <w:rFonts w:hint="cs"/>
-          <w:sz w:val="28"/>
-          <w:szCs w:val="28"/>
-          <w:rtl/>
-        </w:rPr>
         <w:t xml:space="preserve">ניצור טבלה בשם </w:t>
       </w:r>
       <w:r>
@@ -8977,7 +8857,7 @@
                     <pic:cNvPicPr/>
                   </pic:nvPicPr>
                   <pic:blipFill>
-                    <a:blip r:embed="rId42">
+                    <a:blip r:embed="rId41">
                       <a:extLst>
                         <a:ext uri="{28A0092B-C50C-407E-A947-70E740481C1C}">
                           <a14:useLocalDpi xmlns:a14="http://schemas.microsoft.com/office/drawing/2010/main" val="0"/>
@@ -9108,7 +8988,7 @@
                     <pic:cNvPicPr/>
                   </pic:nvPicPr>
                   <pic:blipFill>
-                    <a:blip r:embed="rId43"/>
+                    <a:blip r:embed="rId42"/>
                     <a:stretch>
                       <a:fillRect/>
                     </a:stretch>
@@ -9232,7 +9112,7 @@
                     <pic:cNvPicPr/>
                   </pic:nvPicPr>
                   <pic:blipFill>
-                    <a:blip r:embed="rId44"/>
+                    <a:blip r:embed="rId43"/>
                     <a:stretch>
                       <a:fillRect/>
                     </a:stretch>
@@ -9370,7 +9250,6 @@
         </w:rPr>
         <w:t xml:space="preserve"> טבלת בקשות היעדרות (</w:t>
       </w:r>
-      <w:proofErr w:type="spellStart"/>
       <w:r>
         <w:rPr>
           <w:b/>
@@ -9380,7 +9259,6 @@
         </w:rPr>
         <w:t>LeaveRequest</w:t>
       </w:r>
-      <w:proofErr w:type="spellEnd"/>
       <w:r>
         <w:rPr>
           <w:rFonts w:hint="cs"/>
@@ -9471,7 +9349,7 @@
                     <pic:cNvPicPr/>
                   </pic:nvPicPr>
                   <pic:blipFill>
-                    <a:blip r:embed="rId45">
+                    <a:blip r:embed="rId44">
                       <a:extLst>
                         <a:ext uri="{28A0092B-C50C-407E-A947-70E740481C1C}">
                           <a14:useLocalDpi xmlns:a14="http://schemas.microsoft.com/office/drawing/2010/main" val="0"/>
@@ -9623,7 +9501,7 @@
                     <pic:cNvPicPr/>
                   </pic:nvPicPr>
                   <pic:blipFill>
-                    <a:blip r:embed="rId46">
+                    <a:blip r:embed="rId45">
                       <a:extLst>
                         <a:ext uri="{28A0092B-C50C-407E-A947-70E740481C1C}">
                           <a14:useLocalDpi xmlns:a14="http://schemas.microsoft.com/office/drawing/2010/main" val="0"/>
@@ -9668,7 +9546,6 @@
         </w:rPr>
         <w:t xml:space="preserve">זאת על מנת שנוכל להעלות את זה לאתר </w:t>
       </w:r>
-      <w:proofErr w:type="spellStart"/>
       <w:r>
         <w:rPr>
           <w:sz w:val="28"/>
@@ -9676,7 +9553,6 @@
         </w:rPr>
         <w:t>mockaroo</w:t>
       </w:r>
-      <w:proofErr w:type="spellEnd"/>
       <w:r>
         <w:rPr>
           <w:rFonts w:hint="cs"/>
@@ -9796,7 +9672,6 @@
         </w:rPr>
         <w:t xml:space="preserve">ניכנס לאתר </w:t>
       </w:r>
-      <w:proofErr w:type="spellStart"/>
       <w:r>
         <w:rPr>
           <w:sz w:val="28"/>
@@ -9804,7 +9679,6 @@
         </w:rPr>
         <w:t>mockaroo</w:t>
       </w:r>
-      <w:proofErr w:type="spellEnd"/>
       <w:r>
         <w:rPr>
           <w:rFonts w:hint="cs"/>
@@ -9849,7 +9723,7 @@
                     <pic:cNvPicPr/>
                   </pic:nvPicPr>
                   <pic:blipFill>
-                    <a:blip r:embed="rId47"/>
+                    <a:blip r:embed="rId46"/>
                     <a:stretch>
                       <a:fillRect/>
                     </a:stretch>
@@ -9926,7 +9800,7 @@
                     <pic:cNvPicPr/>
                   </pic:nvPicPr>
                   <pic:blipFill>
-                    <a:blip r:embed="rId48"/>
+                    <a:blip r:embed="rId47"/>
                     <a:stretch>
                       <a:fillRect/>
                     </a:stretch>
@@ -10048,7 +9922,7 @@
                     <pic:cNvPicPr/>
                   </pic:nvPicPr>
                   <pic:blipFill>
-                    <a:blip r:embed="rId49"/>
+                    <a:blip r:embed="rId48"/>
                     <a:stretch>
                       <a:fillRect/>
                     </a:stretch>
@@ -10182,7 +10056,7 @@
                     <pic:cNvPicPr/>
                   </pic:nvPicPr>
                   <pic:blipFill>
-                    <a:blip r:embed="rId50"/>
+                    <a:blip r:embed="rId49"/>
                     <a:stretch>
                       <a:fillRect/>
                     </a:stretch>
@@ -10236,7 +10110,6 @@
         </w:rPr>
         <w:t xml:space="preserve"> על ידי </w:t>
       </w:r>
-      <w:proofErr w:type="spellStart"/>
       <w:r>
         <w:rPr>
           <w:sz w:val="28"/>
@@ -10244,7 +10117,6 @@
         </w:rPr>
         <w:t>to_date</w:t>
       </w:r>
-      <w:proofErr w:type="spellEnd"/>
     </w:p>
     <w:p>
       <w:pPr>
@@ -10322,7 +10194,7 @@
                     <pic:cNvPicPr/>
                   </pic:nvPicPr>
                   <pic:blipFill>
-                    <a:blip r:embed="rId51">
+                    <a:blip r:embed="rId50">
                       <a:extLst>
                         <a:ext uri="{28A0092B-C50C-407E-A947-70E740481C1C}">
                           <a14:useLocalDpi xmlns:a14="http://schemas.microsoft.com/office/drawing/2010/main" val="0"/>
@@ -10563,6 +10435,7 @@
       <w:r>
         <w:rPr>
           <w:rFonts w:cs="Arial"/>
+          <w:noProof/>
           <w:sz w:val="28"/>
           <w:szCs w:val="28"/>
           <w:rtl/>
@@ -10583,7 +10456,7 @@
                     <pic:cNvPicPr/>
                   </pic:nvPicPr>
                   <pic:blipFill>
-                    <a:blip r:embed="rId52"/>
+                    <a:blip r:embed="rId51"/>
                     <a:stretch>
                       <a:fillRect/>
                     </a:stretch>
@@ -10711,7 +10584,7 @@
                     <pic:cNvPicPr/>
                   </pic:nvPicPr>
                   <pic:blipFill>
-                    <a:blip r:embed="rId53"/>
+                    <a:blip r:embed="rId52"/>
                     <a:stretch>
                       <a:fillRect/>
                     </a:stretch>
@@ -10747,6 +10620,7 @@
       <w:r>
         <w:rPr>
           <w:rFonts w:cs="Arial"/>
+          <w:noProof/>
           <w:rtl/>
         </w:rPr>
         <w:drawing>
@@ -10765,7 +10639,7 @@
                     <pic:cNvPicPr/>
                   </pic:nvPicPr>
                   <pic:blipFill>
-                    <a:blip r:embed="rId54"/>
+                    <a:blip r:embed="rId53"/>
                     <a:stretch>
                       <a:fillRect/>
                     </a:stretch>
@@ -10867,7 +10741,7 @@
                     <pic:cNvPicPr/>
                   </pic:nvPicPr>
                   <pic:blipFill>
-                    <a:blip r:embed="rId55"/>
+                    <a:blip r:embed="rId54"/>
                     <a:stretch>
                       <a:fillRect/>
                     </a:stretch>
@@ -10999,7 +10873,7 @@
                     <pic:cNvPicPr/>
                   </pic:nvPicPr>
                   <pic:blipFill>
-                    <a:blip r:embed="rId56"/>
+                    <a:blip r:embed="rId55"/>
                     <a:stretch>
                       <a:fillRect/>
                     </a:stretch>
@@ -11101,7 +10975,7 @@
                     <pic:cNvPicPr/>
                   </pic:nvPicPr>
                   <pic:blipFill>
-                    <a:blip r:embed="rId57"/>
+                    <a:blip r:embed="rId56"/>
                     <a:stretch>
                       <a:fillRect/>
                     </a:stretch>
@@ -11150,9 +11024,9 @@
       </w:pPr>
     </w:p>
     <w:sectPr>
-      <w:headerReference w:type="default" r:id="rId58"/>
-      <w:footerReference w:type="default" r:id="rId59"/>
-      <w:footerReference w:type="first" r:id="rId60"/>
+      <w:headerReference w:type="default" r:id="rId57"/>
+      <w:footerReference w:type="default" r:id="rId58"/>
+      <w:footerReference w:type="first" r:id="rId59"/>
       <w:pgSz w:w="11906" w:h="16838"/>
       <w:pgMar w:top="1440" w:right="1440" w:bottom="1440" w:left="1440" w:header="708" w:footer="708" w:gutter="0"/>
       <w:pgNumType w:start="0"/>

</xml_diff>

<commit_message>
Updated the entity describing
</commit_message>
<xml_diff>
--- a/New Version/שלב א/Report.docx
+++ b/New Version/שלב א/Report.docx
@@ -2,6 +2,8 @@
 <file path=word/document.xml><?xml version="1.0" encoding="utf-8"?>
 <w:document xmlns:wpc="http://schemas.microsoft.com/office/word/2010/wordprocessingCanvas" xmlns:cx="http://schemas.microsoft.com/office/drawing/2014/chartex" xmlns:cx1="http://schemas.microsoft.com/office/drawing/2015/9/8/chartex" xmlns:cx2="http://schemas.microsoft.com/office/drawing/2015/10/21/chartex" xmlns:cx3="http://schemas.microsoft.com/office/drawing/2016/5/9/chartex" xmlns:cx4="http://schemas.microsoft.com/office/drawing/2016/5/10/chartex" xmlns:cx5="http://schemas.microsoft.com/office/drawing/2016/5/11/chartex" xmlns:cx6="http://schemas.microsoft.com/office/drawing/2016/5/12/chartex" xmlns:cx7="http://schemas.microsoft.com/office/drawing/2016/5/13/chartex" xmlns:cx8="http://schemas.microsoft.com/office/drawing/2016/5/14/chartex" xmlns:mc="http://schemas.openxmlformats.org/markup-compatibility/2006" xmlns:aink="http://schemas.microsoft.com/office/drawing/2016/ink" xmlns:am3d="http://schemas.microsoft.com/office/drawing/2017/model3d" xmlns:o="urn:schemas-microsoft-com:office:office" xmlns:oel="http://schemas.microsoft.com/office/2019/extlst" xmlns:r="http://schemas.openxmlformats.org/officeDocument/2006/relationships" xmlns:m="http://schemas.openxmlformats.org/officeDocument/2006/math" xmlns:v="urn:schemas-microsoft-com:vml" xmlns:wp14="http://schemas.microsoft.com/office/word/2010/wordprocessingDrawing" xmlns:wp="http://schemas.openxmlformats.org/drawingml/2006/wordprocessingDrawing" xmlns:w10="urn:schemas-microsoft-com:office:word" xmlns:w="http://schemas.openxmlformats.org/wordprocessingml/2006/main" xmlns:w14="http://schemas.microsoft.com/office/word/2010/wordml" xmlns:w15="http://schemas.microsoft.com/office/word/2012/wordml" xmlns:w16cex="http://schemas.microsoft.com/office/word/2018/wordml/cex" xmlns:w16cid="http://schemas.microsoft.com/office/word/2016/wordml/cid" xmlns:w16="http://schemas.microsoft.com/office/word/2018/wordml" xmlns:w16du="http://schemas.microsoft.com/office/word/2023/wordml/word16du" xmlns:w16sdtdh="http://schemas.microsoft.com/office/word/2020/wordml/sdtdatahash" xmlns:w16se="http://schemas.microsoft.com/office/word/2015/wordml/symex" xmlns:wpg="http://schemas.microsoft.com/office/word/2010/wordprocessingGroup" xmlns:wpi="http://schemas.microsoft.com/office/word/2010/wordprocessingInk" xmlns:wne="http://schemas.microsoft.com/office/word/2006/wordml" xmlns:wps="http://schemas.microsoft.com/office/word/2010/wordprocessingShape" mc:Ignorable="w14 w15 w16se w16cid w16 w16cex w16sdtdh w16du wp14">
   <w:body>
+    <w:bookmarkStart w:id="0" w:name="_Hlk167459381" w:displacedByCustomXml="next"/>
+    <w:bookmarkEnd w:id="0" w:displacedByCustomXml="next"/>
     <w:sdt>
       <w:sdtPr>
         <w:id w:val="-1871286365"/>
@@ -642,9 +644,10 @@
                                   <w:pStyle w:val="NoSpacing"/>
                                   <w:jc w:val="right"/>
                                   <w:rPr>
-                                    <w:color w:val="595959" w:themeColor="text1" w:themeTint="A6"/>
-                                    <w:sz w:val="20"/>
-                                    <w:szCs w:val="20"/>
+                                    <w:rFonts w:ascii="Arial" w:hAnsi="Arial" w:cs="Arial"/>
+                                    <w:color w:val="000000"/>
+                                    <w:rtl/>
+                                    <w:lang w:bidi="he-IL"/>
                                   </w:rPr>
                                 </w:pPr>
                                 <w:r>
@@ -823,6 +826,44 @@
                                     <w:rtl/>
                                   </w:rPr>
                                   <w:t xml:space="preserve"> כמה משמרות כל עובד לקח ואיזה משמרות יש וכו'</w:t>
+                                </w:r>
+                              </w:p>
+                              <w:p>
+                                <w:pPr>
+                                  <w:pStyle w:val="NoSpacing"/>
+                                  <w:jc w:val="right"/>
+                                  <w:rPr>
+                                    <w:color w:val="595959" w:themeColor="text1" w:themeTint="A6"/>
+                                    <w:sz w:val="20"/>
+                                    <w:szCs w:val="20"/>
+                                  </w:rPr>
+                                </w:pPr>
+                                <w:r>
+                                  <w:rPr>
+                                    <w:rFonts w:ascii="Arial" w:hAnsi="Arial" w:cs="Arial" w:hint="cs"/>
+                                    <w:color w:val="000000"/>
+                                    <w:rtl/>
+                                    <w:lang w:bidi="he-IL"/>
+                                  </w:rPr>
+                                  <w:t xml:space="preserve">5. הכשרות </w:t>
+                                </w:r>
+                                <w:r>
+                                  <w:rPr>
+                                    <w:rFonts w:ascii="Arial" w:hAnsi="Arial" w:cs="Arial"/>
+                                    <w:color w:val="000000"/>
+                                    <w:rtl/>
+                                    <w:lang w:bidi="he-IL"/>
+                                  </w:rPr>
+                                  <w:t>–</w:t>
+                                </w:r>
+                                <w:r>
+                                  <w:rPr>
+                                    <w:rFonts w:ascii="Arial" w:hAnsi="Arial" w:cs="Arial" w:hint="cs"/>
+                                    <w:color w:val="000000"/>
+                                    <w:rtl/>
+                                    <w:lang w:bidi="he-IL"/>
+                                  </w:rPr>
+                                  <w:t xml:space="preserve"> הכשרות מקצועיות לעובדי המלון ורמת ההכשרה של כל עובד.</w:t>
                                 </w:r>
                                 <w:sdt>
                                   <w:sdtPr>
@@ -1003,9 +1044,10 @@
                             <w:pStyle w:val="NoSpacing"/>
                             <w:jc w:val="right"/>
                             <w:rPr>
-                              <w:color w:val="595959" w:themeColor="text1" w:themeTint="A6"/>
-                              <w:sz w:val="20"/>
-                              <w:szCs w:val="20"/>
+                              <w:rFonts w:ascii="Arial" w:hAnsi="Arial" w:cs="Arial"/>
+                              <w:color w:val="000000"/>
+                              <w:rtl/>
+                              <w:lang w:bidi="he-IL"/>
                             </w:rPr>
                           </w:pPr>
                           <w:r>
@@ -1184,6 +1226,44 @@
                               <w:rtl/>
                             </w:rPr>
                             <w:t xml:space="preserve"> כמה משמרות כל עובד לקח ואיזה משמרות יש וכו'</w:t>
+                          </w:r>
+                        </w:p>
+                        <w:p>
+                          <w:pPr>
+                            <w:pStyle w:val="NoSpacing"/>
+                            <w:jc w:val="right"/>
+                            <w:rPr>
+                              <w:color w:val="595959" w:themeColor="text1" w:themeTint="A6"/>
+                              <w:sz w:val="20"/>
+                              <w:szCs w:val="20"/>
+                            </w:rPr>
+                          </w:pPr>
+                          <w:r>
+                            <w:rPr>
+                              <w:rFonts w:ascii="Arial" w:hAnsi="Arial" w:cs="Arial" w:hint="cs"/>
+                              <w:color w:val="000000"/>
+                              <w:rtl/>
+                              <w:lang w:bidi="he-IL"/>
+                            </w:rPr>
+                            <w:t xml:space="preserve">5. הכשרות </w:t>
+                          </w:r>
+                          <w:r>
+                            <w:rPr>
+                              <w:rFonts w:ascii="Arial" w:hAnsi="Arial" w:cs="Arial"/>
+                              <w:color w:val="000000"/>
+                              <w:rtl/>
+                              <w:lang w:bidi="he-IL"/>
+                            </w:rPr>
+                            <w:t>–</w:t>
+                          </w:r>
+                          <w:r>
+                            <w:rPr>
+                              <w:rFonts w:ascii="Arial" w:hAnsi="Arial" w:cs="Arial" w:hint="cs"/>
+                              <w:color w:val="000000"/>
+                              <w:rtl/>
+                              <w:lang w:bidi="he-IL"/>
+                            </w:rPr>
+                            <w:t xml:space="preserve"> הכשרות מקצועיות לעובדי המלון ורמת ההכשרה של כל עובד.</w:t>
                           </w:r>
                           <w:sdt>
                             <w:sdtPr>
@@ -1730,13 +1810,13 @@
       </w:pPr>
       <w:r>
         <w:rPr>
-          <w:rFonts w:ascii="Arial" w:hAnsi="Arial" w:cs="Arial"/>
+          <w:rFonts w:ascii="Arial" w:hAnsi="Arial" w:cs="Arial" w:hint="cs"/>
           <w:b/>
           <w:bCs/>
           <w:u w:val="single"/>
           <w:rtl/>
         </w:rPr>
-        <w:t>איש</w:t>
+        <w:t>עובד</w:t>
       </w:r>
       <w:r>
         <w:rPr>
@@ -1750,21 +1830,7 @@
           <w:rFonts w:ascii="Arial" w:hAnsi="Arial" w:cs="Arial"/>
           <w:rtl/>
         </w:rPr>
-        <w:t>- ישות אב הכוללת תכונות בסיסיות של הומוספיאנס שאנחנו</w:t>
-      </w:r>
-      <w:r>
-        <w:rPr>
-          <w:rFonts w:ascii="Arial" w:hAnsi="Arial" w:cs="Arial" w:hint="cs"/>
-          <w:rtl/>
-        </w:rPr>
-        <w:t>.</w:t>
-      </w:r>
-      <w:r>
-        <w:rPr>
-          <w:rFonts w:ascii="Arial" w:hAnsi="Arial" w:cs="Arial"/>
-          <w:rtl/>
-        </w:rPr>
-        <w:br/>
+        <w:t xml:space="preserve">- </w:t>
       </w:r>
       <w:r>
         <w:rPr>
@@ -1981,7 +2047,51 @@
           <w:rFonts w:ascii="Arial" w:hAnsi="Arial" w:cs="Arial" w:hint="cs"/>
           <w:rtl/>
         </w:rPr>
-        <w:t>יום הולדת</w:t>
+        <w:t>תאריך התחלת עבודה</w:t>
+      </w:r>
+    </w:p>
+    <w:p>
+      <w:pPr>
+        <w:pStyle w:val="NormalWeb"/>
+        <w:numPr>
+          <w:ilvl w:val="0"/>
+          <w:numId w:val="14"/>
+        </w:numPr>
+        <w:bidi/>
+        <w:spacing w:before="0" w:beforeAutospacing="0" w:after="0" w:afterAutospacing="0"/>
+        <w:textAlignment w:val="baseline"/>
+        <w:rPr>
+          <w:rFonts w:ascii="Arial" w:hAnsi="Arial" w:cs="Arial"/>
+        </w:rPr>
+      </w:pPr>
+      <w:r>
+        <w:rPr>
+          <w:rFonts w:ascii="Arial" w:hAnsi="Arial" w:cs="Arial" w:hint="cs"/>
+          <w:rtl/>
+        </w:rPr>
+        <w:t>טלפון</w:t>
+      </w:r>
+    </w:p>
+    <w:p>
+      <w:pPr>
+        <w:pStyle w:val="NormalWeb"/>
+        <w:numPr>
+          <w:ilvl w:val="0"/>
+          <w:numId w:val="14"/>
+        </w:numPr>
+        <w:bidi/>
+        <w:spacing w:before="0" w:beforeAutospacing="0" w:after="0" w:afterAutospacing="0"/>
+        <w:textAlignment w:val="baseline"/>
+        <w:rPr>
+          <w:rFonts w:ascii="Arial" w:hAnsi="Arial" w:cs="Arial"/>
+        </w:rPr>
+      </w:pPr>
+      <w:r>
+        <w:rPr>
+          <w:rFonts w:ascii="Arial" w:hAnsi="Arial" w:cs="Arial" w:hint="cs"/>
+          <w:rtl/>
+        </w:rPr>
+        <w:t>מגדר</w:t>
       </w:r>
     </w:p>
     <w:p>
@@ -2007,7 +2117,6 @@
         <w:textAlignment w:val="baseline"/>
         <w:rPr>
           <w:rFonts w:ascii="Arial" w:hAnsi="Arial" w:cs="Arial"/>
-          <w:rtl/>
         </w:rPr>
       </w:pPr>
       <w:r>
@@ -2018,7 +2127,7 @@
           <w:u w:val="single"/>
           <w:rtl/>
         </w:rPr>
-        <w:t>עובד</w:t>
+        <w:t>בקשת חופשה</w:t>
       </w:r>
       <w:r>
         <w:rPr>
@@ -2039,47 +2148,21 @@
           <w:rFonts w:ascii="Arial" w:hAnsi="Arial" w:cs="Arial" w:hint="cs"/>
           <w:rtl/>
         </w:rPr>
-        <w:t xml:space="preserve"> ישות המתארת את עובדים המלון,</w:t>
+        <w:t xml:space="preserve"> תיעוד של בקשות חופשה של עובדים.</w:t>
       </w:r>
       <w:r>
         <w:rPr>
           <w:rFonts w:ascii="Arial" w:hAnsi="Arial" w:cs="Arial"/>
-        </w:rPr>
-        <w:t xml:space="preserve"> </w:t>
+          <w:rtl/>
+        </w:rPr>
+        <w:br/>
       </w:r>
       <w:r>
         <w:rPr>
           <w:rFonts w:ascii="Arial" w:hAnsi="Arial" w:cs="Arial" w:hint="cs"/>
           <w:rtl/>
         </w:rPr>
-        <w:t>מנהלים מנקים ומה שביניהם</w:t>
-      </w:r>
-      <w:r>
-        <w:rPr>
-          <w:rFonts w:ascii="Arial" w:hAnsi="Arial" w:cs="Arial"/>
-          <w:rtl/>
-        </w:rPr>
-        <w:br/>
-      </w:r>
-      <w:r>
-        <w:rPr>
-          <w:rFonts w:ascii="Arial" w:hAnsi="Arial" w:cs="Arial" w:hint="cs"/>
-          <w:rtl/>
-        </w:rPr>
-        <w:t>ישות זו</w:t>
-      </w:r>
-      <w:r>
-        <w:rPr>
-          <w:rFonts w:ascii="Arial" w:hAnsi="Arial" w:cs="Arial"/>
-        </w:rPr>
-        <w:t xml:space="preserve"> </w:t>
-      </w:r>
-      <w:r>
-        <w:rPr>
-          <w:rFonts w:ascii="Arial" w:hAnsi="Arial" w:cs="Arial" w:hint="cs"/>
-          <w:rtl/>
-        </w:rPr>
-        <w:t>יורשת מישות האיש את תכונותיה, ובנוסף:</w:t>
+        <w:t xml:space="preserve">ישות זו כולל את התכונות הבאות -  </w:t>
       </w:r>
     </w:p>
     <w:p>
@@ -2087,7 +2170,7 @@
         <w:pStyle w:val="NormalWeb"/>
         <w:numPr>
           <w:ilvl w:val="0"/>
-          <w:numId w:val="15"/>
+          <w:numId w:val="22"/>
         </w:numPr>
         <w:bidi/>
         <w:spacing w:before="0" w:beforeAutospacing="0" w:after="0" w:afterAutospacing="0"/>
@@ -2099,38 +2182,9 @@
       <w:r>
         <w:rPr>
           <w:rFonts w:ascii="Arial" w:hAnsi="Arial" w:cs="Arial" w:hint="cs"/>
-          <w:u w:val="single"/>
-          <w:rtl/>
-        </w:rPr>
-        <w:t xml:space="preserve">מספר זהות </w:t>
-      </w:r>
-      <w:r>
-        <w:rPr>
-          <w:rFonts w:ascii="Arial" w:hAnsi="Arial" w:cs="Arial"/>
-          <w:rtl/>
-        </w:rPr>
-        <w:t>–</w:t>
-      </w:r>
-      <w:r>
-        <w:rPr>
-          <w:rFonts w:ascii="Arial" w:hAnsi="Arial" w:cs="Arial" w:hint="cs"/>
-          <w:rtl/>
-        </w:rPr>
-        <w:t xml:space="preserve"> ירושה מישות "איש" </w:t>
-      </w:r>
-      <w:r>
-        <w:rPr>
-          <w:rFonts w:ascii="Arial" w:hAnsi="Arial" w:cs="Arial"/>
-          <w:rtl/>
-        </w:rPr>
-        <w:t>–</w:t>
-      </w:r>
-      <w:r>
-        <w:rPr>
-          <w:rFonts w:ascii="Arial" w:hAnsi="Arial" w:cs="Arial" w:hint="cs"/>
-          <w:rtl/>
-        </w:rPr>
-        <w:t xml:space="preserve"> מפתח ראשי (זר)</w:t>
+          <w:rtl/>
+        </w:rPr>
+        <w:t>יום תחילת החופשה.</w:t>
       </w:r>
     </w:p>
     <w:p>
@@ -2138,29 +2192,21 @@
         <w:pStyle w:val="NormalWeb"/>
         <w:numPr>
           <w:ilvl w:val="0"/>
-          <w:numId w:val="15"/>
+          <w:numId w:val="22"/>
         </w:numPr>
         <w:bidi/>
         <w:spacing w:before="0" w:beforeAutospacing="0" w:after="0" w:afterAutospacing="0"/>
         <w:textAlignment w:val="baseline"/>
         <w:rPr>
           <w:rFonts w:ascii="Arial" w:hAnsi="Arial" w:cs="Arial"/>
-          <w:rtl/>
-        </w:rPr>
-      </w:pPr>
-      <w:r>
-        <w:rPr>
-          <w:rFonts w:ascii="Arial" w:hAnsi="Arial" w:cs="Arial"/>
-          <w:rtl/>
-        </w:rPr>
-        <w:t>שכר שעתי</w:t>
-      </w:r>
+        </w:rPr>
+      </w:pPr>
       <w:r>
         <w:rPr>
           <w:rFonts w:ascii="Arial" w:hAnsi="Arial" w:cs="Arial" w:hint="cs"/>
           <w:rtl/>
         </w:rPr>
-        <w:t>.</w:t>
+        <w:t>יום סיום החופשה.</w:t>
       </w:r>
     </w:p>
     <w:p>
@@ -2168,7 +2214,7 @@
         <w:pStyle w:val="NormalWeb"/>
         <w:numPr>
           <w:ilvl w:val="0"/>
-          <w:numId w:val="15"/>
+          <w:numId w:val="22"/>
         </w:numPr>
         <w:bidi/>
         <w:spacing w:before="0" w:beforeAutospacing="0" w:after="0" w:afterAutospacing="0"/>
@@ -2182,48 +2228,15 @@
           <w:rFonts w:ascii="Arial" w:hAnsi="Arial" w:cs="Arial" w:hint="cs"/>
           <w:rtl/>
         </w:rPr>
-        <w:t>תאריך הצטרפות ל</w:t>
-      </w:r>
-      <w:r>
-        <w:rPr>
-          <w:rFonts w:ascii="Arial" w:hAnsi="Arial" w:cs="Arial" w:hint="cs"/>
-          <w:rtl/>
-        </w:rPr>
-        <w:t>צוות ה</w:t>
-      </w:r>
-      <w:r>
-        <w:rPr>
-          <w:rFonts w:ascii="Arial" w:hAnsi="Arial" w:cs="Arial" w:hint="cs"/>
-          <w:rtl/>
-        </w:rPr>
-        <w:t>מלון</w:t>
-      </w:r>
-      <w:r>
-        <w:rPr>
-          <w:rFonts w:ascii="Arial" w:hAnsi="Arial" w:cs="Arial" w:hint="cs"/>
-          <w:rtl/>
-        </w:rPr>
-        <w:t xml:space="preserve">. </w:t>
-      </w:r>
-    </w:p>
-    <w:p>
-      <w:pPr>
-        <w:pStyle w:val="NormalWeb"/>
-        <w:bidi/>
-        <w:spacing w:before="0" w:beforeAutospacing="0" w:after="0" w:afterAutospacing="0"/>
-        <w:textAlignment w:val="baseline"/>
-        <w:rPr>
-          <w:rFonts w:ascii="Arial" w:hAnsi="Arial" w:cs="Arial"/>
-          <w:rtl/>
-        </w:rPr>
-      </w:pPr>
+        <w:t>סיבת החופשה.</w:t>
+      </w:r>
     </w:p>
     <w:p>
       <w:pPr>
         <w:pStyle w:val="NormalWeb"/>
         <w:numPr>
           <w:ilvl w:val="0"/>
-          <w:numId w:val="2"/>
+          <w:numId w:val="22"/>
         </w:numPr>
         <w:bidi/>
         <w:spacing w:before="0" w:beforeAutospacing="0" w:after="0" w:afterAutospacing="0"/>
@@ -2235,12 +2248,10 @@
       <w:r>
         <w:rPr>
           <w:rFonts w:ascii="Arial" w:hAnsi="Arial" w:cs="Arial" w:hint="cs"/>
-          <w:b/>
-          <w:bCs/>
           <w:u w:val="single"/>
           <w:rtl/>
         </w:rPr>
-        <w:t>מועמד</w:t>
+        <w:t>מספר בקשה</w:t>
       </w:r>
       <w:r>
         <w:rPr>
@@ -2261,98 +2272,7 @@
           <w:rFonts w:ascii="Arial" w:hAnsi="Arial" w:cs="Arial" w:hint="cs"/>
           <w:rtl/>
         </w:rPr>
-        <w:t xml:space="preserve"> ישות המתארת את ה</w:t>
-      </w:r>
-      <w:r>
-        <w:rPr>
-          <w:rFonts w:ascii="Arial" w:hAnsi="Arial" w:cs="Arial" w:hint="cs"/>
-          <w:rtl/>
-        </w:rPr>
-        <w:t>אנשים</w:t>
-      </w:r>
-      <w:r>
-        <w:rPr>
-          <w:rFonts w:ascii="Arial" w:hAnsi="Arial" w:cs="Arial" w:hint="cs"/>
-          <w:rtl/>
-        </w:rPr>
-        <w:t xml:space="preserve"> </w:t>
-      </w:r>
-      <w:r>
-        <w:rPr>
-          <w:rFonts w:ascii="Arial" w:hAnsi="Arial" w:cs="Arial" w:hint="cs"/>
-          <w:rtl/>
-        </w:rPr>
-        <w:t>שהגישו</w:t>
-      </w:r>
-      <w:r>
-        <w:rPr>
-          <w:rFonts w:ascii="Arial" w:hAnsi="Arial" w:cs="Arial" w:hint="cs"/>
-          <w:rtl/>
-        </w:rPr>
-        <w:t xml:space="preserve"> מועמדות למשרה </w:t>
-      </w:r>
-      <w:r>
-        <w:rPr>
-          <w:rFonts w:ascii="Arial" w:hAnsi="Arial" w:cs="Arial" w:hint="cs"/>
-          <w:rtl/>
-        </w:rPr>
-        <w:t>לאחת ממחלקות המלון</w:t>
-      </w:r>
-      <w:r>
-        <w:rPr>
-          <w:rFonts w:ascii="Arial" w:hAnsi="Arial" w:cs="Arial" w:hint="cs"/>
-          <w:rtl/>
-        </w:rPr>
-        <w:t>.</w:t>
-      </w:r>
-      <w:r>
-        <w:rPr>
-          <w:rFonts w:ascii="Arial" w:hAnsi="Arial" w:cs="Arial"/>
-          <w:rtl/>
-        </w:rPr>
-        <w:br/>
-      </w:r>
-      <w:r>
-        <w:rPr>
-          <w:rFonts w:ascii="Arial" w:hAnsi="Arial" w:cs="Arial" w:hint="cs"/>
-          <w:rtl/>
-        </w:rPr>
-        <w:t xml:space="preserve">עובדים אלה יכולים </w:t>
-      </w:r>
-      <w:r>
-        <w:rPr>
-          <w:rFonts w:ascii="Arial" w:hAnsi="Arial" w:cs="Arial" w:hint="cs"/>
-          <w:rtl/>
-        </w:rPr>
-        <w:t>להגי</w:t>
-      </w:r>
-      <w:r>
-        <w:rPr>
-          <w:rFonts w:ascii="Arial" w:hAnsi="Arial" w:cs="Arial" w:hint="cs"/>
-          <w:rtl/>
-        </w:rPr>
-        <w:t>ש</w:t>
-      </w:r>
-      <w:r>
-        <w:rPr>
-          <w:rFonts w:ascii="Arial" w:hAnsi="Arial" w:cs="Arial" w:hint="cs"/>
-          <w:rtl/>
-        </w:rPr>
-        <w:t xml:space="preserve"> מועמדות למשרה בעבודה לבדם או על ידי המגייס שלהם (באם גוייסו על ידי אחד).</w:t>
-      </w:r>
-      <w:r>
-        <w:rPr>
-          <w:rFonts w:ascii="Arial" w:hAnsi="Arial" w:cs="Arial"/>
-          <w:rtl/>
-        </w:rPr>
-        <w:br/>
-      </w:r>
-      <w:r>
-        <w:rPr>
-          <w:rFonts w:ascii="Arial" w:hAnsi="Arial" w:cs="Arial" w:hint="cs"/>
-          <w:rtl/>
-        </w:rPr>
-        <w:t>כל מועמד רשאי להגיש מועמדות למשרה אחת או יותר, לבד או עם  מגייס ובלבד שלא יגיש ליותר ממשרה אחת למחלקה מסוימת!</w:t>
+        <w:t xml:space="preserve"> מפתח</w:t>
       </w:r>
     </w:p>
     <w:p>
@@ -2360,7 +2280,7 @@
         <w:pStyle w:val="NormalWeb"/>
         <w:numPr>
           <w:ilvl w:val="0"/>
-          <w:numId w:val="20"/>
+          <w:numId w:val="22"/>
         </w:numPr>
         <w:bidi/>
         <w:spacing w:before="0" w:beforeAutospacing="0" w:after="0" w:afterAutospacing="0"/>
@@ -2372,129 +2292,9 @@
       <w:r>
         <w:rPr>
           <w:rFonts w:ascii="Arial" w:hAnsi="Arial" w:cs="Arial" w:hint="cs"/>
-          <w:u w:val="single"/>
-          <w:rtl/>
-        </w:rPr>
-        <w:t>מספר זהות</w:t>
-      </w:r>
-      <w:r>
-        <w:rPr>
-          <w:rFonts w:ascii="Arial" w:hAnsi="Arial" w:cs="Arial" w:hint="cs"/>
-          <w:rtl/>
-        </w:rPr>
-        <w:t xml:space="preserve">  - ירושה מישות "איש" </w:t>
-      </w:r>
-      <w:r>
-        <w:rPr>
-          <w:rFonts w:ascii="Arial" w:hAnsi="Arial" w:cs="Arial"/>
-          <w:rtl/>
-        </w:rPr>
-        <w:t>–</w:t>
-      </w:r>
-      <w:r>
-        <w:rPr>
-          <w:rFonts w:ascii="Arial" w:hAnsi="Arial" w:cs="Arial" w:hint="cs"/>
-          <w:rtl/>
-        </w:rPr>
-        <w:t xml:space="preserve"> מהווה מפתח ראשי לטבלה זו.</w:t>
-      </w:r>
-    </w:p>
-    <w:p>
-      <w:pPr>
-        <w:pStyle w:val="NormalWeb"/>
-        <w:numPr>
-          <w:ilvl w:val="0"/>
-          <w:numId w:val="20"/>
-        </w:numPr>
-        <w:bidi/>
-        <w:spacing w:before="0" w:beforeAutospacing="0" w:after="0" w:afterAutospacing="0"/>
-        <w:textAlignment w:val="baseline"/>
-        <w:rPr>
-          <w:rFonts w:ascii="Arial" w:hAnsi="Arial" w:cs="Arial"/>
-        </w:rPr>
-      </w:pPr>
-      <w:r>
-        <w:rPr>
-          <w:rFonts w:ascii="Arial" w:hAnsi="Arial" w:cs="Arial" w:hint="cs"/>
-          <w:rtl/>
-        </w:rPr>
-        <w:t xml:space="preserve">[אופציונלי] מספר הזהות של המגייס </w:t>
-      </w:r>
-      <w:r>
-        <w:rPr>
-          <w:rFonts w:ascii="Arial" w:hAnsi="Arial" w:cs="Arial"/>
-          <w:rtl/>
-        </w:rPr>
-        <w:t>–</w:t>
-      </w:r>
-      <w:r>
-        <w:rPr>
-          <w:rFonts w:ascii="Arial" w:hAnsi="Arial" w:cs="Arial" w:hint="cs"/>
-          <w:rtl/>
-        </w:rPr>
-        <w:t xml:space="preserve"> תכונה זו אפשרית ולכן ניתנת להיות בעלת ערך </w:t>
-      </w:r>
-      <w:r>
-        <w:rPr>
-          <w:rFonts w:ascii="Arial" w:hAnsi="Arial" w:cs="Arial"/>
-        </w:rPr>
-        <w:t>null</w:t>
-      </w:r>
-      <w:r>
-        <w:rPr>
-          <w:rFonts w:ascii="Arial" w:hAnsi="Arial" w:cs="Arial" w:hint="cs"/>
-          <w:rtl/>
-        </w:rPr>
-        <w:t>-י הואיל וכל מועמד ראשי להגיש את עצמו לעבוד.</w:t>
-      </w:r>
-    </w:p>
-    <w:p>
-      <w:pPr>
-        <w:pStyle w:val="NormalWeb"/>
-        <w:numPr>
-          <w:ilvl w:val="0"/>
-          <w:numId w:val="20"/>
-        </w:numPr>
-        <w:bidi/>
-        <w:spacing w:before="0" w:beforeAutospacing="0" w:after="0" w:afterAutospacing="0"/>
-        <w:textAlignment w:val="baseline"/>
-        <w:rPr>
-          <w:rFonts w:ascii="Arial" w:hAnsi="Arial" w:cs="Arial"/>
-        </w:rPr>
-      </w:pPr>
-      <w:r>
-        <w:rPr>
-          <w:rFonts w:ascii="Arial" w:hAnsi="Arial" w:cs="Arial" w:hint="cs"/>
-          <w:rtl/>
-        </w:rPr>
-        <w:t>תאריך ה</w:t>
-      </w:r>
-      <w:r>
-        <w:rPr>
-          <w:rFonts w:ascii="Arial" w:hAnsi="Arial" w:cs="Arial" w:hint="cs"/>
-          <w:rtl/>
-        </w:rPr>
-        <w:t>תמודדות (נמצא בקשר "</w:t>
-      </w:r>
-      <w:r>
-        <w:rPr>
-          <w:rFonts w:ascii="Arial" w:hAnsi="Arial" w:cs="Arial"/>
-        </w:rPr>
-        <w:t>Willing_To_Work_A</w:t>
-      </w:r>
-      <w:r>
-        <w:rPr>
-          <w:rFonts w:ascii="Arial" w:hAnsi="Arial" w:cs="Arial" w:hint="cs"/>
-          <w:rtl/>
-        </w:rPr>
-        <w:t>")</w:t>
-      </w:r>
-      <w:r>
-        <w:rPr>
-          <w:rFonts w:ascii="Arial" w:hAnsi="Arial" w:cs="Arial"/>
-          <w:rtl/>
-        </w:rPr>
-        <w:br/>
+          <w:rtl/>
+        </w:rPr>
+        <w:t>סטטוס הבקשה.</w:t>
       </w:r>
     </w:p>
     <w:p>
@@ -2555,25 +2355,38 @@
           </mc:Fallback>
         </mc:AlternateContent>
       </w:r>
-      <w:r>
+    </w:p>
+    <w:p>
+      <w:pPr>
+        <w:pStyle w:val="NormalWeb"/>
+        <w:bidi/>
+        <w:spacing w:before="0" w:beforeAutospacing="0" w:after="0" w:afterAutospacing="0"/>
+        <w:ind w:left="720"/>
+        <w:textAlignment w:val="baseline"/>
         <w:rPr>
           <w:rFonts w:ascii="Arial" w:hAnsi="Arial" w:cs="Arial"/>
         </w:rPr>
+      </w:pPr>
+      <w:r>
+        <w:rPr>
+          <w:rFonts w:ascii="Arial" w:hAnsi="Arial" w:cs="Arial" w:hint="cs"/>
+          <w:rtl/>
+        </w:rPr>
+        <w:t>ישות זו כוללת את התכונה הבאה -</w:t>
+      </w:r>
+      <w:r>
+        <w:rPr>
+          <w:rFonts w:ascii="Arial" w:hAnsi="Arial" w:cs="Arial"/>
+          <w:rtl/>
+        </w:rPr>
         <w:br/>
       </w:r>
       <w:r>
         <w:rPr>
-          <w:rFonts w:ascii="Arial" w:hAnsi="Arial" w:cs="Arial"/>
-          <w:rtl/>
-        </w:rPr>
-        <w:t>ישות זו יורשת את תכונותיה מישות העובד ובנוסף</w:t>
-      </w:r>
-      <w:r>
-        <w:rPr>
           <w:rFonts w:ascii="Arial" w:hAnsi="Arial" w:cs="Arial" w:hint="cs"/>
           <w:rtl/>
         </w:rPr>
-        <w:t xml:space="preserve"> מקבלת מפתח זר של "מספר מחלקה".</w:t>
+        <w:t>1.סוג הרשאה.</w:t>
       </w:r>
     </w:p>
     <w:p>
@@ -2600,59 +2413,171 @@
         <w:textAlignment w:val="baseline"/>
         <w:rPr>
           <w:rFonts w:ascii="Arial" w:hAnsi="Arial" w:cs="Arial"/>
-          <w:rtl/>
-        </w:rPr>
-      </w:pPr>
+        </w:rPr>
+      </w:pPr>
+      <w:r>
+        <w:rPr>
+          <w:rFonts w:ascii="Arial" w:hAnsi="Arial" w:cs="Arial" w:hint="cs"/>
+          <w:b/>
+          <w:bCs/>
+          <w:u w:val="single"/>
+          <w:rtl/>
+        </w:rPr>
+        <w:t>הכשרות (</w:t>
+      </w:r>
       <w:r>
         <w:rPr>
           <w:rFonts w:ascii="Arial" w:hAnsi="Arial" w:cs="Arial"/>
           <w:b/>
           <w:bCs/>
           <w:u w:val="single"/>
-          <w:rtl/>
-        </w:rPr>
-        <w:t>מגייס</w:t>
+        </w:rPr>
+        <w:t>(</w:t>
       </w:r>
       <w:r>
         <w:rPr>
           <w:rFonts w:ascii="Arial" w:hAnsi="Arial" w:cs="Arial"/>
-          <w:rtl/>
-        </w:rPr>
-        <w:t xml:space="preserve"> - ישות המתארת את </w:t>
+          <w:b/>
+          <w:bCs/>
+          <w:u w:val="single"/>
+        </w:rPr>
+        <w:t>Training</w:t>
+      </w:r>
+      <w:r>
+        <w:rPr>
+          <w:rFonts w:ascii="Arial" w:hAnsi="Arial" w:cs="Arial"/>
+          <w:rtl/>
+        </w:rPr>
+        <w:t xml:space="preserve"> </w:t>
+      </w:r>
+      <w:r>
+        <w:rPr>
+          <w:rFonts w:ascii="Arial" w:hAnsi="Arial" w:cs="Arial"/>
+          <w:rtl/>
+        </w:rPr>
+        <w:t>–</w:t>
+      </w:r>
+      <w:r>
+        <w:rPr>
+          <w:rFonts w:ascii="Arial" w:hAnsi="Arial" w:cs="Arial"/>
+          <w:rtl/>
+        </w:rPr>
+        <w:t xml:space="preserve"> </w:t>
       </w:r>
       <w:r>
         <w:rPr>
           <w:rFonts w:ascii="Arial" w:hAnsi="Arial" w:cs="Arial" w:hint="cs"/>
           <w:rtl/>
         </w:rPr>
-        <w:t>העובדים האחראים על גיוס עובדים חדשים לצוות המלון.</w:t>
-      </w:r>
-      <w:r>
+        <w:t>תיעוד של רמת ההכשרה של כל עובד.</w:t>
+      </w:r>
+    </w:p>
+    <w:p>
+      <w:pPr>
+        <w:pStyle w:val="NormalWeb"/>
+        <w:bidi/>
+        <w:spacing w:before="0" w:beforeAutospacing="0" w:after="0" w:afterAutospacing="0"/>
+        <w:ind w:left="720"/>
+        <w:textAlignment w:val="baseline"/>
         <w:rPr>
           <w:rFonts w:ascii="Arial" w:hAnsi="Arial" w:cs="Arial"/>
         </w:rPr>
-        <w:br/>
-      </w:r>
-      <w:r>
+      </w:pPr>
+      <w:r>
+        <w:rPr>
+          <w:rFonts w:ascii="Arial" w:hAnsi="Arial" w:cs="Arial" w:hint="cs"/>
+          <w:rtl/>
+        </w:rPr>
+        <w:t>ישות זו כולל את התכונות הבאות</w:t>
+      </w:r>
+      <w:r>
+        <w:rPr>
+          <w:rFonts w:ascii="Arial" w:hAnsi="Arial" w:cs="Arial" w:hint="cs"/>
+          <w:rtl/>
+        </w:rPr>
+        <w:t xml:space="preserve"> -</w:t>
+      </w:r>
+    </w:p>
+    <w:p>
+      <w:pPr>
+        <w:pStyle w:val="NormalWeb"/>
+        <w:numPr>
+          <w:ilvl w:val="0"/>
+          <w:numId w:val="23"/>
+        </w:numPr>
+        <w:bidi/>
+        <w:spacing w:before="0" w:beforeAutospacing="0" w:after="0" w:afterAutospacing="0"/>
+        <w:textAlignment w:val="baseline"/>
         <w:rPr>
           <w:rFonts w:ascii="Arial" w:hAnsi="Arial" w:cs="Arial"/>
-          <w:rtl/>
-        </w:rPr>
-        <w:t>ישות זו יורשת את תכונותיה מישות העובד</w:t>
-      </w:r>
+        </w:rPr>
+      </w:pPr>
       <w:r>
         <w:rPr>
           <w:rFonts w:ascii="Arial" w:hAnsi="Arial" w:cs="Arial" w:hint="cs"/>
-          <w:rtl/>
-        </w:rPr>
-        <w:t>.</w:t>
+          <w:u w:val="single"/>
+          <w:rtl/>
+        </w:rPr>
+        <w:t xml:space="preserve">מספר הכשרה </w:t>
       </w:r>
       <w:r>
         <w:rPr>
           <w:rFonts w:ascii="Arial" w:hAnsi="Arial" w:cs="Arial"/>
           <w:rtl/>
         </w:rPr>
-        <w:br/>
+        <w:t>–</w:t>
+      </w:r>
+      <w:r>
+        <w:rPr>
+          <w:rFonts w:ascii="Arial" w:hAnsi="Arial" w:cs="Arial" w:hint="cs"/>
+          <w:rtl/>
+        </w:rPr>
+        <w:t xml:space="preserve"> מפתח.</w:t>
+      </w:r>
+    </w:p>
+    <w:p>
+      <w:pPr>
+        <w:pStyle w:val="NormalWeb"/>
+        <w:numPr>
+          <w:ilvl w:val="0"/>
+          <w:numId w:val="23"/>
+        </w:numPr>
+        <w:bidi/>
+        <w:spacing w:before="0" w:beforeAutospacing="0" w:after="0" w:afterAutospacing="0"/>
+        <w:textAlignment w:val="baseline"/>
+        <w:rPr>
+          <w:rFonts w:ascii="Arial" w:hAnsi="Arial" w:cs="Arial"/>
+        </w:rPr>
+      </w:pPr>
+      <w:r>
+        <w:rPr>
+          <w:rFonts w:ascii="Arial" w:hAnsi="Arial" w:cs="Arial" w:hint="cs"/>
+          <w:rtl/>
+        </w:rPr>
+        <w:t>רמת הכשרה.</w:t>
+      </w:r>
+    </w:p>
+    <w:p>
+      <w:pPr>
+        <w:pStyle w:val="NormalWeb"/>
+        <w:numPr>
+          <w:ilvl w:val="0"/>
+          <w:numId w:val="23"/>
+        </w:numPr>
+        <w:bidi/>
+        <w:spacing w:before="0" w:beforeAutospacing="0" w:after="0" w:afterAutospacing="0"/>
+        <w:textAlignment w:val="baseline"/>
+        <w:rPr>
+          <w:rFonts w:ascii="Arial" w:hAnsi="Arial" w:cs="Arial"/>
+          <w:rtl/>
+        </w:rPr>
+      </w:pPr>
+      <w:r>
+        <w:rPr>
+          <w:rFonts w:ascii="Arial" w:hAnsi="Arial" w:cs="Arial" w:hint="cs"/>
+          <w:rtl/>
+        </w:rPr>
+        <w:t>שם הכשרה.</w:t>
       </w:r>
     </w:p>
     <w:p>
@@ -2883,13 +2808,23 @@
       </w:pPr>
       <w:r>
         <w:rPr>
+          <w:rFonts w:ascii="Arial" w:hAnsi="Arial" w:cs="Arial" w:hint="cs"/>
+          <w:b/>
+          <w:bCs/>
+          <w:u w:val="single"/>
+          <w:rtl/>
+        </w:rPr>
+        <w:t>תפקיד</w:t>
+      </w:r>
+      <w:r>
+        <w:rPr>
           <w:rFonts w:ascii="Arial" w:hAnsi="Arial" w:cs="Arial"/>
           <w:b/>
           <w:bCs/>
           <w:u w:val="single"/>
           <w:rtl/>
         </w:rPr>
-        <w:t xml:space="preserve">משמרות </w:t>
+        <w:t xml:space="preserve"> </w:t>
       </w:r>
       <w:r>
         <w:rPr>
@@ -2910,7 +2845,14 @@
           <w:rFonts w:ascii="Arial" w:hAnsi="Arial" w:cs="Arial"/>
           <w:rtl/>
         </w:rPr>
-        <w:t xml:space="preserve"> המתארת את כל המשמרות שעובד במלון יכול לקחת</w:t>
+        <w:t xml:space="preserve"> המתארת את </w:t>
+      </w:r>
+      <w:r>
+        <w:rPr>
+          <w:rFonts w:ascii="Arial" w:hAnsi="Arial" w:cs="Arial" w:hint="cs"/>
+          <w:rtl/>
+        </w:rPr>
+        <w:t>תפקיד העבוד במלון</w:t>
       </w:r>
       <w:r>
         <w:rPr>
@@ -2965,7 +2907,7 @@
           <w:u w:val="single"/>
           <w:rtl/>
         </w:rPr>
-        <w:t>שעת התחלה</w:t>
+        <w:t>מספר תפקיד</w:t>
       </w:r>
       <w:r>
         <w:rPr>
@@ -2986,7 +2928,21 @@
           <w:rFonts w:ascii="Arial" w:hAnsi="Arial" w:cs="Arial" w:hint="cs"/>
           <w:rtl/>
         </w:rPr>
-        <w:t xml:space="preserve"> מפתח.</w:t>
+        <w:t xml:space="preserve"> מפתח</w:t>
+      </w:r>
+      <w:r>
+        <w:rPr>
+          <w:rFonts w:ascii="Arial" w:hAnsi="Arial" w:cs="Arial" w:hint="cs"/>
+          <w:rtl/>
+        </w:rPr>
+        <w:t xml:space="preserve"> חלש</w:t>
+      </w:r>
+      <w:r>
+        <w:rPr>
+          <w:rFonts w:ascii="Arial" w:hAnsi="Arial" w:cs="Arial" w:hint="cs"/>
+          <w:rtl/>
+        </w:rPr>
+        <w:t>.</w:t>
       </w:r>
     </w:p>
     <w:p>
@@ -3008,9 +2964,72 @@
           <w:rFonts w:ascii="Arial" w:hAnsi="Arial" w:cs="Arial" w:hint="cs"/>
           <w:rtl/>
         </w:rPr>
-        <w:lastRenderedPageBreak/>
-        <w:t>שעת סיום.</w:t>
-      </w:r>
+        <w:t>תפקיד</w:t>
+      </w:r>
+    </w:p>
+    <w:p>
+      <w:pPr>
+        <w:pStyle w:val="NormalWeb"/>
+        <w:numPr>
+          <w:ilvl w:val="0"/>
+          <w:numId w:val="18"/>
+        </w:numPr>
+        <w:bidi/>
+        <w:spacing w:before="0" w:beforeAutospacing="0" w:after="0" w:afterAutospacing="0"/>
+        <w:textAlignment w:val="baseline"/>
+        <w:rPr>
+          <w:rFonts w:ascii="Arial" w:hAnsi="Arial" w:cs="Arial"/>
+        </w:rPr>
+      </w:pPr>
+      <w:r>
+        <w:rPr>
+          <w:rFonts w:ascii="Arial" w:hAnsi="Arial" w:cs="Arial" w:hint="cs"/>
+          <w:rtl/>
+        </w:rPr>
+        <w:t>משכורת</w:t>
+      </w:r>
+      <w:r>
+        <w:rPr>
+          <w:rFonts w:ascii="Arial" w:hAnsi="Arial" w:cs="Arial" w:hint="cs"/>
+          <w:rtl/>
+        </w:rPr>
+        <w:t>.</w:t>
+      </w:r>
+    </w:p>
+    <w:p>
+      <w:pPr>
+        <w:pStyle w:val="NormalWeb"/>
+        <w:bidi/>
+        <w:spacing w:before="0" w:beforeAutospacing="0" w:after="0" w:afterAutospacing="0"/>
+        <w:textAlignment w:val="baseline"/>
+        <w:rPr>
+          <w:rFonts w:ascii="Arial" w:hAnsi="Arial" w:cs="Arial"/>
+          <w:rtl/>
+        </w:rPr>
+      </w:pPr>
+    </w:p>
+    <w:p>
+      <w:pPr>
+        <w:pStyle w:val="NormalWeb"/>
+        <w:bidi/>
+        <w:spacing w:before="0" w:beforeAutospacing="0" w:after="0" w:afterAutospacing="0"/>
+        <w:textAlignment w:val="baseline"/>
+        <w:rPr>
+          <w:rFonts w:ascii="Arial" w:hAnsi="Arial" w:cs="Arial"/>
+          <w:rtl/>
+        </w:rPr>
+      </w:pPr>
+    </w:p>
+    <w:p>
+      <w:pPr>
+        <w:pStyle w:val="NormalWeb"/>
+        <w:bidi/>
+        <w:spacing w:before="0" w:beforeAutospacing="0" w:after="0" w:afterAutospacing="0"/>
+        <w:textAlignment w:val="baseline"/>
+        <w:rPr>
+          <w:rFonts w:ascii="Arial" w:hAnsi="Arial" w:cs="Arial"/>
+        </w:rPr>
+      </w:pPr>
     </w:p>
     <w:p>
       <w:pPr>
@@ -3034,45 +3053,59 @@
           <w:u w:val="single"/>
           <w:rtl/>
         </w:rPr>
-        <w:t xml:space="preserve">התמחות </w:t>
-      </w:r>
-      <w:r>
-        <w:rPr>
-          <w:rFonts w:ascii="Arial" w:hAnsi="Arial" w:cs="Arial"/>
-          <w:rtl/>
-        </w:rPr>
-        <w:t>–</w:t>
+        <w:lastRenderedPageBreak/>
+        <w:t>משמרות</w:t>
       </w:r>
       <w:r>
         <w:rPr>
           <w:rFonts w:ascii="Arial" w:hAnsi="Arial" w:cs="Arial" w:hint="cs"/>
-          <w:rtl/>
-        </w:rPr>
-        <w:t xml:space="preserve"> ישות המתארת את תחום העבודה של כל עובד במלון (כגון רואה חשבון ומזכירה)</w:t>
-      </w:r>
-      <w:r>
-        <w:rPr>
-          <w:rFonts w:ascii="Arial" w:hAnsi="Arial" w:cs="Arial"/>
-          <w:rtl/>
-        </w:rPr>
-        <w:br/>
-      </w:r>
-      <w:r>
-        <w:rPr>
-          <w:rFonts w:ascii="Arial" w:hAnsi="Arial" w:cs="Arial"/>
           <w:b/>
           <w:bCs/>
-          <w:rtl/>
-        </w:rPr>
-        <w:t>תכונות הישות</w:t>
+          <w:u w:val="single"/>
+          <w:rtl/>
+        </w:rPr>
+        <w:t xml:space="preserve"> </w:t>
       </w:r>
       <w:r>
         <w:rPr>
           <w:rFonts w:ascii="Arial" w:hAnsi="Arial" w:cs="Arial"/>
-          <w:b/>
-          <w:bCs/>
-        </w:rPr>
-        <w:t>:</w:t>
+          <w:rtl/>
+        </w:rPr>
+        <w:t>–</w:t>
+      </w:r>
+      <w:r>
+        <w:rPr>
+          <w:rFonts w:ascii="Arial" w:hAnsi="Arial" w:cs="Arial" w:hint="cs"/>
+          <w:rtl/>
+        </w:rPr>
+        <w:t xml:space="preserve"> ישות המתארת את כל המשמרות שהעובדים יכולים לעשות במלון.</w:t>
+      </w:r>
+    </w:p>
+    <w:p>
+      <w:pPr>
+        <w:pStyle w:val="NormalWeb"/>
+        <w:bidi/>
+        <w:spacing w:before="0" w:beforeAutospacing="0" w:after="0" w:afterAutospacing="0"/>
+        <w:ind w:left="720"/>
+        <w:textAlignment w:val="baseline"/>
+        <w:rPr>
+          <w:rFonts w:ascii="Arial" w:hAnsi="Arial" w:cs="Arial"/>
+          <w:rtl/>
+        </w:rPr>
+      </w:pPr>
+      <w:r>
+        <w:rPr>
+          <w:rFonts w:ascii="Arial" w:hAnsi="Arial" w:cs="Arial" w:hint="cs"/>
+          <w:rtl/>
+        </w:rPr>
+        <w:t xml:space="preserve">תכונות הישות </w:t>
+      </w:r>
+      <w:r>
+        <w:rPr>
+          <w:rFonts w:ascii="Arial" w:hAnsi="Arial" w:cs="Arial"/>
+          <w:rtl/>
+        </w:rPr>
+        <w:t>–</w:t>
       </w:r>
     </w:p>
     <w:p>
@@ -3080,21 +3113,30 @@
         <w:pStyle w:val="NormalWeb"/>
         <w:numPr>
           <w:ilvl w:val="0"/>
-          <w:numId w:val="21"/>
+          <w:numId w:val="25"/>
         </w:numPr>
         <w:bidi/>
         <w:spacing w:before="0" w:beforeAutospacing="0" w:after="0" w:afterAutospacing="0"/>
         <w:textAlignment w:val="baseline"/>
         <w:rPr>
           <w:rFonts w:ascii="Arial" w:hAnsi="Arial" w:cs="Arial"/>
+          <w:u w:val="single"/>
         </w:rPr>
       </w:pPr>
       <w:r>
         <w:rPr>
           <w:rFonts w:ascii="Arial" w:hAnsi="Arial" w:cs="Arial" w:hint="cs"/>
-          <w:rtl/>
-        </w:rPr>
-        <w:t xml:space="preserve">מספ' תפקיד </w:t>
+          <w:u w:val="single"/>
+          <w:rtl/>
+        </w:rPr>
+        <w:t>תאריך התחלה</w:t>
+      </w:r>
+      <w:r>
+        <w:rPr>
+          <w:rFonts w:ascii="Arial" w:hAnsi="Arial" w:cs="Arial" w:hint="cs"/>
+          <w:rtl/>
+        </w:rPr>
+        <w:t xml:space="preserve"> </w:t>
       </w:r>
       <w:r>
         <w:rPr>
@@ -3108,62 +3150,7 @@
           <w:rFonts w:ascii="Arial" w:hAnsi="Arial" w:cs="Arial" w:hint="cs"/>
           <w:rtl/>
         </w:rPr>
-        <w:t xml:space="preserve"> מפתח חלש לעומת </w:t>
-      </w:r>
-      <w:r>
-        <w:rPr>
-          <w:rFonts w:ascii="Arial" w:hAnsi="Arial" w:cs="Arial" w:hint="cs"/>
-          <w:rtl/>
-        </w:rPr>
-        <w:t>ישות "</w:t>
-      </w:r>
-      <w:r>
-        <w:rPr>
-          <w:rFonts w:ascii="Arial" w:hAnsi="Arial" w:cs="Arial" w:hint="cs"/>
-          <w:rtl/>
-        </w:rPr>
-        <w:t>מחלקה</w:t>
-      </w:r>
-      <w:r>
-        <w:rPr>
-          <w:rFonts w:ascii="Arial" w:hAnsi="Arial" w:cs="Arial" w:hint="cs"/>
-          <w:rtl/>
-        </w:rPr>
-        <w:t xml:space="preserve">" </w:t>
-      </w:r>
-      <w:r>
-        <w:rPr>
-          <w:rFonts w:ascii="Arial" w:hAnsi="Arial" w:cs="Arial" w:hint="cs"/>
-          <w:rtl/>
-        </w:rPr>
-        <w:t>(אפשר לראות ב</w:t>
-      </w:r>
-      <w:r>
-        <w:rPr>
-          <w:rFonts w:ascii="Arial" w:hAnsi="Arial" w:cs="Arial" w:hint="cs"/>
-          <w:rtl/>
-        </w:rPr>
-        <w:t>די</w:t>
-      </w:r>
-      <w:r>
-        <w:rPr>
-          <w:rFonts w:ascii="Arial" w:hAnsi="Arial" w:cs="Arial" w:hint="cs"/>
-          <w:rtl/>
-        </w:rPr>
-        <w:t xml:space="preserve">אגרמת </w:t>
-      </w:r>
-      <w:r>
-        <w:rPr>
-          <w:rFonts w:ascii="Arial" w:hAnsi="Arial" w:cs="Arial"/>
-        </w:rPr>
-        <w:t>ERD</w:t>
-      </w:r>
-      <w:r>
-        <w:rPr>
-          <w:rFonts w:ascii="Arial" w:hAnsi="Arial" w:cs="Arial" w:hint="cs"/>
-          <w:rtl/>
-        </w:rPr>
-        <w:t>).</w:t>
+        <w:t xml:space="preserve"> מפתח.</w:t>
       </w:r>
     </w:p>
     <w:p>
@@ -3171,14 +3158,14 @@
         <w:pStyle w:val="NormalWeb"/>
         <w:numPr>
           <w:ilvl w:val="0"/>
-          <w:numId w:val="21"/>
+          <w:numId w:val="25"/>
         </w:numPr>
         <w:bidi/>
         <w:spacing w:before="0" w:beforeAutospacing="0" w:after="0" w:afterAutospacing="0"/>
         <w:textAlignment w:val="baseline"/>
         <w:rPr>
           <w:rFonts w:ascii="Arial" w:hAnsi="Arial" w:cs="Arial"/>
-          <w:rtl/>
+          <w:u w:val="single"/>
         </w:rPr>
       </w:pPr>
       <w:r>
@@ -3186,31 +3173,60 @@
           <w:rFonts w:ascii="Arial" w:hAnsi="Arial" w:cs="Arial" w:hint="cs"/>
           <w:rtl/>
         </w:rPr>
-        <w:t>תיאור תפקיד..</w:t>
-      </w:r>
-      <w:r>
-        <w:rPr>
-          <w:rFonts w:ascii="Arial" w:hAnsi="Arial" w:cs="Arial"/>
-          <w:rtl/>
-        </w:rPr>
-        <w:br/>
-      </w:r>
-      <w:r>
-        <w:rPr>
-          <w:rFonts w:ascii="Arial" w:hAnsi="Arial" w:cs="Arial"/>
-          <w:rtl/>
-        </w:rPr>
-        <w:br/>
+        <w:t>תאריך סיום.</w:t>
       </w:r>
     </w:p>
     <w:p>
       <w:pPr>
         <w:pStyle w:val="NormalWeb"/>
+        <w:numPr>
+          <w:ilvl w:val="0"/>
+          <w:numId w:val="25"/>
+        </w:numPr>
         <w:bidi/>
         <w:spacing w:before="0" w:beforeAutospacing="0" w:after="0" w:afterAutospacing="0"/>
         <w:textAlignment w:val="baseline"/>
         <w:rPr>
           <w:rFonts w:ascii="Arial" w:hAnsi="Arial" w:cs="Arial"/>
+          <w:u w:val="single"/>
+        </w:rPr>
+      </w:pPr>
+      <w:r>
+        <w:rPr>
+          <w:rFonts w:ascii="Arial" w:hAnsi="Arial" w:cs="Arial" w:hint="cs"/>
+          <w:rtl/>
+        </w:rPr>
+        <w:t>משמרת מיוחדת.</w:t>
+      </w:r>
+    </w:p>
+    <w:p>
+      <w:pPr>
+        <w:pStyle w:val="NormalWeb"/>
+        <w:bidi/>
+        <w:spacing w:before="0" w:beforeAutospacing="0" w:after="0" w:afterAutospacing="0"/>
+        <w:ind w:left="1440"/>
+        <w:textAlignment w:val="baseline"/>
+        <w:rPr>
+          <w:rFonts w:ascii="Arial" w:hAnsi="Arial" w:cs="Arial"/>
+          <w:rtl/>
+        </w:rPr>
+      </w:pPr>
+      <w:r>
+        <w:rPr>
+          <w:rFonts w:ascii="Arial" w:hAnsi="Arial" w:cs="Arial"/>
+          <w:rtl/>
+        </w:rPr>
+        <w:br/>
+      </w:r>
+    </w:p>
+    <w:p>
+      <w:pPr>
+        <w:pStyle w:val="NormalWeb"/>
+        <w:bidi/>
+        <w:spacing w:before="0" w:beforeAutospacing="0" w:after="0" w:afterAutospacing="0"/>
+        <w:textAlignment w:val="baseline"/>
+        <w:rPr>
+          <w:rFonts w:ascii="Arial" w:hAnsi="Arial" w:cs="Arial"/>
         </w:rPr>
       </w:pPr>
     </w:p>
@@ -3345,184 +3361,13 @@
           <w:rtl/>
         </w:rPr>
       </w:pPr>
-    </w:p>
-    <w:p>
-      <w:pPr>
-        <w:bidi/>
-        <w:rPr>
-          <w:b/>
-          <w:bCs/>
-          <w:sz w:val="28"/>
-          <w:szCs w:val="28"/>
-          <w:u w:val="single"/>
-          <w:rtl/>
-        </w:rPr>
-      </w:pPr>
-    </w:p>
-    <w:p>
-      <w:pPr>
-        <w:bidi/>
-        <w:rPr>
-          <w:b/>
-          <w:bCs/>
-          <w:sz w:val="28"/>
-          <w:szCs w:val="28"/>
-          <w:u w:val="single"/>
-          <w:rtl/>
-        </w:rPr>
-      </w:pPr>
-    </w:p>
-    <w:p>
-      <w:pPr>
-        <w:bidi/>
-        <w:rPr>
-          <w:b/>
-          <w:bCs/>
-          <w:sz w:val="28"/>
-          <w:szCs w:val="28"/>
-          <w:u w:val="single"/>
-          <w:rtl/>
-        </w:rPr>
-      </w:pPr>
-    </w:p>
-    <w:p>
-      <w:pPr>
-        <w:bidi/>
-        <w:rPr>
-          <w:b/>
-          <w:bCs/>
-          <w:sz w:val="28"/>
-          <w:szCs w:val="28"/>
-          <w:u w:val="single"/>
-          <w:rtl/>
-        </w:rPr>
-      </w:pPr>
-      <w:r>
-        <w:rPr>
-          <w:rFonts w:hint="cs"/>
-          <w:b/>
-          <w:bCs/>
-          <w:sz w:val="28"/>
-          <w:szCs w:val="28"/>
-          <w:u w:val="single"/>
-          <w:rtl/>
-        </w:rPr>
-        <w:t xml:space="preserve">דיאגרמת </w:t>
-      </w:r>
-      <w:r>
-        <w:rPr>
-          <w:b/>
-          <w:bCs/>
-          <w:sz w:val="28"/>
-          <w:szCs w:val="28"/>
-          <w:u w:val="single"/>
-        </w:rPr>
-        <w:t>DSD</w:t>
-      </w:r>
-      <w:r>
-        <w:rPr>
-          <w:rFonts w:hint="cs"/>
-          <w:b/>
-          <w:bCs/>
-          <w:sz w:val="28"/>
-          <w:szCs w:val="28"/>
-          <w:u w:val="single"/>
-          <w:rtl/>
-        </w:rPr>
-        <w:t xml:space="preserve"> </w:t>
-      </w:r>
-      <w:r>
-        <w:rPr>
-          <w:b/>
-          <w:bCs/>
-          <w:sz w:val="28"/>
-          <w:szCs w:val="28"/>
-          <w:u w:val="single"/>
-          <w:rtl/>
-        </w:rPr>
-        <w:t>–</w:t>
-      </w:r>
-    </w:p>
-    <w:p>
-      <w:pPr>
-        <w:bidi/>
-        <w:rPr>
-          <w:rtl/>
-        </w:rPr>
-      </w:pPr>
-      <w:r>
-        <w:rPr>
-          <w:rFonts w:hint="cs"/>
-          <w:rtl/>
-        </w:rPr>
-        <w:t xml:space="preserve">תיאור הטבלאות שאנו ניצור במערכת בסיס הנתונים שלנו </w:t>
-      </w:r>
-      <w:r>
-        <w:rPr>
-          <w:rtl/>
-        </w:rPr>
-        <w:t>–</w:t>
-      </w:r>
-      <w:r>
-        <w:rPr>
-          <w:rFonts w:hint="cs"/>
-          <w:rtl/>
-        </w:rPr>
-        <w:t xml:space="preserve"> ניתן לראות </w:t>
-      </w:r>
-      <w:r>
-        <w:rPr>
-          <w:rFonts w:hint="cs"/>
-          <w:rtl/>
-        </w:rPr>
-        <w:t xml:space="preserve">את המפתחות הראשיים בכל טבלה וכמו כן ניתן להבחין כי </w:t>
-      </w:r>
-      <w:r>
-        <w:rPr>
-          <w:rFonts w:hint="cs"/>
-          <w:rtl/>
-        </w:rPr>
-        <w:t xml:space="preserve">חלק מהקשרים </w:t>
-      </w:r>
-      <w:r>
-        <w:rPr>
-          <w:rFonts w:hint="cs"/>
-          <w:rtl/>
-        </w:rPr>
-        <w:t>מטבלת ה</w:t>
-      </w:r>
-      <w:r>
-        <w:t>ERD</w:t>
-      </w:r>
-      <w:r>
-        <w:rPr>
-          <w:rFonts w:hint="cs"/>
-          <w:rtl/>
-        </w:rPr>
-        <w:t xml:space="preserve"> </w:t>
-      </w:r>
-      <w:r>
-        <w:rPr>
-          <w:rFonts w:hint="cs"/>
-          <w:rtl/>
-        </w:rPr>
-        <w:t>אינם מתוארים כטבלאות בפני עצמם אלא מתוארים כמפתחות זרים בטבלאות אחרות.</w:t>
-      </w:r>
-    </w:p>
-    <w:p>
-      <w:pPr>
-        <w:bidi/>
-        <w:rPr>
-          <w:rtl/>
-        </w:rPr>
-      </w:pPr>
       <w:r>
         <w:rPr>
           <w:rFonts w:cs="Arial"/>
           <w:noProof/>
         </w:rPr>
         <w:drawing>
-          <wp:inline distT="0" distB="0" distL="0" distR="0" wp14:anchorId="3D37E32A" wp14:editId="3D0BAE6C">
+          <wp:inline distT="0" distB="0" distL="0" distR="0" wp14:anchorId="2D32F52A" wp14:editId="16F41983">
             <wp:extent cx="5725160" cy="3144520"/>
             <wp:effectExtent l="0" t="0" r="8890" b="0"/>
             <wp:docPr id="1490904095" name="Picture 3"/>
@@ -3583,9 +3428,11 @@
           <w:rtl/>
         </w:rPr>
       </w:pPr>
-      <w:r>
-        <w:rPr>
-          <w:rFonts w:hint="cs"/>
+    </w:p>
+    <w:p>
+      <w:pPr>
+        <w:bidi/>
+        <w:rPr>
           <w:b/>
           <w:bCs/>
           <w:sz w:val="28"/>
@@ -3593,6 +3440,192 @@
           <w:u w:val="single"/>
           <w:rtl/>
         </w:rPr>
+      </w:pPr>
+    </w:p>
+    <w:p>
+      <w:pPr>
+        <w:bidi/>
+        <w:rPr>
+          <w:b/>
+          <w:bCs/>
+          <w:sz w:val="28"/>
+          <w:szCs w:val="28"/>
+          <w:u w:val="single"/>
+          <w:rtl/>
+        </w:rPr>
+      </w:pPr>
+    </w:p>
+    <w:p>
+      <w:pPr>
+        <w:bidi/>
+        <w:rPr>
+          <w:b/>
+          <w:bCs/>
+          <w:sz w:val="28"/>
+          <w:szCs w:val="28"/>
+          <w:u w:val="single"/>
+          <w:rtl/>
+        </w:rPr>
+      </w:pPr>
+      <w:r>
+        <w:rPr>
+          <w:rFonts w:hint="cs"/>
+          <w:b/>
+          <w:bCs/>
+          <w:sz w:val="28"/>
+          <w:szCs w:val="28"/>
+          <w:u w:val="single"/>
+          <w:rtl/>
+        </w:rPr>
+        <w:t xml:space="preserve">דיאגרמת </w:t>
+      </w:r>
+      <w:r>
+        <w:rPr>
+          <w:b/>
+          <w:bCs/>
+          <w:sz w:val="28"/>
+          <w:szCs w:val="28"/>
+          <w:u w:val="single"/>
+        </w:rPr>
+        <w:t>DSD</w:t>
+      </w:r>
+      <w:r>
+        <w:rPr>
+          <w:rFonts w:hint="cs"/>
+          <w:b/>
+          <w:bCs/>
+          <w:sz w:val="28"/>
+          <w:szCs w:val="28"/>
+          <w:u w:val="single"/>
+          <w:rtl/>
+        </w:rPr>
+        <w:t xml:space="preserve"> </w:t>
+      </w:r>
+      <w:r>
+        <w:rPr>
+          <w:b/>
+          <w:bCs/>
+          <w:sz w:val="28"/>
+          <w:szCs w:val="28"/>
+          <w:u w:val="single"/>
+          <w:rtl/>
+        </w:rPr>
+        <w:t>–</w:t>
+      </w:r>
+    </w:p>
+    <w:p>
+      <w:pPr>
+        <w:bidi/>
+        <w:rPr>
+          <w:rtl/>
+        </w:rPr>
+      </w:pPr>
+      <w:r>
+        <w:rPr>
+          <w:rFonts w:hint="cs"/>
+          <w:rtl/>
+        </w:rPr>
+        <w:t xml:space="preserve">תיאור הטבלאות שאנו ניצור במערכת בסיס הנתונים שלנו </w:t>
+      </w:r>
+      <w:r>
+        <w:rPr>
+          <w:rtl/>
+        </w:rPr>
+        <w:t>–</w:t>
+      </w:r>
+      <w:r>
+        <w:rPr>
+          <w:rFonts w:hint="cs"/>
+          <w:rtl/>
+        </w:rPr>
+        <w:t xml:space="preserve"> ניתן לראות </w:t>
+      </w:r>
+      <w:r>
+        <w:rPr>
+          <w:rFonts w:hint="cs"/>
+          <w:rtl/>
+        </w:rPr>
+        <w:t xml:space="preserve">את המפתחות הראשיים בכל טבלה וכמו כן ניתן להבחין כי </w:t>
+      </w:r>
+      <w:r>
+        <w:rPr>
+          <w:rFonts w:hint="cs"/>
+          <w:rtl/>
+        </w:rPr>
+        <w:t xml:space="preserve">חלק מהקשרים </w:t>
+      </w:r>
+      <w:r>
+        <w:rPr>
+          <w:rFonts w:hint="cs"/>
+          <w:rtl/>
+        </w:rPr>
+        <w:t>מטבלת ה</w:t>
+      </w:r>
+      <w:r>
+        <w:t>ERD</w:t>
+      </w:r>
+      <w:r>
+        <w:rPr>
+          <w:rFonts w:hint="cs"/>
+          <w:rtl/>
+        </w:rPr>
+        <w:t xml:space="preserve"> </w:t>
+      </w:r>
+      <w:r>
+        <w:rPr>
+          <w:rFonts w:hint="cs"/>
+          <w:rtl/>
+        </w:rPr>
+        <w:t>אינם מתוארים כטבלאות בפני עצמם אלא מתוארים כמפתחות זרים בטבלאות אחרות.</w:t>
+      </w:r>
+    </w:p>
+    <w:p>
+      <w:pPr>
+        <w:bidi/>
+        <w:rPr>
+          <w:rtl/>
+        </w:rPr>
+      </w:pPr>
+    </w:p>
+    <w:p>
+      <w:pPr>
+        <w:bidi/>
+        <w:rPr>
+          <w:rtl/>
+        </w:rPr>
+      </w:pPr>
+    </w:p>
+    <w:p>
+      <w:pPr>
+        <w:bidi/>
+        <w:rPr>
+          <w:rtl/>
+        </w:rPr>
+      </w:pPr>
+    </w:p>
+    <w:p>
+      <w:pPr>
+        <w:bidi/>
+        <w:rPr>
+          <w:b/>
+          <w:bCs/>
+          <w:sz w:val="28"/>
+          <w:szCs w:val="28"/>
+          <w:u w:val="single"/>
+          <w:rtl/>
+        </w:rPr>
+      </w:pPr>
+      <w:r>
+        <w:rPr>
+          <w:rFonts w:hint="cs"/>
+          <w:b/>
+          <w:bCs/>
+          <w:sz w:val="28"/>
+          <w:szCs w:val="28"/>
+          <w:u w:val="single"/>
+          <w:rtl/>
+        </w:rPr>
+        <w:lastRenderedPageBreak/>
         <w:t xml:space="preserve">נרמול טבלאות </w:t>
       </w:r>
       <w:r>
@@ -3680,7 +3713,6 @@
           <w:rFonts w:hint="cs"/>
           <w:rtl/>
         </w:rPr>
-        <w:lastRenderedPageBreak/>
         <w:t>מבטל יתירות על ידי פירוק טבלאות ליחידות אטומיות קטנות יותר.</w:t>
       </w:r>
     </w:p>
@@ -4301,6 +4333,7 @@
           <w:szCs w:val="28"/>
           <w:rtl/>
         </w:rPr>
+        <w:lastRenderedPageBreak/>
         <w:t xml:space="preserve">נתחיל עם המחלקות כי ... ככה </w:t>
       </w:r>
       <w:r>
@@ -4337,7 +4370,6 @@
           <w:szCs w:val="28"/>
           <w:rtl/>
         </w:rPr>
-        <w:lastRenderedPageBreak/>
         <w:t>נבחר את ה</w:t>
       </w:r>
       <w:r>
@@ -5537,12 +5569,21 @@
         </w:rPr>
         <w:t xml:space="preserve">נלך לאתר </w:t>
       </w:r>
-      <w:r>
-        <w:rPr>
-          <w:sz w:val="28"/>
-          <w:szCs w:val="28"/>
-        </w:rPr>
-        <w:t xml:space="preserve">mockaroo </w:t>
+      <w:proofErr w:type="spellStart"/>
+      <w:r>
+        <w:rPr>
+          <w:sz w:val="28"/>
+          <w:szCs w:val="28"/>
+        </w:rPr>
+        <w:t>mockaroo</w:t>
+      </w:r>
+      <w:proofErr w:type="spellEnd"/>
+      <w:r>
+        <w:rPr>
+          <w:sz w:val="28"/>
+          <w:szCs w:val="28"/>
+        </w:rPr>
+        <w:t xml:space="preserve"> </w:t>
       </w:r>
       <w:r>
         <w:rPr>
@@ -5668,6 +5709,7 @@
         </w:rPr>
         <w:t xml:space="preserve"> לאתר </w:t>
       </w:r>
+      <w:proofErr w:type="spellStart"/>
       <w:r>
         <w:rPr>
           <w:sz w:val="28"/>
@@ -5675,6 +5717,7 @@
         </w:rPr>
         <w:t>mockaroo</w:t>
       </w:r>
+      <w:proofErr w:type="spellEnd"/>
       <w:r>
         <w:rPr>
           <w:rFonts w:hint="cs"/>
@@ -5684,13 +5727,31 @@
         </w:rPr>
         <w:t xml:space="preserve"> ובשדות </w:t>
       </w:r>
-      <w:r>
-        <w:rPr>
-          <w:sz w:val="28"/>
-          <w:szCs w:val="28"/>
-        </w:rPr>
-        <w:t>PosId DepartId</w:t>
-      </w:r>
+      <w:proofErr w:type="spellStart"/>
+      <w:r>
+        <w:rPr>
+          <w:sz w:val="28"/>
+          <w:szCs w:val="28"/>
+        </w:rPr>
+        <w:t>PosId</w:t>
+      </w:r>
+      <w:proofErr w:type="spellEnd"/>
+      <w:r>
+        <w:rPr>
+          <w:sz w:val="28"/>
+          <w:szCs w:val="28"/>
+        </w:rPr>
+        <w:t xml:space="preserve"> </w:t>
+      </w:r>
+      <w:proofErr w:type="spellStart"/>
+      <w:r>
+        <w:rPr>
+          <w:sz w:val="28"/>
+          <w:szCs w:val="28"/>
+        </w:rPr>
+        <w:t>DepartId</w:t>
+      </w:r>
+      <w:proofErr w:type="spellEnd"/>
       <w:r>
         <w:rPr>
           <w:rFonts w:hint="cs"/>
@@ -5745,6 +5806,7 @@
         </w:rPr>
         <w:t xml:space="preserve">הנה מדריך קטן היא להגדיר </w:t>
       </w:r>
+      <w:proofErr w:type="spellStart"/>
       <w:r>
         <w:rPr>
           <w:sz w:val="28"/>
@@ -5752,6 +5814,7 @@
         </w:rPr>
         <w:t>DataSet</w:t>
       </w:r>
+      <w:proofErr w:type="spellEnd"/>
       <w:r>
         <w:rPr>
           <w:rFonts w:hint="cs"/>
@@ -5761,12 +5824,21 @@
         </w:rPr>
         <w:t xml:space="preserve"> ב</w:t>
       </w:r>
-      <w:r>
-        <w:rPr>
-          <w:sz w:val="28"/>
-          <w:szCs w:val="28"/>
-        </w:rPr>
-        <w:t xml:space="preserve">mockaroo </w:t>
+      <w:proofErr w:type="spellStart"/>
+      <w:r>
+        <w:rPr>
+          <w:sz w:val="28"/>
+          <w:szCs w:val="28"/>
+        </w:rPr>
+        <w:t>mockaroo</w:t>
+      </w:r>
+      <w:proofErr w:type="spellEnd"/>
+      <w:r>
+        <w:rPr>
+          <w:sz w:val="28"/>
+          <w:szCs w:val="28"/>
+        </w:rPr>
+        <w:t xml:space="preserve"> </w:t>
       </w:r>
       <w:r>
         <w:rPr>
@@ -6071,6 +6143,7 @@
         </w:rPr>
         <w:t xml:space="preserve"> בתיקייה של </w:t>
       </w:r>
+      <w:proofErr w:type="spellStart"/>
       <w:r>
         <w:rPr>
           <w:sz w:val="28"/>
@@ -6078,6 +6151,7 @@
         </w:rPr>
         <w:t>DBImport</w:t>
       </w:r>
+      <w:proofErr w:type="spellEnd"/>
       <w:r>
         <w:rPr>
           <w:rFonts w:hint="cs"/>
@@ -6387,16 +6461,6 @@
           </wp:inline>
         </w:drawing>
       </w:r>
-    </w:p>
-    <w:p>
-      <w:pPr>
-        <w:bidi/>
-        <w:rPr>
-          <w:sz w:val="28"/>
-          <w:szCs w:val="28"/>
-          <w:rtl/>
-        </w:rPr>
-      </w:pPr>
       <w:r>
         <w:rPr>
           <w:rFonts w:hint="cs"/>
@@ -6649,6 +6713,7 @@
         </w:rPr>
         <w:t xml:space="preserve">Shift, </w:t>
       </w:r>
+      <w:proofErr w:type="spellStart"/>
       <w:r>
         <w:rPr>
           <w:b/>
@@ -6659,6 +6724,7 @@
         </w:rPr>
         <w:t>EmployeeShift</w:t>
       </w:r>
+      <w:proofErr w:type="spellEnd"/>
       <w:r>
         <w:rPr>
           <w:b/>
@@ -7383,9 +7449,11 @@
         </w:rPr>
         <w:t xml:space="preserve"> נכניס ערכים לטבלה </w:t>
       </w:r>
+      <w:proofErr w:type="spellStart"/>
       <w:r>
         <w:t>EmployeeShift</w:t>
       </w:r>
+      <w:proofErr w:type="spellEnd"/>
     </w:p>
     <w:p>
       <w:pPr>
@@ -7521,6 +7589,7 @@
         </w:rPr>
         <w:t xml:space="preserve"> ה</w:t>
       </w:r>
+      <w:proofErr w:type="spellStart"/>
       <w:r>
         <w:rPr>
           <w:sz w:val="28"/>
@@ -7528,6 +7597,7 @@
         </w:rPr>
         <w:t>userdata</w:t>
       </w:r>
+      <w:proofErr w:type="spellEnd"/>
       <w:r>
         <w:rPr>
           <w:rFonts w:hint="cs"/>
@@ -7553,12 +7623,21 @@
         </w:rPr>
         <w:t xml:space="preserve"> שנמצא בתיקייה של </w:t>
       </w:r>
-      <w:r>
-        <w:rPr>
-          <w:sz w:val="28"/>
-          <w:szCs w:val="28"/>
-        </w:rPr>
-        <w:t xml:space="preserve">plsql </w:t>
+      <w:proofErr w:type="spellStart"/>
+      <w:r>
+        <w:rPr>
+          <w:sz w:val="28"/>
+          <w:szCs w:val="28"/>
+        </w:rPr>
+        <w:t>plsql</w:t>
+      </w:r>
+      <w:proofErr w:type="spellEnd"/>
+      <w:r>
+        <w:rPr>
+          <w:sz w:val="28"/>
+          <w:szCs w:val="28"/>
+        </w:rPr>
+        <w:t xml:space="preserve"> </w:t>
       </w:r>
       <w:r>
         <w:rPr>
@@ -8782,6 +8861,7 @@
         <w:lastRenderedPageBreak/>
         <w:t xml:space="preserve">ניצור טבלה בשם </w:t>
       </w:r>
+      <w:proofErr w:type="spellStart"/>
       <w:r>
         <w:rPr>
           <w:sz w:val="28"/>
@@ -8789,6 +8869,7 @@
         </w:rPr>
         <w:t>EmployeeTraining</w:t>
       </w:r>
+      <w:proofErr w:type="spellEnd"/>
       <w:r>
         <w:rPr>
           <w:rFonts w:hint="cs"/>
@@ -9250,6 +9331,7 @@
         </w:rPr>
         <w:t xml:space="preserve"> טבלת בקשות היעדרות (</w:t>
       </w:r>
+      <w:proofErr w:type="spellStart"/>
       <w:r>
         <w:rPr>
           <w:b/>
@@ -9259,6 +9341,7 @@
         </w:rPr>
         <w:t>LeaveRequest</w:t>
       </w:r>
+      <w:proofErr w:type="spellEnd"/>
       <w:r>
         <w:rPr>
           <w:rFonts w:hint="cs"/>
@@ -9546,6 +9629,7 @@
         </w:rPr>
         <w:t xml:space="preserve">זאת על מנת שנוכל להעלות את זה לאתר </w:t>
       </w:r>
+      <w:proofErr w:type="spellStart"/>
       <w:r>
         <w:rPr>
           <w:sz w:val="28"/>
@@ -9553,6 +9637,7 @@
         </w:rPr>
         <w:t>mockaroo</w:t>
       </w:r>
+      <w:proofErr w:type="spellEnd"/>
       <w:r>
         <w:rPr>
           <w:rFonts w:hint="cs"/>
@@ -9672,6 +9757,7 @@
         </w:rPr>
         <w:t xml:space="preserve">ניכנס לאתר </w:t>
       </w:r>
+      <w:proofErr w:type="spellStart"/>
       <w:r>
         <w:rPr>
           <w:sz w:val="28"/>
@@ -9679,6 +9765,7 @@
         </w:rPr>
         <w:t>mockaroo</w:t>
       </w:r>
+      <w:proofErr w:type="spellEnd"/>
       <w:r>
         <w:rPr>
           <w:rFonts w:hint="cs"/>
@@ -10110,6 +10197,7 @@
         </w:rPr>
         <w:t xml:space="preserve"> על ידי </w:t>
       </w:r>
+      <w:proofErr w:type="spellStart"/>
       <w:r>
         <w:rPr>
           <w:sz w:val="28"/>
@@ -10117,6 +10205,7 @@
         </w:rPr>
         <w:t>to_date</w:t>
       </w:r>
+      <w:proofErr w:type="spellEnd"/>
     </w:p>
     <w:p>
       <w:pPr>
@@ -11296,6 +11385,264 @@
 <file path=word/numbering.xml><?xml version="1.0" encoding="utf-8"?>
 <w:numbering xmlns:wpc="http://schemas.microsoft.com/office/word/2010/wordprocessingCanvas" xmlns:cx="http://schemas.microsoft.com/office/drawing/2014/chartex" xmlns:cx1="http://schemas.microsoft.com/office/drawing/2015/9/8/chartex" xmlns:cx2="http://schemas.microsoft.com/office/drawing/2015/10/21/chartex" xmlns:cx3="http://schemas.microsoft.com/office/drawing/2016/5/9/chartex" xmlns:cx4="http://schemas.microsoft.com/office/drawing/2016/5/10/chartex" xmlns:cx5="http://schemas.microsoft.com/office/drawing/2016/5/11/chartex" xmlns:cx6="http://schemas.microsoft.com/office/drawing/2016/5/12/chartex" xmlns:cx7="http://schemas.microsoft.com/office/drawing/2016/5/13/chartex" xmlns:cx8="http://schemas.microsoft.com/office/drawing/2016/5/14/chartex" xmlns:mc="http://schemas.openxmlformats.org/markup-compatibility/2006" xmlns:aink="http://schemas.microsoft.com/office/drawing/2016/ink" xmlns:am3d="http://schemas.microsoft.com/office/drawing/2017/model3d" xmlns:o="urn:schemas-microsoft-com:office:office" xmlns:oel="http://schemas.microsoft.com/office/2019/extlst" xmlns:r="http://schemas.openxmlformats.org/officeDocument/2006/relationships" xmlns:m="http://schemas.openxmlformats.org/officeDocument/2006/math" xmlns:v="urn:schemas-microsoft-com:vml" xmlns:wp14="http://schemas.microsoft.com/office/word/2010/wordprocessingDrawing" xmlns:wp="http://schemas.openxmlformats.org/drawingml/2006/wordprocessingDrawing" xmlns:w10="urn:schemas-microsoft-com:office:word" xmlns:w="http://schemas.openxmlformats.org/wordprocessingml/2006/main" xmlns:w14="http://schemas.microsoft.com/office/word/2010/wordml" xmlns:w15="http://schemas.microsoft.com/office/word/2012/wordml" xmlns:w16cex="http://schemas.microsoft.com/office/word/2018/wordml/cex" xmlns:w16cid="http://schemas.microsoft.com/office/word/2016/wordml/cid" xmlns:w16="http://schemas.microsoft.com/office/word/2018/wordml" xmlns:w16du="http://schemas.microsoft.com/office/word/2023/wordml/word16du" xmlns:w16sdtdh="http://schemas.microsoft.com/office/word/2020/wordml/sdtdatahash" xmlns:w16se="http://schemas.microsoft.com/office/word/2015/wordml/symex" xmlns:wpg="http://schemas.microsoft.com/office/word/2010/wordprocessingGroup" xmlns:wpi="http://schemas.microsoft.com/office/word/2010/wordprocessingInk" xmlns:wne="http://schemas.microsoft.com/office/word/2006/wordml" xmlns:wps="http://schemas.microsoft.com/office/word/2010/wordprocessingShape" mc:Ignorable="w14 w15 w16se w16cid w16 w16cex w16sdtdh w16du wp14">
   <w:abstractNum w:abstractNumId="0" w15:restartNumberingAfterBreak="0">
+    <w:nsid w:val="04613415"/>
+    <w:multiLevelType w:val="hybridMultilevel"/>
+    <w:tmpl w:val="A4DE62F4"/>
+    <w:lvl w:ilvl="0" w:tplc="0409000F">
+      <w:start w:val="1"/>
+      <w:numFmt w:val="decimal"/>
+      <w:lvlText w:val="%1."/>
+      <w:lvlJc w:val="left"/>
+      <w:pPr>
+        <w:ind w:left="1440" w:hanging="360"/>
+      </w:pPr>
+    </w:lvl>
+    <w:lvl w:ilvl="1" w:tplc="04090019" w:tentative="1">
+      <w:start w:val="1"/>
+      <w:numFmt w:val="lowerLetter"/>
+      <w:lvlText w:val="%2."/>
+      <w:lvlJc w:val="left"/>
+      <w:pPr>
+        <w:ind w:left="2160" w:hanging="360"/>
+      </w:pPr>
+    </w:lvl>
+    <w:lvl w:ilvl="2" w:tplc="0409001B" w:tentative="1">
+      <w:start w:val="1"/>
+      <w:numFmt w:val="lowerRoman"/>
+      <w:lvlText w:val="%3."/>
+      <w:lvlJc w:val="right"/>
+      <w:pPr>
+        <w:ind w:left="2880" w:hanging="180"/>
+      </w:pPr>
+    </w:lvl>
+    <w:lvl w:ilvl="3" w:tplc="0409000F" w:tentative="1">
+      <w:start w:val="1"/>
+      <w:numFmt w:val="decimal"/>
+      <w:lvlText w:val="%4."/>
+      <w:lvlJc w:val="left"/>
+      <w:pPr>
+        <w:ind w:left="3600" w:hanging="360"/>
+      </w:pPr>
+    </w:lvl>
+    <w:lvl w:ilvl="4" w:tplc="04090019" w:tentative="1">
+      <w:start w:val="1"/>
+      <w:numFmt w:val="lowerLetter"/>
+      <w:lvlText w:val="%5."/>
+      <w:lvlJc w:val="left"/>
+      <w:pPr>
+        <w:ind w:left="4320" w:hanging="360"/>
+      </w:pPr>
+    </w:lvl>
+    <w:lvl w:ilvl="5" w:tplc="0409001B" w:tentative="1">
+      <w:start w:val="1"/>
+      <w:numFmt w:val="lowerRoman"/>
+      <w:lvlText w:val="%6."/>
+      <w:lvlJc w:val="right"/>
+      <w:pPr>
+        <w:ind w:left="5040" w:hanging="180"/>
+      </w:pPr>
+    </w:lvl>
+    <w:lvl w:ilvl="6" w:tplc="0409000F" w:tentative="1">
+      <w:start w:val="1"/>
+      <w:numFmt w:val="decimal"/>
+      <w:lvlText w:val="%7."/>
+      <w:lvlJc w:val="left"/>
+      <w:pPr>
+        <w:ind w:left="5760" w:hanging="360"/>
+      </w:pPr>
+    </w:lvl>
+    <w:lvl w:ilvl="7" w:tplc="04090019" w:tentative="1">
+      <w:start w:val="1"/>
+      <w:numFmt w:val="lowerLetter"/>
+      <w:lvlText w:val="%8."/>
+      <w:lvlJc w:val="left"/>
+      <w:pPr>
+        <w:ind w:left="6480" w:hanging="360"/>
+      </w:pPr>
+    </w:lvl>
+    <w:lvl w:ilvl="8" w:tplc="0409001B" w:tentative="1">
+      <w:start w:val="1"/>
+      <w:numFmt w:val="lowerRoman"/>
+      <w:lvlText w:val="%9."/>
+      <w:lvlJc w:val="right"/>
+      <w:pPr>
+        <w:ind w:left="7200" w:hanging="180"/>
+      </w:pPr>
+    </w:lvl>
+  </w:abstractNum>
+  <w:abstractNum w:abstractNumId="1" w15:restartNumberingAfterBreak="0">
+    <w:nsid w:val="1F8B4822"/>
+    <w:multiLevelType w:val="hybridMultilevel"/>
+    <w:tmpl w:val="14346492"/>
+    <w:lvl w:ilvl="0" w:tplc="0409000F">
+      <w:start w:val="1"/>
+      <w:numFmt w:val="decimal"/>
+      <w:lvlText w:val="%1."/>
+      <w:lvlJc w:val="left"/>
+      <w:pPr>
+        <w:ind w:left="1440" w:hanging="360"/>
+      </w:pPr>
+    </w:lvl>
+    <w:lvl w:ilvl="1" w:tplc="04090019" w:tentative="1">
+      <w:start w:val="1"/>
+      <w:numFmt w:val="lowerLetter"/>
+      <w:lvlText w:val="%2."/>
+      <w:lvlJc w:val="left"/>
+      <w:pPr>
+        <w:ind w:left="2160" w:hanging="360"/>
+      </w:pPr>
+    </w:lvl>
+    <w:lvl w:ilvl="2" w:tplc="0409001B" w:tentative="1">
+      <w:start w:val="1"/>
+      <w:numFmt w:val="lowerRoman"/>
+      <w:lvlText w:val="%3."/>
+      <w:lvlJc w:val="right"/>
+      <w:pPr>
+        <w:ind w:left="2880" w:hanging="180"/>
+      </w:pPr>
+    </w:lvl>
+    <w:lvl w:ilvl="3" w:tplc="0409000F" w:tentative="1">
+      <w:start w:val="1"/>
+      <w:numFmt w:val="decimal"/>
+      <w:lvlText w:val="%4."/>
+      <w:lvlJc w:val="left"/>
+      <w:pPr>
+        <w:ind w:left="3600" w:hanging="360"/>
+      </w:pPr>
+    </w:lvl>
+    <w:lvl w:ilvl="4" w:tplc="04090019" w:tentative="1">
+      <w:start w:val="1"/>
+      <w:numFmt w:val="lowerLetter"/>
+      <w:lvlText w:val="%5."/>
+      <w:lvlJc w:val="left"/>
+      <w:pPr>
+        <w:ind w:left="4320" w:hanging="360"/>
+      </w:pPr>
+    </w:lvl>
+    <w:lvl w:ilvl="5" w:tplc="0409001B" w:tentative="1">
+      <w:start w:val="1"/>
+      <w:numFmt w:val="lowerRoman"/>
+      <w:lvlText w:val="%6."/>
+      <w:lvlJc w:val="right"/>
+      <w:pPr>
+        <w:ind w:left="5040" w:hanging="180"/>
+      </w:pPr>
+    </w:lvl>
+    <w:lvl w:ilvl="6" w:tplc="0409000F" w:tentative="1">
+      <w:start w:val="1"/>
+      <w:numFmt w:val="decimal"/>
+      <w:lvlText w:val="%7."/>
+      <w:lvlJc w:val="left"/>
+      <w:pPr>
+        <w:ind w:left="5760" w:hanging="360"/>
+      </w:pPr>
+    </w:lvl>
+    <w:lvl w:ilvl="7" w:tplc="04090019" w:tentative="1">
+      <w:start w:val="1"/>
+      <w:numFmt w:val="lowerLetter"/>
+      <w:lvlText w:val="%8."/>
+      <w:lvlJc w:val="left"/>
+      <w:pPr>
+        <w:ind w:left="6480" w:hanging="360"/>
+      </w:pPr>
+    </w:lvl>
+    <w:lvl w:ilvl="8" w:tplc="0409001B" w:tentative="1">
+      <w:start w:val="1"/>
+      <w:numFmt w:val="lowerRoman"/>
+      <w:lvlText w:val="%9."/>
+      <w:lvlJc w:val="right"/>
+      <w:pPr>
+        <w:ind w:left="7200" w:hanging="180"/>
+      </w:pPr>
+    </w:lvl>
+  </w:abstractNum>
+  <w:abstractNum w:abstractNumId="2" w15:restartNumberingAfterBreak="0">
+    <w:nsid w:val="28DD5218"/>
+    <w:multiLevelType w:val="hybridMultilevel"/>
+    <w:tmpl w:val="3072F72C"/>
+    <w:lvl w:ilvl="0" w:tplc="0409000F">
+      <w:start w:val="1"/>
+      <w:numFmt w:val="decimal"/>
+      <w:lvlText w:val="%1."/>
+      <w:lvlJc w:val="left"/>
+      <w:pPr>
+        <w:ind w:left="1440" w:hanging="360"/>
+      </w:pPr>
+    </w:lvl>
+    <w:lvl w:ilvl="1" w:tplc="04090019" w:tentative="1">
+      <w:start w:val="1"/>
+      <w:numFmt w:val="lowerLetter"/>
+      <w:lvlText w:val="%2."/>
+      <w:lvlJc w:val="left"/>
+      <w:pPr>
+        <w:ind w:left="2160" w:hanging="360"/>
+      </w:pPr>
+    </w:lvl>
+    <w:lvl w:ilvl="2" w:tplc="0409001B" w:tentative="1">
+      <w:start w:val="1"/>
+      <w:numFmt w:val="lowerRoman"/>
+      <w:lvlText w:val="%3."/>
+      <w:lvlJc w:val="right"/>
+      <w:pPr>
+        <w:ind w:left="2880" w:hanging="180"/>
+      </w:pPr>
+    </w:lvl>
+    <w:lvl w:ilvl="3" w:tplc="0409000F" w:tentative="1">
+      <w:start w:val="1"/>
+      <w:numFmt w:val="decimal"/>
+      <w:lvlText w:val="%4."/>
+      <w:lvlJc w:val="left"/>
+      <w:pPr>
+        <w:ind w:left="3600" w:hanging="360"/>
+      </w:pPr>
+    </w:lvl>
+    <w:lvl w:ilvl="4" w:tplc="04090019" w:tentative="1">
+      <w:start w:val="1"/>
+      <w:numFmt w:val="lowerLetter"/>
+      <w:lvlText w:val="%5."/>
+      <w:lvlJc w:val="left"/>
+      <w:pPr>
+        <w:ind w:left="4320" w:hanging="360"/>
+      </w:pPr>
+    </w:lvl>
+    <w:lvl w:ilvl="5" w:tplc="0409001B" w:tentative="1">
+      <w:start w:val="1"/>
+      <w:numFmt w:val="lowerRoman"/>
+      <w:lvlText w:val="%6."/>
+      <w:lvlJc w:val="right"/>
+      <w:pPr>
+        <w:ind w:left="5040" w:hanging="180"/>
+      </w:pPr>
+    </w:lvl>
+    <w:lvl w:ilvl="6" w:tplc="0409000F" w:tentative="1">
+      <w:start w:val="1"/>
+      <w:numFmt w:val="decimal"/>
+      <w:lvlText w:val="%7."/>
+      <w:lvlJc w:val="left"/>
+      <w:pPr>
+        <w:ind w:left="5760" w:hanging="360"/>
+      </w:pPr>
+    </w:lvl>
+    <w:lvl w:ilvl="7" w:tplc="04090019" w:tentative="1">
+      <w:start w:val="1"/>
+      <w:numFmt w:val="lowerLetter"/>
+      <w:lvlText w:val="%8."/>
+      <w:lvlJc w:val="left"/>
+      <w:pPr>
+        <w:ind w:left="6480" w:hanging="360"/>
+      </w:pPr>
+    </w:lvl>
+    <w:lvl w:ilvl="8" w:tplc="0409001B" w:tentative="1">
+      <w:start w:val="1"/>
+      <w:numFmt w:val="lowerRoman"/>
+      <w:lvlText w:val="%9."/>
+      <w:lvlJc w:val="right"/>
+      <w:pPr>
+        <w:ind w:left="7200" w:hanging="180"/>
+      </w:pPr>
+    </w:lvl>
+  </w:abstractNum>
+  <w:abstractNum w:abstractNumId="3" w15:restartNumberingAfterBreak="0">
     <w:nsid w:val="2DA1384D"/>
     <w:multiLevelType w:val="hybridMultilevel"/>
     <w:tmpl w:val="42E01468"/>
@@ -11384,7 +11731,7 @@
       </w:pPr>
     </w:lvl>
   </w:abstractNum>
-  <w:abstractNum w:abstractNumId="1" w15:restartNumberingAfterBreak="0">
+  <w:abstractNum w:abstractNumId="4" w15:restartNumberingAfterBreak="0">
     <w:nsid w:val="343F178E"/>
     <w:multiLevelType w:val="hybridMultilevel"/>
     <w:tmpl w:val="772C3A36"/>
@@ -11498,7 +11845,7 @@
       </w:rPr>
     </w:lvl>
   </w:abstractNum>
-  <w:abstractNum w:abstractNumId="2" w15:restartNumberingAfterBreak="0">
+  <w:abstractNum w:abstractNumId="5" w15:restartNumberingAfterBreak="0">
     <w:nsid w:val="35C75FFD"/>
     <w:multiLevelType w:val="hybridMultilevel"/>
     <w:tmpl w:val="5CF6E1FE"/>
@@ -11611,7 +11958,7 @@
       </w:rPr>
     </w:lvl>
   </w:abstractNum>
-  <w:abstractNum w:abstractNumId="3" w15:restartNumberingAfterBreak="0">
+  <w:abstractNum w:abstractNumId="6" w15:restartNumberingAfterBreak="0">
     <w:nsid w:val="3AB86C7E"/>
     <w:multiLevelType w:val="hybridMultilevel"/>
     <w:tmpl w:val="E9D670D6"/>
@@ -11697,7 +12044,7 @@
       </w:pPr>
     </w:lvl>
   </w:abstractNum>
-  <w:abstractNum w:abstractNumId="4" w15:restartNumberingAfterBreak="0">
+  <w:abstractNum w:abstractNumId="7" w15:restartNumberingAfterBreak="0">
     <w:nsid w:val="45D11A55"/>
     <w:multiLevelType w:val="hybridMultilevel"/>
     <w:tmpl w:val="1B80557A"/>
@@ -11786,7 +12133,7 @@
       </w:pPr>
     </w:lvl>
   </w:abstractNum>
-  <w:abstractNum w:abstractNumId="5" w15:restartNumberingAfterBreak="0">
+  <w:abstractNum w:abstractNumId="8" w15:restartNumberingAfterBreak="0">
     <w:nsid w:val="46D22C32"/>
     <w:multiLevelType w:val="multilevel"/>
     <w:tmpl w:val="77A47484"/>
@@ -11930,7 +12277,93 @@
       </w:rPr>
     </w:lvl>
   </w:abstractNum>
-  <w:abstractNum w:abstractNumId="6" w15:restartNumberingAfterBreak="0">
+  <w:abstractNum w:abstractNumId="9" w15:restartNumberingAfterBreak="0">
+    <w:nsid w:val="4F054638"/>
+    <w:multiLevelType w:val="hybridMultilevel"/>
+    <w:tmpl w:val="2222C904"/>
+    <w:lvl w:ilvl="0" w:tplc="0409000F">
+      <w:start w:val="1"/>
+      <w:numFmt w:val="decimal"/>
+      <w:lvlText w:val="%1."/>
+      <w:lvlJc w:val="left"/>
+      <w:pPr>
+        <w:ind w:left="1440" w:hanging="360"/>
+      </w:pPr>
+    </w:lvl>
+    <w:lvl w:ilvl="1" w:tplc="04090019" w:tentative="1">
+      <w:start w:val="1"/>
+      <w:numFmt w:val="lowerLetter"/>
+      <w:lvlText w:val="%2."/>
+      <w:lvlJc w:val="left"/>
+      <w:pPr>
+        <w:ind w:left="2160" w:hanging="360"/>
+      </w:pPr>
+    </w:lvl>
+    <w:lvl w:ilvl="2" w:tplc="0409001B" w:tentative="1">
+      <w:start w:val="1"/>
+      <w:numFmt w:val="lowerRoman"/>
+      <w:lvlText w:val="%3."/>
+      <w:lvlJc w:val="right"/>
+      <w:pPr>
+        <w:ind w:left="2880" w:hanging="180"/>
+      </w:pPr>
+    </w:lvl>
+    <w:lvl w:ilvl="3" w:tplc="0409000F" w:tentative="1">
+      <w:start w:val="1"/>
+      <w:numFmt w:val="decimal"/>
+      <w:lvlText w:val="%4."/>
+      <w:lvlJc w:val="left"/>
+      <w:pPr>
+        <w:ind w:left="3600" w:hanging="360"/>
+      </w:pPr>
+    </w:lvl>
+    <w:lvl w:ilvl="4" w:tplc="04090019" w:tentative="1">
+      <w:start w:val="1"/>
+      <w:numFmt w:val="lowerLetter"/>
+      <w:lvlText w:val="%5."/>
+      <w:lvlJc w:val="left"/>
+      <w:pPr>
+        <w:ind w:left="4320" w:hanging="360"/>
+      </w:pPr>
+    </w:lvl>
+    <w:lvl w:ilvl="5" w:tplc="0409001B" w:tentative="1">
+      <w:start w:val="1"/>
+      <w:numFmt w:val="lowerRoman"/>
+      <w:lvlText w:val="%6."/>
+      <w:lvlJc w:val="right"/>
+      <w:pPr>
+        <w:ind w:left="5040" w:hanging="180"/>
+      </w:pPr>
+    </w:lvl>
+    <w:lvl w:ilvl="6" w:tplc="0409000F" w:tentative="1">
+      <w:start w:val="1"/>
+      <w:numFmt w:val="decimal"/>
+      <w:lvlText w:val="%7."/>
+      <w:lvlJc w:val="left"/>
+      <w:pPr>
+        <w:ind w:left="5760" w:hanging="360"/>
+      </w:pPr>
+    </w:lvl>
+    <w:lvl w:ilvl="7" w:tplc="04090019" w:tentative="1">
+      <w:start w:val="1"/>
+      <w:numFmt w:val="lowerLetter"/>
+      <w:lvlText w:val="%8."/>
+      <w:lvlJc w:val="left"/>
+      <w:pPr>
+        <w:ind w:left="6480" w:hanging="360"/>
+      </w:pPr>
+    </w:lvl>
+    <w:lvl w:ilvl="8" w:tplc="0409001B" w:tentative="1">
+      <w:start w:val="1"/>
+      <w:numFmt w:val="lowerRoman"/>
+      <w:lvlText w:val="%9."/>
+      <w:lvlJc w:val="right"/>
+      <w:pPr>
+        <w:ind w:left="7200" w:hanging="180"/>
+      </w:pPr>
+    </w:lvl>
+  </w:abstractNum>
+  <w:abstractNum w:abstractNumId="10" w15:restartNumberingAfterBreak="0">
     <w:nsid w:val="592C3554"/>
     <w:multiLevelType w:val="multilevel"/>
     <w:tmpl w:val="3BB05B58"/>
@@ -12043,7 +12476,7 @@
       </w:pPr>
     </w:lvl>
   </w:abstractNum>
-  <w:abstractNum w:abstractNumId="7" w15:restartNumberingAfterBreak="0">
+  <w:abstractNum w:abstractNumId="11" w15:restartNumberingAfterBreak="0">
     <w:nsid w:val="631D2C40"/>
     <w:multiLevelType w:val="hybridMultilevel"/>
     <w:tmpl w:val="1A9653B6"/>
@@ -12155,7 +12588,7 @@
       </w:rPr>
     </w:lvl>
   </w:abstractNum>
-  <w:abstractNum w:abstractNumId="8" w15:restartNumberingAfterBreak="0">
+  <w:abstractNum w:abstractNumId="12" w15:restartNumberingAfterBreak="0">
     <w:nsid w:val="66300B95"/>
     <w:multiLevelType w:val="hybridMultilevel"/>
     <w:tmpl w:val="2A3463CA"/>
@@ -12241,7 +12674,7 @@
       </w:pPr>
     </w:lvl>
   </w:abstractNum>
-  <w:abstractNum w:abstractNumId="9" w15:restartNumberingAfterBreak="0">
+  <w:abstractNum w:abstractNumId="13" w15:restartNumberingAfterBreak="0">
     <w:nsid w:val="70763A45"/>
     <w:multiLevelType w:val="hybridMultilevel"/>
     <w:tmpl w:val="0CCAED7C"/>
@@ -12330,7 +12763,7 @@
       </w:pPr>
     </w:lvl>
   </w:abstractNum>
-  <w:abstractNum w:abstractNumId="10" w15:restartNumberingAfterBreak="0">
+  <w:abstractNum w:abstractNumId="14" w15:restartNumberingAfterBreak="0">
     <w:nsid w:val="73C7638F"/>
     <w:multiLevelType w:val="hybridMultilevel"/>
     <w:tmpl w:val="48E6F1DE"/>
@@ -12416,7 +12849,7 @@
       </w:pPr>
     </w:lvl>
   </w:abstractNum>
-  <w:abstractNum w:abstractNumId="11" w15:restartNumberingAfterBreak="0">
+  <w:abstractNum w:abstractNumId="15" w15:restartNumberingAfterBreak="0">
     <w:nsid w:val="763D4156"/>
     <w:multiLevelType w:val="hybridMultilevel"/>
     <w:tmpl w:val="C628841A"/>
@@ -12505,7 +12938,7 @@
       </w:pPr>
     </w:lvl>
   </w:abstractNum>
-  <w:abstractNum w:abstractNumId="12" w15:restartNumberingAfterBreak="0">
+  <w:abstractNum w:abstractNumId="16" w15:restartNumberingAfterBreak="0">
     <w:nsid w:val="7E2938B1"/>
     <w:multiLevelType w:val="hybridMultilevel"/>
     <w:tmpl w:val="2EDABC22"/>
@@ -12592,16 +13025,16 @@
     </w:lvl>
   </w:abstractNum>
   <w:num w:numId="1" w16cid:durableId="667752318">
-    <w:abstractNumId w:val="7"/>
+    <w:abstractNumId w:val="11"/>
   </w:num>
   <w:num w:numId="2" w16cid:durableId="433021697">
-    <w:abstractNumId w:val="5"/>
+    <w:abstractNumId w:val="8"/>
   </w:num>
   <w:num w:numId="3" w16cid:durableId="1541433397">
-    <w:abstractNumId w:val="6"/>
+    <w:abstractNumId w:val="10"/>
   </w:num>
   <w:num w:numId="4" w16cid:durableId="796723821">
-    <w:abstractNumId w:val="6"/>
+    <w:abstractNumId w:val="10"/>
     <w:lvlOverride w:ilvl="1">
       <w:lvl w:ilvl="1">
         <w:numFmt w:val="lowerLetter"/>
@@ -12611,7 +13044,7 @@
     </w:lvlOverride>
   </w:num>
   <w:num w:numId="5" w16cid:durableId="88814066">
-    <w:abstractNumId w:val="6"/>
+    <w:abstractNumId w:val="10"/>
     <w:lvlOverride w:ilvl="1">
       <w:lvl w:ilvl="1">
         <w:numFmt w:val="lowerLetter"/>
@@ -12621,7 +13054,7 @@
     </w:lvlOverride>
   </w:num>
   <w:num w:numId="6" w16cid:durableId="1687292512">
-    <w:abstractNumId w:val="6"/>
+    <w:abstractNumId w:val="10"/>
     <w:lvlOverride w:ilvl="1">
       <w:lvl w:ilvl="1">
         <w:numFmt w:val="lowerLetter"/>
@@ -12631,7 +13064,7 @@
     </w:lvlOverride>
   </w:num>
   <w:num w:numId="7" w16cid:durableId="792022847">
-    <w:abstractNumId w:val="6"/>
+    <w:abstractNumId w:val="10"/>
     <w:lvlOverride w:ilvl="1">
       <w:lvl w:ilvl="1">
         <w:numFmt w:val="lowerLetter"/>
@@ -12641,7 +13074,7 @@
     </w:lvlOverride>
   </w:num>
   <w:num w:numId="8" w16cid:durableId="1248684479">
-    <w:abstractNumId w:val="6"/>
+    <w:abstractNumId w:val="10"/>
     <w:lvlOverride w:ilvl="1">
       <w:lvl w:ilvl="1">
         <w:numFmt w:val="lowerLetter"/>
@@ -12651,7 +13084,7 @@
     </w:lvlOverride>
   </w:num>
   <w:num w:numId="9" w16cid:durableId="1239632810">
-    <w:abstractNumId w:val="6"/>
+    <w:abstractNumId w:val="10"/>
     <w:lvlOverride w:ilvl="1">
       <w:lvl w:ilvl="1">
         <w:numFmt w:val="lowerLetter"/>
@@ -12661,7 +13094,7 @@
     </w:lvlOverride>
   </w:num>
   <w:num w:numId="10" w16cid:durableId="1535265523">
-    <w:abstractNumId w:val="6"/>
+    <w:abstractNumId w:val="10"/>
     <w:lvlOverride w:ilvl="1">
       <w:lvl w:ilvl="1">
         <w:numFmt w:val="lowerLetter"/>
@@ -12671,7 +13104,7 @@
     </w:lvlOverride>
   </w:num>
   <w:num w:numId="11" w16cid:durableId="1593665251">
-    <w:abstractNumId w:val="6"/>
+    <w:abstractNumId w:val="10"/>
     <w:lvlOverride w:ilvl="1">
       <w:lvl w:ilvl="1">
         <w:numFmt w:val="lowerLetter"/>
@@ -12681,34 +13114,46 @@
     </w:lvlOverride>
   </w:num>
   <w:num w:numId="12" w16cid:durableId="1771659544">
+    <w:abstractNumId w:val="4"/>
+  </w:num>
+  <w:num w:numId="13" w16cid:durableId="910848694">
+    <w:abstractNumId w:val="13"/>
+  </w:num>
+  <w:num w:numId="14" w16cid:durableId="881480588">
+    <w:abstractNumId w:val="15"/>
+  </w:num>
+  <w:num w:numId="15" w16cid:durableId="711079256">
+    <w:abstractNumId w:val="3"/>
+  </w:num>
+  <w:num w:numId="16" w16cid:durableId="1456291202">
+    <w:abstractNumId w:val="12"/>
+  </w:num>
+  <w:num w:numId="17" w16cid:durableId="110393756">
+    <w:abstractNumId w:val="5"/>
+  </w:num>
+  <w:num w:numId="18" w16cid:durableId="1877425969">
+    <w:abstractNumId w:val="16"/>
+  </w:num>
+  <w:num w:numId="19" w16cid:durableId="1183129327">
+    <w:abstractNumId w:val="14"/>
+  </w:num>
+  <w:num w:numId="20" w16cid:durableId="532613110">
+    <w:abstractNumId w:val="7"/>
+  </w:num>
+  <w:num w:numId="21" w16cid:durableId="568031434">
+    <w:abstractNumId w:val="6"/>
+  </w:num>
+  <w:num w:numId="22" w16cid:durableId="338391164">
+    <w:abstractNumId w:val="0"/>
+  </w:num>
+  <w:num w:numId="23" w16cid:durableId="225722839">
     <w:abstractNumId w:val="1"/>
   </w:num>
-  <w:num w:numId="13" w16cid:durableId="910848694">
+  <w:num w:numId="24" w16cid:durableId="1087656299">
     <w:abstractNumId w:val="9"/>
   </w:num>
-  <w:num w:numId="14" w16cid:durableId="881480588">
-    <w:abstractNumId w:val="11"/>
-  </w:num>
-  <w:num w:numId="15" w16cid:durableId="711079256">
-    <w:abstractNumId w:val="0"/>
-  </w:num>
-  <w:num w:numId="16" w16cid:durableId="1456291202">
-    <w:abstractNumId w:val="8"/>
-  </w:num>
-  <w:num w:numId="17" w16cid:durableId="110393756">
+  <w:num w:numId="25" w16cid:durableId="1663775047">
     <w:abstractNumId w:val="2"/>
-  </w:num>
-  <w:num w:numId="18" w16cid:durableId="1877425969">
-    <w:abstractNumId w:val="12"/>
-  </w:num>
-  <w:num w:numId="19" w16cid:durableId="1183129327">
-    <w:abstractNumId w:val="10"/>
-  </w:num>
-  <w:num w:numId="20" w16cid:durableId="532613110">
-    <w:abstractNumId w:val="4"/>
-  </w:num>
-  <w:num w:numId="21" w16cid:durableId="568031434">
-    <w:abstractNumId w:val="3"/>
   </w:num>
 </w:numbering>
 </file>

</xml_diff>

<commit_message>
Added the new DSD diagrem to the report
</commit_message>
<xml_diff>
--- a/New Version/שלב א/Report.docx
+++ b/New Version/שלב א/Report.docx
@@ -2488,14 +2488,7 @@
           <w:rFonts w:ascii="Arial" w:hAnsi="Arial" w:cs="Arial" w:hint="cs"/>
           <w:rtl/>
         </w:rPr>
-        <w:t>ישות זו כולל את התכונות הבאות</w:t>
-      </w:r>
-      <w:r>
-        <w:rPr>
-          <w:rFonts w:ascii="Arial" w:hAnsi="Arial" w:cs="Arial" w:hint="cs"/>
-          <w:rtl/>
-        </w:rPr>
-        <w:t xml:space="preserve"> -</w:t>
+        <w:t>ישות זו כולל את התכונות הבאות -</w:t>
       </w:r>
     </w:p>
     <w:p>
@@ -3467,9 +3460,11 @@
           <w:rtl/>
         </w:rPr>
       </w:pPr>
-      <w:r>
-        <w:rPr>
-          <w:rFonts w:hint="cs"/>
+    </w:p>
+    <w:p>
+      <w:pPr>
+        <w:bidi/>
+        <w:rPr>
           <w:b/>
           <w:bCs/>
           <w:sz w:val="28"/>
@@ -3477,21 +3472,25 @@
           <w:u w:val="single"/>
           <w:rtl/>
         </w:rPr>
-        <w:t xml:space="preserve">דיאגרמת </w:t>
-      </w:r>
-      <w:r>
+      </w:pPr>
+    </w:p>
+    <w:p>
+      <w:pPr>
+        <w:bidi/>
         <w:rPr>
           <w:b/>
           <w:bCs/>
           <w:sz w:val="28"/>
           <w:szCs w:val="28"/>
           <w:u w:val="single"/>
-        </w:rPr>
-        <w:t>DSD</w:t>
-      </w:r>
-      <w:r>
-        <w:rPr>
-          <w:rFonts w:hint="cs"/>
+          <w:rtl/>
+        </w:rPr>
+      </w:pPr>
+    </w:p>
+    <w:p>
+      <w:pPr>
+        <w:bidi/>
+        <w:rPr>
           <w:b/>
           <w:bCs/>
           <w:sz w:val="28"/>
@@ -3499,9 +3498,11 @@
           <w:u w:val="single"/>
           <w:rtl/>
         </w:rPr>
-        <w:t xml:space="preserve"> </w:t>
-      </w:r>
-      <w:r>
+      </w:pPr>
+    </w:p>
+    <w:p>
+      <w:pPr>
+        <w:bidi/>
         <w:rPr>
           <w:b/>
           <w:bCs/>
@@ -3510,97 +3511,6 @@
           <w:u w:val="single"/>
           <w:rtl/>
         </w:rPr>
-        <w:t>–</w:t>
-      </w:r>
-    </w:p>
-    <w:p>
-      <w:pPr>
-        <w:bidi/>
-        <w:rPr>
-          <w:rtl/>
-        </w:rPr>
-      </w:pPr>
-      <w:r>
-        <w:rPr>
-          <w:rFonts w:hint="cs"/>
-          <w:rtl/>
-        </w:rPr>
-        <w:t xml:space="preserve">תיאור הטבלאות שאנו ניצור במערכת בסיס הנתונים שלנו </w:t>
-      </w:r>
-      <w:r>
-        <w:rPr>
-          <w:rtl/>
-        </w:rPr>
-        <w:t>–</w:t>
-      </w:r>
-      <w:r>
-        <w:rPr>
-          <w:rFonts w:hint="cs"/>
-          <w:rtl/>
-        </w:rPr>
-        <w:t xml:space="preserve"> ניתן לראות </w:t>
-      </w:r>
-      <w:r>
-        <w:rPr>
-          <w:rFonts w:hint="cs"/>
-          <w:rtl/>
-        </w:rPr>
-        <w:t xml:space="preserve">את המפתחות הראשיים בכל טבלה וכמו כן ניתן להבחין כי </w:t>
-      </w:r>
-      <w:r>
-        <w:rPr>
-          <w:rFonts w:hint="cs"/>
-          <w:rtl/>
-        </w:rPr>
-        <w:t xml:space="preserve">חלק מהקשרים </w:t>
-      </w:r>
-      <w:r>
-        <w:rPr>
-          <w:rFonts w:hint="cs"/>
-          <w:rtl/>
-        </w:rPr>
-        <w:t>מטבלת ה</w:t>
-      </w:r>
-      <w:r>
-        <w:t>ERD</w:t>
-      </w:r>
-      <w:r>
-        <w:rPr>
-          <w:rFonts w:hint="cs"/>
-          <w:rtl/>
-        </w:rPr>
-        <w:t xml:space="preserve"> </w:t>
-      </w:r>
-      <w:r>
-        <w:rPr>
-          <w:rFonts w:hint="cs"/>
-          <w:rtl/>
-        </w:rPr>
-        <w:t>אינם מתוארים כטבלאות בפני עצמם אלא מתוארים כמפתחות זרים בטבלאות אחרות.</w:t>
-      </w:r>
-    </w:p>
-    <w:p>
-      <w:pPr>
-        <w:bidi/>
-        <w:rPr>
-          <w:rtl/>
-        </w:rPr>
-      </w:pPr>
-    </w:p>
-    <w:p>
-      <w:pPr>
-        <w:bidi/>
-        <w:rPr>
-          <w:rtl/>
-        </w:rPr>
-      </w:pPr>
-    </w:p>
-    <w:p>
-      <w:pPr>
-        <w:bidi/>
-        <w:rPr>
-          <w:rtl/>
-        </w:rPr>
       </w:pPr>
     </w:p>
     <w:p>
@@ -3615,9 +3525,11 @@
           <w:rtl/>
         </w:rPr>
       </w:pPr>
-      <w:r>
-        <w:rPr>
-          <w:rFonts w:hint="cs"/>
+    </w:p>
+    <w:p>
+      <w:pPr>
+        <w:bidi/>
+        <w:rPr>
           <w:b/>
           <w:bCs/>
           <w:sz w:val="28"/>
@@ -3625,7 +3537,209 @@
           <w:u w:val="single"/>
           <w:rtl/>
         </w:rPr>
+      </w:pPr>
+    </w:p>
+    <w:p>
+      <w:pPr>
+        <w:bidi/>
+        <w:rPr>
+          <w:b/>
+          <w:bCs/>
+          <w:sz w:val="28"/>
+          <w:szCs w:val="28"/>
+          <w:u w:val="single"/>
+          <w:rtl/>
+        </w:rPr>
+      </w:pPr>
+      <w:r>
+        <w:rPr>
+          <w:rFonts w:hint="cs"/>
+          <w:b/>
+          <w:bCs/>
+          <w:sz w:val="28"/>
+          <w:szCs w:val="28"/>
+          <w:u w:val="single"/>
+          <w:rtl/>
+        </w:rPr>
         <w:lastRenderedPageBreak/>
+        <w:t xml:space="preserve">דיאגרמת </w:t>
+      </w:r>
+      <w:r>
+        <w:rPr>
+          <w:b/>
+          <w:bCs/>
+          <w:sz w:val="28"/>
+          <w:szCs w:val="28"/>
+          <w:u w:val="single"/>
+        </w:rPr>
+        <w:t>DSD</w:t>
+      </w:r>
+      <w:r>
+        <w:rPr>
+          <w:rFonts w:hint="cs"/>
+          <w:b/>
+          <w:bCs/>
+          <w:sz w:val="28"/>
+          <w:szCs w:val="28"/>
+          <w:u w:val="single"/>
+          <w:rtl/>
+        </w:rPr>
+        <w:t xml:space="preserve"> </w:t>
+      </w:r>
+      <w:r>
+        <w:rPr>
+          <w:b/>
+          <w:bCs/>
+          <w:sz w:val="28"/>
+          <w:szCs w:val="28"/>
+          <w:u w:val="single"/>
+          <w:rtl/>
+        </w:rPr>
+        <w:t>–</w:t>
+      </w:r>
+    </w:p>
+    <w:p>
+      <w:pPr>
+        <w:bidi/>
+        <w:rPr>
+          <w:rtl/>
+        </w:rPr>
+      </w:pPr>
+      <w:r>
+        <w:rPr>
+          <w:rFonts w:hint="cs"/>
+          <w:rtl/>
+        </w:rPr>
+        <w:t xml:space="preserve">תיאור הטבלאות שאנו ניצור במערכת בסיס הנתונים שלנו </w:t>
+      </w:r>
+      <w:r>
+        <w:rPr>
+          <w:rtl/>
+        </w:rPr>
+        <w:t>–</w:t>
+      </w:r>
+      <w:r>
+        <w:rPr>
+          <w:rFonts w:hint="cs"/>
+          <w:rtl/>
+        </w:rPr>
+        <w:t xml:space="preserve"> ניתן לראות </w:t>
+      </w:r>
+      <w:r>
+        <w:rPr>
+          <w:rFonts w:hint="cs"/>
+          <w:rtl/>
+        </w:rPr>
+        <w:t xml:space="preserve">את המפתחות הראשיים בכל טבלה וכמו כן ניתן להבחין כי </w:t>
+      </w:r>
+      <w:r>
+        <w:rPr>
+          <w:rFonts w:hint="cs"/>
+          <w:rtl/>
+        </w:rPr>
+        <w:t xml:space="preserve">חלק מהקשרים </w:t>
+      </w:r>
+      <w:r>
+        <w:rPr>
+          <w:rFonts w:hint="cs"/>
+          <w:rtl/>
+        </w:rPr>
+        <w:t>מטבלת ה</w:t>
+      </w:r>
+      <w:r>
+        <w:t>ERD</w:t>
+      </w:r>
+      <w:r>
+        <w:rPr>
+          <w:rFonts w:hint="cs"/>
+          <w:rtl/>
+        </w:rPr>
+        <w:t xml:space="preserve"> </w:t>
+      </w:r>
+      <w:r>
+        <w:rPr>
+          <w:rFonts w:hint="cs"/>
+          <w:rtl/>
+        </w:rPr>
+        <w:t>אינם מתוארים כטבלאות בפני עצמם אלא מתוארים כמפתחות זרים בטבלאות אחרות.</w:t>
+      </w:r>
+    </w:p>
+    <w:p>
+      <w:pPr>
+        <w:pStyle w:val="NormalWeb"/>
+        <w:rPr>
+          <w:rFonts w:hint="cs"/>
+          <w:rtl/>
+        </w:rPr>
+      </w:pPr>
+      <w:r>
+        <w:drawing>
+          <wp:inline distT="0" distB="0" distL="0" distR="0" wp14:anchorId="606C69D3" wp14:editId="052FB97B">
+            <wp:extent cx="5731510" cy="3856990"/>
+            <wp:effectExtent l="0" t="0" r="2540" b="0"/>
+            <wp:docPr id="1552598498" name="Picture 1"/>
+            <wp:cNvGraphicFramePr>
+              <a:graphicFrameLocks xmlns:a="http://schemas.openxmlformats.org/drawingml/2006/main" noChangeAspect="1"/>
+            </wp:cNvGraphicFramePr>
+            <a:graphic xmlns:a="http://schemas.openxmlformats.org/drawingml/2006/main">
+              <a:graphicData uri="http://schemas.openxmlformats.org/drawingml/2006/picture">
+                <pic:pic xmlns:pic="http://schemas.openxmlformats.org/drawingml/2006/picture">
+                  <pic:nvPicPr>
+                    <pic:cNvPr id="1552598498" name=""/>
+                    <pic:cNvPicPr/>
+                  </pic:nvPicPr>
+                  <pic:blipFill>
+                    <a:blip r:embed="rId14"/>
+                    <a:stretch>
+                      <a:fillRect/>
+                    </a:stretch>
+                  </pic:blipFill>
+                  <pic:spPr>
+                    <a:xfrm>
+                      <a:off x="0" y="0"/>
+                      <a:ext cx="5731510" cy="3856990"/>
+                    </a:xfrm>
+                    <a:prstGeom prst="rect">
+                      <a:avLst/>
+                    </a:prstGeom>
+                  </pic:spPr>
+                </pic:pic>
+              </a:graphicData>
+            </a:graphic>
+          </wp:inline>
+        </w:drawing>
+      </w:r>
+    </w:p>
+    <w:p>
+      <w:pPr>
+        <w:bidi/>
+        <w:rPr>
+          <w:rtl/>
+        </w:rPr>
+      </w:pPr>
+    </w:p>
+    <w:p>
+      <w:pPr>
+        <w:bidi/>
+        <w:rPr>
+          <w:b/>
+          <w:bCs/>
+          <w:sz w:val="28"/>
+          <w:szCs w:val="28"/>
+          <w:u w:val="single"/>
+          <w:rtl/>
+        </w:rPr>
+      </w:pPr>
+      <w:r>
+        <w:rPr>
+          <w:rFonts w:hint="cs"/>
+          <w:b/>
+          <w:bCs/>
+          <w:sz w:val="28"/>
+          <w:szCs w:val="28"/>
+          <w:u w:val="single"/>
+          <w:rtl/>
+        </w:rPr>
         <w:t xml:space="preserve">נרמול טבלאות </w:t>
       </w:r>
       <w:r>
@@ -3846,6 +3960,7 @@
           <w:sz w:val="28"/>
           <w:szCs w:val="28"/>
           <w:u w:val="single"/>
+          <w:rtl/>
         </w:rPr>
       </w:pPr>
     </w:p>
@@ -3858,18 +3973,44 @@
           <w:sz w:val="28"/>
           <w:szCs w:val="28"/>
           <w:u w:val="single"/>
-        </w:rPr>
-      </w:pPr>
-      <w:r>
-        <w:rPr>
-          <w:rFonts w:hint="cs"/>
+          <w:rtl/>
+        </w:rPr>
+      </w:pPr>
+    </w:p>
+    <w:p>
+      <w:pPr>
+        <w:bidi/>
+        <w:rPr>
           <w:b/>
           <w:bCs/>
           <w:sz w:val="28"/>
           <w:szCs w:val="28"/>
           <w:u w:val="single"/>
-          <w:rtl/>
-        </w:rPr>
+        </w:rPr>
+      </w:pPr>
+    </w:p>
+    <w:p>
+      <w:pPr>
+        <w:bidi/>
+        <w:rPr>
+          <w:b/>
+          <w:bCs/>
+          <w:sz w:val="28"/>
+          <w:szCs w:val="28"/>
+          <w:u w:val="single"/>
+        </w:rPr>
+      </w:pPr>
+      <w:r>
+        <w:rPr>
+          <w:rFonts w:hint="cs"/>
+          <w:b/>
+          <w:bCs/>
+          <w:sz w:val="28"/>
+          <w:szCs w:val="28"/>
+          <w:u w:val="single"/>
+          <w:rtl/>
+        </w:rPr>
+        <w:lastRenderedPageBreak/>
         <w:t xml:space="preserve">יצירות טבלאות </w:t>
       </w:r>
       <w:r>
@@ -4233,7 +4374,7 @@
                     <pic:cNvPicPr/>
                   </pic:nvPicPr>
                   <pic:blipFill>
-                    <a:blip r:embed="rId14">
+                    <a:blip r:embed="rId15">
                       <a:extLst>
                         <a:ext uri="{28A0092B-C50C-407E-A947-70E740481C1C}">
                           <a14:useLocalDpi xmlns:a14="http://schemas.microsoft.com/office/drawing/2010/main" val="0"/>
@@ -4333,99 +4474,99 @@
           <w:szCs w:val="28"/>
           <w:rtl/>
         </w:rPr>
+        <w:t xml:space="preserve">נתחיל עם המחלקות כי ... ככה </w:t>
+      </w:r>
+      <w:r>
+        <w:rPr>
+          <w:sz w:val="28"/>
+          <w:szCs w:val="28"/>
+          <w:rtl/>
+        </w:rPr>
+        <w:t>–</w:t>
+      </w:r>
+      <w:r>
+        <w:rPr>
+          <w:rFonts w:hint="cs"/>
+          <w:sz w:val="28"/>
+          <w:szCs w:val="28"/>
+          <w:rtl/>
+        </w:rPr>
+        <w:t xml:space="preserve"> </w:t>
+      </w:r>
+    </w:p>
+    <w:p>
+      <w:pPr>
+        <w:bidi/>
+        <w:rPr>
+          <w:sz w:val="28"/>
+          <w:szCs w:val="28"/>
+          <w:rtl/>
+        </w:rPr>
+      </w:pPr>
+      <w:r>
+        <w:rPr>
+          <w:rFonts w:hint="cs"/>
+          <w:sz w:val="28"/>
+          <w:szCs w:val="28"/>
+          <w:rtl/>
+        </w:rPr>
+        <w:t>נבחר את ה</w:t>
+      </w:r>
+      <w:r>
+        <w:rPr>
+          <w:sz w:val="28"/>
+          <w:szCs w:val="28"/>
+        </w:rPr>
+        <w:t xml:space="preserve">Text Importer </w:t>
+      </w:r>
+      <w:r>
+        <w:rPr>
+          <w:rFonts w:hint="cs"/>
+          <w:sz w:val="28"/>
+          <w:szCs w:val="28"/>
+          <w:rtl/>
+        </w:rPr>
+        <w:t xml:space="preserve"> שיש לנו בתוכנה ונכניס אליהם את הקובץ </w:t>
+      </w:r>
+      <w:r>
+        <w:rPr>
+          <w:sz w:val="28"/>
+          <w:szCs w:val="28"/>
+        </w:rPr>
+        <w:t>CSV</w:t>
+      </w:r>
+      <w:r>
+        <w:rPr>
+          <w:rFonts w:hint="cs"/>
+          <w:sz w:val="28"/>
+          <w:szCs w:val="28"/>
+          <w:rtl/>
+        </w:rPr>
+        <w:t xml:space="preserve"> שמכיר את שמות המחלקות ואת המספר הסידורי של כל אחד </w:t>
+      </w:r>
+      <w:r>
+        <w:rPr>
+          <w:sz w:val="28"/>
+          <w:szCs w:val="28"/>
+          <w:rtl/>
+        </w:rPr>
+        <w:t>–</w:t>
+      </w:r>
+    </w:p>
+    <w:p>
+      <w:pPr>
+        <w:bidi/>
+        <w:rPr>
+          <w:sz w:val="28"/>
+          <w:szCs w:val="28"/>
+          <w:rtl/>
+        </w:rPr>
+      </w:pPr>
+      <w:r>
+        <w:rPr>
+          <w:noProof/>
+        </w:rPr>
         <w:lastRenderedPageBreak/>
-        <w:t xml:space="preserve">נתחיל עם המחלקות כי ... ככה </w:t>
-      </w:r>
-      <w:r>
-        <w:rPr>
-          <w:sz w:val="28"/>
-          <w:szCs w:val="28"/>
-          <w:rtl/>
-        </w:rPr>
-        <w:t>–</w:t>
-      </w:r>
-      <w:r>
-        <w:rPr>
-          <w:rFonts w:hint="cs"/>
-          <w:sz w:val="28"/>
-          <w:szCs w:val="28"/>
-          <w:rtl/>
-        </w:rPr>
-        <w:t xml:space="preserve"> </w:t>
-      </w:r>
-    </w:p>
-    <w:p>
-      <w:pPr>
-        <w:bidi/>
-        <w:rPr>
-          <w:sz w:val="28"/>
-          <w:szCs w:val="28"/>
-          <w:rtl/>
-        </w:rPr>
-      </w:pPr>
-      <w:r>
-        <w:rPr>
-          <w:rFonts w:hint="cs"/>
-          <w:sz w:val="28"/>
-          <w:szCs w:val="28"/>
-          <w:rtl/>
-        </w:rPr>
-        <w:t>נבחר את ה</w:t>
-      </w:r>
-      <w:r>
-        <w:rPr>
-          <w:sz w:val="28"/>
-          <w:szCs w:val="28"/>
-        </w:rPr>
-        <w:t xml:space="preserve">Text Importer </w:t>
-      </w:r>
-      <w:r>
-        <w:rPr>
-          <w:rFonts w:hint="cs"/>
-          <w:sz w:val="28"/>
-          <w:szCs w:val="28"/>
-          <w:rtl/>
-        </w:rPr>
-        <w:t xml:space="preserve"> שיש לנו בתוכנה ונכניס אליהם את הקובץ </w:t>
-      </w:r>
-      <w:r>
-        <w:rPr>
-          <w:sz w:val="28"/>
-          <w:szCs w:val="28"/>
-        </w:rPr>
-        <w:t>CSV</w:t>
-      </w:r>
-      <w:r>
-        <w:rPr>
-          <w:rFonts w:hint="cs"/>
-          <w:sz w:val="28"/>
-          <w:szCs w:val="28"/>
-          <w:rtl/>
-        </w:rPr>
-        <w:t xml:space="preserve"> שמכיר את שמות המחלקות ואת המספר הסידורי של כל אחד </w:t>
-      </w:r>
-      <w:r>
-        <w:rPr>
-          <w:sz w:val="28"/>
-          <w:szCs w:val="28"/>
-          <w:rtl/>
-        </w:rPr>
-        <w:t>–</w:t>
-      </w:r>
-    </w:p>
-    <w:p>
-      <w:pPr>
-        <w:bidi/>
-        <w:rPr>
-          <w:sz w:val="28"/>
-          <w:szCs w:val="28"/>
-          <w:rtl/>
-        </w:rPr>
-      </w:pPr>
-      <w:r>
-        <w:rPr>
-          <w:noProof/>
-        </w:rPr>
         <w:drawing>
           <wp:anchor distT="0" distB="0" distL="114300" distR="114300" simplePos="0" relativeHeight="251721728" behindDoc="1" locked="0" layoutInCell="1" allowOverlap="1" wp14:anchorId="19DDAF65" wp14:editId="5C6A23E4">
             <wp:simplePos x="0" y="0"/>
@@ -4458,7 +4599,7 @@
                     <pic:cNvPicPr/>
                   </pic:nvPicPr>
                   <pic:blipFill>
-                    <a:blip r:embed="rId15">
+                    <a:blip r:embed="rId16">
                       <a:extLst>
                         <a:ext uri="{28A0092B-C50C-407E-A947-70E740481C1C}">
                           <a14:useLocalDpi xmlns:a14="http://schemas.microsoft.com/office/drawing/2010/main" val="0"/>
@@ -4667,7 +4808,7 @@
                     <pic:cNvPicPr/>
                   </pic:nvPicPr>
                   <pic:blipFill>
-                    <a:blip r:embed="rId16" cstate="print">
+                    <a:blip r:embed="rId17" cstate="print">
                       <a:extLst>
                         <a:ext uri="{28A0092B-C50C-407E-A947-70E740481C1C}">
                           <a14:useLocalDpi xmlns:a14="http://schemas.microsoft.com/office/drawing/2010/main" val="0"/>
@@ -4806,7 +4947,7 @@
                     <pic:cNvPicPr/>
                   </pic:nvPicPr>
                   <pic:blipFill>
-                    <a:blip r:embed="rId17">
+                    <a:blip r:embed="rId18">
                       <a:extLst>
                         <a:ext uri="{28A0092B-C50C-407E-A947-70E740481C1C}">
                           <a14:useLocalDpi xmlns:a14="http://schemas.microsoft.com/office/drawing/2010/main" val="0"/>
@@ -5066,7 +5207,7 @@
                     <pic:cNvPicPr/>
                   </pic:nvPicPr>
                   <pic:blipFill>
-                    <a:blip r:embed="rId18">
+                    <a:blip r:embed="rId19">
                       <a:extLst>
                         <a:ext uri="{28A0092B-C50C-407E-A947-70E740481C1C}">
                           <a14:useLocalDpi xmlns:a14="http://schemas.microsoft.com/office/drawing/2010/main" val="0"/>
@@ -5120,7 +5261,7 @@
                     <pic:cNvPicPr/>
                   </pic:nvPicPr>
                   <pic:blipFill>
-                    <a:blip r:embed="rId19">
+                    <a:blip r:embed="rId20">
                       <a:extLst>
                         <a:ext uri="{28A0092B-C50C-407E-A947-70E740481C1C}">
                           <a14:useLocalDpi xmlns:a14="http://schemas.microsoft.com/office/drawing/2010/main" val="0"/>
@@ -5217,7 +5358,7 @@
                     <pic:cNvPicPr/>
                   </pic:nvPicPr>
                   <pic:blipFill>
-                    <a:blip r:embed="rId20">
+                    <a:blip r:embed="rId21">
                       <a:extLst>
                         <a:ext uri="{28A0092B-C50C-407E-A947-70E740481C1C}">
                           <a14:useLocalDpi xmlns:a14="http://schemas.microsoft.com/office/drawing/2010/main" val="0"/>
@@ -5449,7 +5590,7 @@
                     <pic:cNvPicPr/>
                   </pic:nvPicPr>
                   <pic:blipFill>
-                    <a:blip r:embed="rId21">
+                    <a:blip r:embed="rId22">
                       <a:extLst>
                         <a:ext uri="{28A0092B-C50C-407E-A947-70E740481C1C}">
                           <a14:useLocalDpi xmlns:a14="http://schemas.microsoft.com/office/drawing/2010/main" val="0"/>
@@ -5637,7 +5778,7 @@
                     <pic:cNvPicPr/>
                   </pic:nvPicPr>
                   <pic:blipFill>
-                    <a:blip r:embed="rId22"/>
+                    <a:blip r:embed="rId23"/>
                     <a:stretch>
                       <a:fillRect/>
                     </a:stretch>
@@ -5945,7 +6086,7 @@
                     <pic:cNvPicPr/>
                   </pic:nvPicPr>
                   <pic:blipFill>
-                    <a:blip r:embed="rId23"/>
+                    <a:blip r:embed="rId24"/>
                     <a:stretch>
                       <a:fillRect/>
                     </a:stretch>
@@ -6007,7 +6148,7 @@
                     <pic:cNvPicPr/>
                   </pic:nvPicPr>
                   <pic:blipFill>
-                    <a:blip r:embed="rId24">
+                    <a:blip r:embed="rId25">
                       <a:extLst>
                         <a:ext uri="{28A0092B-C50C-407E-A947-70E740481C1C}">
                           <a14:useLocalDpi xmlns:a14="http://schemas.microsoft.com/office/drawing/2010/main" val="0"/>
@@ -6271,7 +6412,7 @@
                     <pic:cNvPicPr/>
                   </pic:nvPicPr>
                   <pic:blipFill>
-                    <a:blip r:embed="rId25"/>
+                    <a:blip r:embed="rId26"/>
                     <a:stretch>
                       <a:fillRect/>
                     </a:stretch>
@@ -6441,7 +6582,7 @@
                     <pic:cNvPicPr/>
                   </pic:nvPicPr>
                   <pic:blipFill>
-                    <a:blip r:embed="rId26"/>
+                    <a:blip r:embed="rId27"/>
                     <a:stretch>
                       <a:fillRect/>
                     </a:stretch>
@@ -6530,7 +6671,7 @@
                     <pic:cNvPicPr/>
                   </pic:nvPicPr>
                   <pic:blipFill>
-                    <a:blip r:embed="rId27">
+                    <a:blip r:embed="rId28">
                       <a:extLst>
                         <a:ext uri="{28A0092B-C50C-407E-A947-70E740481C1C}">
                           <a14:useLocalDpi xmlns:a14="http://schemas.microsoft.com/office/drawing/2010/main" val="0"/>
@@ -6911,7 +7052,7 @@
                     <pic:cNvPicPr/>
                   </pic:nvPicPr>
                   <pic:blipFill>
-                    <a:blip r:embed="rId28"/>
+                    <a:blip r:embed="rId29"/>
                     <a:stretch>
                       <a:fillRect/>
                     </a:stretch>
@@ -7178,7 +7319,7 @@
                     <pic:cNvPicPr/>
                   </pic:nvPicPr>
                   <pic:blipFill rotWithShape="1">
-                    <a:blip r:embed="rId29"/>
+                    <a:blip r:embed="rId30"/>
                     <a:srcRect r="1145"/>
                     <a:stretch/>
                   </pic:blipFill>
@@ -7246,7 +7387,7 @@
                     <pic:cNvPicPr/>
                   </pic:nvPicPr>
                   <pic:blipFill>
-                    <a:blip r:embed="rId30">
+                    <a:blip r:embed="rId31">
                       <a:extLst>
                         <a:ext uri="{28A0092B-C50C-407E-A947-70E740481C1C}">
                           <a14:useLocalDpi xmlns:a14="http://schemas.microsoft.com/office/drawing/2010/main" val="0"/>
@@ -7534,7 +7675,7 @@
                     <pic:cNvPicPr/>
                   </pic:nvPicPr>
                   <pic:blipFill>
-                    <a:blip r:embed="rId31"/>
+                    <a:blip r:embed="rId32"/>
                     <a:stretch>
                       <a:fillRect/>
                     </a:stretch>
@@ -7719,7 +7860,7 @@
                     <pic:cNvPicPr/>
                   </pic:nvPicPr>
                   <pic:blipFill>
-                    <a:blip r:embed="rId32"/>
+                    <a:blip r:embed="rId33"/>
                     <a:stretch>
                       <a:fillRect/>
                     </a:stretch>
@@ -7804,7 +7945,7 @@
                     <pic:cNvPicPr/>
                   </pic:nvPicPr>
                   <pic:blipFill>
-                    <a:blip r:embed="rId33"/>
+                    <a:blip r:embed="rId34"/>
                     <a:stretch>
                       <a:fillRect/>
                     </a:stretch>
@@ -7913,7 +8054,7 @@
                     <pic:cNvPicPr/>
                   </pic:nvPicPr>
                   <pic:blipFill>
-                    <a:blip r:embed="rId34"/>
+                    <a:blip r:embed="rId35"/>
                     <a:stretch>
                       <a:fillRect/>
                     </a:stretch>
@@ -8145,7 +8286,7 @@
                     <pic:cNvPicPr/>
                   </pic:nvPicPr>
                   <pic:blipFill rotWithShape="1">
-                    <a:blip r:embed="rId35"/>
+                    <a:blip r:embed="rId36"/>
                     <a:srcRect t="36869"/>
                     <a:stretch/>
                   </pic:blipFill>
@@ -8241,7 +8382,7 @@
                     <pic:cNvPicPr/>
                   </pic:nvPicPr>
                   <pic:blipFill>
-                    <a:blip r:embed="rId36">
+                    <a:blip r:embed="rId37">
                       <a:extLst>
                         <a:ext uri="{28A0092B-C50C-407E-A947-70E740481C1C}">
                           <a14:useLocalDpi xmlns:a14="http://schemas.microsoft.com/office/drawing/2010/main" val="0"/>
@@ -8435,7 +8576,7 @@
                     <pic:cNvPicPr/>
                   </pic:nvPicPr>
                   <pic:blipFill>
-                    <a:blip r:embed="rId37">
+                    <a:blip r:embed="rId38">
                       <a:extLst>
                         <a:ext uri="{28A0092B-C50C-407E-A947-70E740481C1C}">
                           <a14:useLocalDpi xmlns:a14="http://schemas.microsoft.com/office/drawing/2010/main" val="0"/>
@@ -8599,7 +8740,7 @@
                     <pic:cNvPicPr/>
                   </pic:nvPicPr>
                   <pic:blipFill rotWithShape="1">
-                    <a:blip r:embed="rId38"/>
+                    <a:blip r:embed="rId39"/>
                     <a:srcRect r="49789"/>
                     <a:stretch/>
                   </pic:blipFill>
@@ -8687,7 +8828,7 @@
                     <pic:cNvPicPr/>
                   </pic:nvPicPr>
                   <pic:blipFill>
-                    <a:blip r:embed="rId39"/>
+                    <a:blip r:embed="rId40"/>
                     <a:stretch>
                       <a:fillRect/>
                     </a:stretch>
@@ -8777,7 +8918,7 @@
                     <pic:cNvPicPr/>
                   </pic:nvPicPr>
                   <pic:blipFill>
-                    <a:blip r:embed="rId40"/>
+                    <a:blip r:embed="rId41"/>
                     <a:stretch>
                       <a:fillRect/>
                     </a:stretch>
@@ -8938,7 +9079,7 @@
                     <pic:cNvPicPr/>
                   </pic:nvPicPr>
                   <pic:blipFill>
-                    <a:blip r:embed="rId41">
+                    <a:blip r:embed="rId42">
                       <a:extLst>
                         <a:ext uri="{28A0092B-C50C-407E-A947-70E740481C1C}">
                           <a14:useLocalDpi xmlns:a14="http://schemas.microsoft.com/office/drawing/2010/main" val="0"/>
@@ -9069,7 +9210,7 @@
                     <pic:cNvPicPr/>
                   </pic:nvPicPr>
                   <pic:blipFill>
-                    <a:blip r:embed="rId42"/>
+                    <a:blip r:embed="rId43"/>
                     <a:stretch>
                       <a:fillRect/>
                     </a:stretch>
@@ -9193,7 +9334,7 @@
                     <pic:cNvPicPr/>
                   </pic:nvPicPr>
                   <pic:blipFill>
-                    <a:blip r:embed="rId43"/>
+                    <a:blip r:embed="rId44"/>
                     <a:stretch>
                       <a:fillRect/>
                     </a:stretch>
@@ -9432,7 +9573,7 @@
                     <pic:cNvPicPr/>
                   </pic:nvPicPr>
                   <pic:blipFill>
-                    <a:blip r:embed="rId44">
+                    <a:blip r:embed="rId45">
                       <a:extLst>
                         <a:ext uri="{28A0092B-C50C-407E-A947-70E740481C1C}">
                           <a14:useLocalDpi xmlns:a14="http://schemas.microsoft.com/office/drawing/2010/main" val="0"/>
@@ -9584,7 +9725,7 @@
                     <pic:cNvPicPr/>
                   </pic:nvPicPr>
                   <pic:blipFill>
-                    <a:blip r:embed="rId45">
+                    <a:blip r:embed="rId46">
                       <a:extLst>
                         <a:ext uri="{28A0092B-C50C-407E-A947-70E740481C1C}">
                           <a14:useLocalDpi xmlns:a14="http://schemas.microsoft.com/office/drawing/2010/main" val="0"/>
@@ -9810,7 +9951,7 @@
                     <pic:cNvPicPr/>
                   </pic:nvPicPr>
                   <pic:blipFill>
-                    <a:blip r:embed="rId46"/>
+                    <a:blip r:embed="rId47"/>
                     <a:stretch>
                       <a:fillRect/>
                     </a:stretch>
@@ -9887,7 +10028,7 @@
                     <pic:cNvPicPr/>
                   </pic:nvPicPr>
                   <pic:blipFill>
-                    <a:blip r:embed="rId47"/>
+                    <a:blip r:embed="rId48"/>
                     <a:stretch>
                       <a:fillRect/>
                     </a:stretch>
@@ -10009,7 +10150,7 @@
                     <pic:cNvPicPr/>
                   </pic:nvPicPr>
                   <pic:blipFill>
-                    <a:blip r:embed="rId48"/>
+                    <a:blip r:embed="rId49"/>
                     <a:stretch>
                       <a:fillRect/>
                     </a:stretch>
@@ -10143,7 +10284,7 @@
                     <pic:cNvPicPr/>
                   </pic:nvPicPr>
                   <pic:blipFill>
-                    <a:blip r:embed="rId49"/>
+                    <a:blip r:embed="rId50"/>
                     <a:stretch>
                       <a:fillRect/>
                     </a:stretch>
@@ -10283,7 +10424,7 @@
                     <pic:cNvPicPr/>
                   </pic:nvPicPr>
                   <pic:blipFill>
-                    <a:blip r:embed="rId50">
+                    <a:blip r:embed="rId51">
                       <a:extLst>
                         <a:ext uri="{28A0092B-C50C-407E-A947-70E740481C1C}">
                           <a14:useLocalDpi xmlns:a14="http://schemas.microsoft.com/office/drawing/2010/main" val="0"/>
@@ -10545,7 +10686,7 @@
                     <pic:cNvPicPr/>
                   </pic:nvPicPr>
                   <pic:blipFill>
-                    <a:blip r:embed="rId51"/>
+                    <a:blip r:embed="rId52"/>
                     <a:stretch>
                       <a:fillRect/>
                     </a:stretch>
@@ -10673,7 +10814,7 @@
                     <pic:cNvPicPr/>
                   </pic:nvPicPr>
                   <pic:blipFill>
-                    <a:blip r:embed="rId52"/>
+                    <a:blip r:embed="rId53"/>
                     <a:stretch>
                       <a:fillRect/>
                     </a:stretch>
@@ -10728,7 +10869,7 @@
                     <pic:cNvPicPr/>
                   </pic:nvPicPr>
                   <pic:blipFill>
-                    <a:blip r:embed="rId53"/>
+                    <a:blip r:embed="rId54"/>
                     <a:stretch>
                       <a:fillRect/>
                     </a:stretch>
@@ -10830,7 +10971,7 @@
                     <pic:cNvPicPr/>
                   </pic:nvPicPr>
                   <pic:blipFill>
-                    <a:blip r:embed="rId54"/>
+                    <a:blip r:embed="rId55"/>
                     <a:stretch>
                       <a:fillRect/>
                     </a:stretch>
@@ -10962,7 +11103,7 @@
                     <pic:cNvPicPr/>
                   </pic:nvPicPr>
                   <pic:blipFill>
-                    <a:blip r:embed="rId55"/>
+                    <a:blip r:embed="rId56"/>
                     <a:stretch>
                       <a:fillRect/>
                     </a:stretch>
@@ -11064,7 +11205,7 @@
                     <pic:cNvPicPr/>
                   </pic:nvPicPr>
                   <pic:blipFill>
-                    <a:blip r:embed="rId56"/>
+                    <a:blip r:embed="rId57"/>
                     <a:stretch>
                       <a:fillRect/>
                     </a:stretch>
@@ -11113,9 +11254,9 @@
       </w:pPr>
     </w:p>
     <w:sectPr>
-      <w:headerReference w:type="default" r:id="rId57"/>
-      <w:footerReference w:type="default" r:id="rId58"/>
-      <w:footerReference w:type="first" r:id="rId59"/>
+      <w:headerReference w:type="default" r:id="rId58"/>
+      <w:footerReference w:type="default" r:id="rId59"/>
+      <w:footerReference w:type="first" r:id="rId60"/>
       <w:pgSz w:w="11906" w:h="16838"/>
       <w:pgMar w:top="1440" w:right="1440" w:bottom="1440" w:left="1440" w:header="708" w:footer="708" w:gutter="0"/>
       <w:pgNumType w:start="0"/>

</xml_diff>

<commit_message>
We are done with the backup and restore process.
</commit_message>
<xml_diff>
--- a/New Version/שלב א/Report.docx
+++ b/New Version/שלב א/Report.docx
@@ -21,7 +21,7 @@
             <mc:AlternateContent>
               <mc:Choice Requires="wpg">
                 <w:drawing>
-                  <wp:anchor distT="0" distB="0" distL="114300" distR="114300" simplePos="0" relativeHeight="251662336" behindDoc="0" locked="0" layoutInCell="1" allowOverlap="1" wp14:anchorId="2492C0C1" wp14:editId="0F9B5BA5">
+                  <wp:anchor distT="0" distB="0" distL="114300" distR="114300" simplePos="0" relativeHeight="251662336" behindDoc="0" locked="0" layoutInCell="1" allowOverlap="1" wp14:anchorId="2492C0C1" wp14:editId="1B9D2CA1">
                     <wp:simplePos x="0" y="0"/>
                     <wp:positionH relativeFrom="page">
                       <wp:align>center</wp:align>
@@ -268,7 +268,7 @@
               </mc:Choice>
               <mc:Fallback>
                 <w:pict>
-                  <v:group w14:anchorId="4D4A08C1" id="Group 51" o:spid="_x0000_s1026" style="position:absolute;left:0;text-align:left;margin-left:0;margin-top:0;width:8in;height:95.7pt;z-index:251662336;mso-width-percent:941;mso-height-percent:121;mso-top-percent:23;mso-position-horizontal:center;mso-position-horizontal-relative:page;mso-position-vertical-relative:page;mso-width-percent:941;mso-height-percent:121;mso-top-percent:23" coordorigin="" coordsize="73152,12161" o:gfxdata="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">
+                  <v:group w14:anchorId="419C8E87" id="Group 51" o:spid="_x0000_s1026" style="position:absolute;left:0;text-align:left;margin-left:0;margin-top:0;width:8in;height:95.7pt;z-index:251662336;mso-width-percent:941;mso-height-percent:121;mso-top-percent:23;mso-position-horizontal:center;mso-position-horizontal-relative:page;mso-position-vertical-relative:page;mso-width-percent:941;mso-height-percent:121;mso-top-percent:23" coordorigin="" coordsize="73152,12161" o:gfxdata="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">
                     <v:shape id="Rectangle 51" o:spid="_x0000_s1027" style="position:absolute;width:73152;height:11303;visibility:visible;mso-wrap-style:square;v-text-anchor:middle" coordsize="7312660,1129665" o:gfxdata="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" path="m,l7312660,r,1129665l3619500,733425,,1091565,,xe" fillcolor="#156082 [3204]" stroked="f" strokeweight="1pt">
                       <v:stroke joinstyle="miter"/>
                       <v:path arrowok="t" o:connecttype="custom" o:connectlocs="0,0;7315200,0;7315200,1130373;3620757,733885;0,1092249;0,0" o:connectangles="0,0,0,0,0,0"/>
@@ -3668,11 +3668,13 @@
       <w:pPr>
         <w:pStyle w:val="NormalWeb"/>
         <w:rPr>
-          <w:rFonts w:hint="cs"/>
-          <w:rtl/>
-        </w:rPr>
-      </w:pPr>
-      <w:r>
+          <w:rtl/>
+        </w:rPr>
+      </w:pPr>
+      <w:r>
+        <w:rPr>
+          <w:noProof/>
+        </w:rPr>
         <w:drawing>
           <wp:inline distT="0" distB="0" distL="0" distR="0" wp14:anchorId="606C69D3" wp14:editId="052FB97B">
             <wp:extent cx="5731510" cy="3856990"/>
@@ -10484,7 +10486,7 @@
           <w:szCs w:val="28"/>
           <w:rtl/>
         </w:rPr>
-        <w:t xml:space="preserve"> הצלחנו ליצור 2000 שורות ועכשיו היגיע הזמן לישון</w:t>
+        <w:t xml:space="preserve"> הצלחנו ליצור 2000 שורות ועכשיו הגיע הזמן לישון</w:t>
       </w:r>
     </w:p>
     <w:p>
@@ -10650,7 +10652,7 @@
           <w:rFonts w:hint="cs"/>
           <w:rtl/>
         </w:rPr>
-        <w:t>והוצאתי קובץ (שכמובן עלה לגיט ) של כל נתונים הטבלאות.</w:t>
+        <w:t>והוצאתי קובץ (שכמובן עלה לגיט) של כל נתונים הטבלאות.</w:t>
       </w:r>
     </w:p>
     <w:p>
@@ -10790,56 +10792,21 @@
           <w:rFonts w:hint="cs"/>
           <w:rtl/>
         </w:rPr>
-        <w:t xml:space="preserve"> (כמובן שהקובץ עלה לגיט ונמצא ב </w:t>
-      </w:r>
-      <w:r>
-        <w:rPr>
-          <w:rFonts w:cs="Arial"/>
-          <w:noProof/>
-          <w:rtl/>
-        </w:rPr>
-        <w:drawing>
-          <wp:inline distT="0" distB="0" distL="0" distR="0" wp14:anchorId="661E7D3A" wp14:editId="12BC7EDB">
-            <wp:extent cx="1379220" cy="141180"/>
-            <wp:effectExtent l="0" t="0" r="0" b="0"/>
-            <wp:docPr id="133263584" name="Picture 1"/>
-            <wp:cNvGraphicFramePr>
-              <a:graphicFrameLocks xmlns:a="http://schemas.openxmlformats.org/drawingml/2006/main" noChangeAspect="1"/>
-            </wp:cNvGraphicFramePr>
-            <a:graphic xmlns:a="http://schemas.openxmlformats.org/drawingml/2006/main">
-              <a:graphicData uri="http://schemas.openxmlformats.org/drawingml/2006/picture">
-                <pic:pic xmlns:pic="http://schemas.openxmlformats.org/drawingml/2006/picture">
-                  <pic:nvPicPr>
-                    <pic:cNvPr id="133263584" name=""/>
-                    <pic:cNvPicPr/>
-                  </pic:nvPicPr>
-                  <pic:blipFill>
-                    <a:blip r:embed="rId53"/>
-                    <a:stretch>
-                      <a:fillRect/>
-                    </a:stretch>
-                  </pic:blipFill>
-                  <pic:spPr>
-                    <a:xfrm>
-                      <a:off x="0" y="0"/>
-                      <a:ext cx="1401605" cy="143471"/>
-                    </a:xfrm>
-                    <a:prstGeom prst="rect">
-                      <a:avLst/>
-                    </a:prstGeom>
-                  </pic:spPr>
-                </pic:pic>
-              </a:graphicData>
-            </a:graphic>
-          </wp:inline>
-        </w:drawing>
-      </w:r>
-      <w:r>
-        <w:rPr>
-          <w:rFonts w:hint="cs"/>
-          <w:rtl/>
-        </w:rPr>
-        <w:t>)</w:t>
+        <w:t xml:space="preserve"> (כמובן שהקובץ עלה לגיט</w:t>
+      </w:r>
+      <w:r>
+        <w:rPr>
+          <w:rFonts w:hint="cs"/>
+          <w:rtl/>
+        </w:rPr>
+        <w:t xml:space="preserve"> כמו שביקשו</w:t>
+      </w:r>
+      <w:r>
+        <w:rPr>
+          <w:rFonts w:hint="cs"/>
+          <w:rtl/>
+        </w:rPr>
+        <w:t>.)</w:t>
       </w:r>
       <w:r>
         <w:rPr>
@@ -10869,7 +10836,7 @@
                     <pic:cNvPicPr/>
                   </pic:nvPicPr>
                   <pic:blipFill>
-                    <a:blip r:embed="rId54"/>
+                    <a:blip r:embed="rId53"/>
                     <a:stretch>
                       <a:fillRect/>
                     </a:stretch>
@@ -10895,71 +10862,63 @@
         </w:rPr>
         <w:br/>
       </w:r>
-      <w:r>
-        <w:rPr>
-          <w:rFonts w:hint="cs"/>
-          <w:rtl/>
-        </w:rPr>
-        <w:t xml:space="preserve">כדי לבדוק שזה באמת נמחק הרצתי שאילתת </w:t>
-      </w:r>
-      <w:r>
+    </w:p>
+    <w:p>
+      <w:pPr>
+        <w:bidi/>
+        <w:rPr>
+          <w:rFonts w:hint="cs"/>
+          <w:sz w:val="28"/>
+          <w:szCs w:val="28"/>
+          <w:rtl/>
+        </w:rPr>
+      </w:pPr>
+      <w:r>
+        <w:rPr>
+          <w:rFonts w:hint="cs"/>
+          <w:sz w:val="28"/>
+          <w:szCs w:val="28"/>
+          <w:rtl/>
+        </w:rPr>
+        <w:lastRenderedPageBreak/>
+        <w:t xml:space="preserve">כדי לבדוק שהדרופ טייבל עבד אז הרצנו שאילתת </w:t>
+      </w:r>
+      <w:r>
+        <w:rPr>
+          <w:sz w:val="28"/>
+          <w:szCs w:val="28"/>
+        </w:rPr>
         <w:t>SQL</w:t>
       </w:r>
       <w:r>
         <w:rPr>
           <w:rFonts w:hint="cs"/>
-          <w:rtl/>
-        </w:rPr>
-        <w:t xml:space="preserve"> כדי לבדוק האם יש נתונים</w:t>
-      </w:r>
-      <w:r>
-        <w:rPr>
-          <w:rFonts w:hint="cs"/>
-          <w:rtl/>
-        </w:rPr>
-        <w:t xml:space="preserve"> בטבלת </w:t>
-      </w:r>
-      <w:r>
-        <w:t>person</w:t>
-      </w:r>
-      <w:r>
-        <w:rPr>
-          <w:rFonts w:hint="cs"/>
-          <w:rtl/>
-        </w:rPr>
-        <w:t xml:space="preserve"> (בצילום מסך)</w:t>
-      </w:r>
-      <w:r>
-        <w:rPr>
-          <w:rFonts w:hint="cs"/>
-          <w:rtl/>
-        </w:rPr>
-        <w:t xml:space="preserve"> -</w:t>
-      </w:r>
-    </w:p>
-    <w:p>
-      <w:pPr>
-        <w:bidi/>
-        <w:rPr>
-          <w:sz w:val="28"/>
-          <w:szCs w:val="28"/>
-          <w:rtl/>
-        </w:rPr>
-      </w:pPr>
+          <w:sz w:val="28"/>
+          <w:szCs w:val="28"/>
+          <w:rtl/>
+        </w:rPr>
+        <w:t xml:space="preserve"> כדי לבדוק שאין שום ערכים בטבלאות -</w:t>
+      </w:r>
+      <w:r>
+        <w:rPr>
+          <w:sz w:val="28"/>
+          <w:szCs w:val="28"/>
+          <w:rtl/>
+        </w:rPr>
+        <w:br/>
+      </w:r>
       <w:r>
         <w:rPr>
           <w:rFonts w:cs="Arial"/>
-          <w:noProof/>
-          <w:sz w:val="28"/>
-          <w:szCs w:val="28"/>
-          <w:rtl/>
-        </w:rPr>
-        <w:lastRenderedPageBreak/>
+          <w:sz w:val="28"/>
+          <w:szCs w:val="28"/>
+          <w:rtl/>
+        </w:rPr>
         <w:drawing>
-          <wp:inline distT="0" distB="0" distL="0" distR="0" wp14:anchorId="59178E92" wp14:editId="7F991DD0">
-            <wp:extent cx="5731510" cy="3573780"/>
-            <wp:effectExtent l="0" t="0" r="2540" b="7620"/>
-            <wp:docPr id="60098010" name="Picture 1"/>
+          <wp:inline distT="0" distB="0" distL="0" distR="0" wp14:anchorId="01EDA8AC" wp14:editId="71FEB1C1">
+            <wp:extent cx="5731510" cy="2474595"/>
+            <wp:effectExtent l="0" t="0" r="2540" b="1905"/>
+            <wp:docPr id="215423687" name="Picture 1"/>
             <wp:cNvGraphicFramePr>
               <a:graphicFrameLocks xmlns:a="http://schemas.openxmlformats.org/drawingml/2006/main" noChangeAspect="1"/>
             </wp:cNvGraphicFramePr>
@@ -10967,11 +10926,11 @@
               <a:graphicData uri="http://schemas.openxmlformats.org/drawingml/2006/picture">
                 <pic:pic xmlns:pic="http://schemas.openxmlformats.org/drawingml/2006/picture">
                   <pic:nvPicPr>
-                    <pic:cNvPr id="60098010" name=""/>
+                    <pic:cNvPr id="215423687" name=""/>
                     <pic:cNvPicPr/>
                   </pic:nvPicPr>
                   <pic:blipFill>
-                    <a:blip r:embed="rId55"/>
+                    <a:blip r:embed="rId54"/>
                     <a:stretch>
                       <a:fillRect/>
                     </a:stretch>
@@ -10979,7 +10938,7 @@
                   <pic:spPr>
                     <a:xfrm>
                       <a:off x="0" y="0"/>
-                      <a:ext cx="5731510" cy="3573780"/>
+                      <a:ext cx="5731510" cy="2474595"/>
                     </a:xfrm>
                     <a:prstGeom prst="rect">
                       <a:avLst/>
@@ -10996,25 +10955,6 @@
       <w:pPr>
         <w:bidi/>
         <w:rPr>
-          <w:sz w:val="28"/>
-          <w:szCs w:val="28"/>
-          <w:rtl/>
-        </w:rPr>
-      </w:pPr>
-      <w:r>
-        <w:rPr>
-          <w:rFonts w:hint="cs"/>
-          <w:sz w:val="28"/>
-          <w:szCs w:val="28"/>
-          <w:rtl/>
-        </w:rPr>
-        <w:t>לאחר שראינו שבאמת כל הנתונים נמחקו עברנו לשלב שחזור הנתונים.</w:t>
-      </w:r>
-    </w:p>
-    <w:p>
-      <w:pPr>
-        <w:bidi/>
-        <w:rPr>
           <w:rtl/>
         </w:rPr>
       </w:pPr>
@@ -11073,7 +11013,21 @@
           <w:rFonts w:hint="cs"/>
           <w:rtl/>
         </w:rPr>
-        <w:t xml:space="preserve"> והקובץ שהוצאנו מקודם -</w:t>
+        <w:t xml:space="preserve"> והקובץ שהוצאנו מקודם</w:t>
+      </w:r>
+      <w:r>
+        <w:rPr>
+          <w:rFonts w:hint="cs"/>
+          <w:rtl/>
+        </w:rPr>
+        <w:t xml:space="preserve"> ובדקנו ממחשב אחר שלא היה בו את הנתונים בכלל לפני זה כדי לבדוק שבאמת כל הנתונים עברו בצורה חלקה.</w:t>
+      </w:r>
+      <w:r>
+        <w:rPr>
+          <w:rFonts w:hint="cs"/>
+          <w:rtl/>
+        </w:rPr>
+        <w:t xml:space="preserve"> -</w:t>
       </w:r>
       <w:r>
         <w:rPr>
@@ -11083,15 +11037,13 @@
       </w:r>
       <w:r>
         <w:rPr>
-          <w:rFonts w:cs="Arial"/>
           <w:noProof/>
-          <w:rtl/>
         </w:rPr>
         <w:drawing>
-          <wp:inline distT="0" distB="0" distL="0" distR="0" wp14:anchorId="50A6A91E" wp14:editId="14C9D203">
-            <wp:extent cx="5731510" cy="2625725"/>
-            <wp:effectExtent l="0" t="0" r="2540" b="3175"/>
-            <wp:docPr id="648153272" name="Picture 1"/>
+          <wp:inline distT="0" distB="0" distL="0" distR="0" wp14:anchorId="753313EA" wp14:editId="0FB2CFB1">
+            <wp:extent cx="5731510" cy="2332990"/>
+            <wp:effectExtent l="0" t="0" r="2540" b="0"/>
+            <wp:docPr id="1798362767" name="Picture 1" descr="A screenshot of a computer&#10;&#10;Description automatically generated"/>
             <wp:cNvGraphicFramePr>
               <a:graphicFrameLocks xmlns:a="http://schemas.openxmlformats.org/drawingml/2006/main" noChangeAspect="1"/>
             </wp:cNvGraphicFramePr>
@@ -11099,7 +11051,177 @@
               <a:graphicData uri="http://schemas.openxmlformats.org/drawingml/2006/picture">
                 <pic:pic xmlns:pic="http://schemas.openxmlformats.org/drawingml/2006/picture">
                   <pic:nvPicPr>
-                    <pic:cNvPr id="648153272" name=""/>
+                    <pic:cNvPr id="1798362767" name="Picture 1" descr="A screenshot of a computer&#10;&#10;Description automatically generated"/>
+                    <pic:cNvPicPr>
+                      <a:picLocks noChangeAspect="1" noChangeArrowheads="1"/>
+                    </pic:cNvPicPr>
+                  </pic:nvPicPr>
+                  <pic:blipFill>
+                    <a:blip r:embed="rId55" cstate="print">
+                      <a:extLst>
+                        <a:ext uri="{28A0092B-C50C-407E-A947-70E740481C1C}">
+                          <a14:useLocalDpi xmlns:a14="http://schemas.microsoft.com/office/drawing/2010/main" val="0"/>
+                        </a:ext>
+                      </a:extLst>
+                    </a:blip>
+                    <a:srcRect/>
+                    <a:stretch>
+                      <a:fillRect/>
+                    </a:stretch>
+                  </pic:blipFill>
+                  <pic:spPr bwMode="auto">
+                    <a:xfrm>
+                      <a:off x="0" y="0"/>
+                      <a:ext cx="5731510" cy="2332990"/>
+                    </a:xfrm>
+                    <a:prstGeom prst="rect">
+                      <a:avLst/>
+                    </a:prstGeom>
+                    <a:noFill/>
+                    <a:ln>
+                      <a:noFill/>
+                    </a:ln>
+                  </pic:spPr>
+                </pic:pic>
+              </a:graphicData>
+            </a:graphic>
+          </wp:inline>
+        </w:drawing>
+      </w:r>
+    </w:p>
+    <w:p>
+      <w:pPr>
+        <w:bidi/>
+        <w:rPr>
+          <w:rtl/>
+        </w:rPr>
+      </w:pPr>
+      <w:r>
+        <w:rPr>
+          <w:rFonts w:hint="cs"/>
+          <w:rtl/>
+        </w:rPr>
+        <w:t>הגדרנו שהוא יריץ פקודת מחיקה של כל הטבלאות רק ליתר ביטחון ושיתעלם מטריגרים (למרות שאין אצלינו אבל התייחסנו לזה בצורה הכי אופטימלית שאפשר).</w:t>
+      </w:r>
+    </w:p>
+    <w:p>
+      <w:pPr>
+        <w:bidi/>
+        <w:rPr>
+          <w:rtl/>
+        </w:rPr>
+      </w:pPr>
+    </w:p>
+    <w:p>
+      <w:pPr>
+        <w:bidi/>
+        <w:rPr>
+          <w:rtl/>
+        </w:rPr>
+      </w:pPr>
+    </w:p>
+    <w:p>
+      <w:pPr>
+        <w:bidi/>
+        <w:rPr>
+          <w:rtl/>
+        </w:rPr>
+      </w:pPr>
+    </w:p>
+    <w:p>
+      <w:pPr>
+        <w:bidi/>
+        <w:rPr>
+          <w:rtl/>
+        </w:rPr>
+      </w:pPr>
+    </w:p>
+    <w:p>
+      <w:pPr>
+        <w:bidi/>
+        <w:rPr>
+          <w:rtl/>
+        </w:rPr>
+      </w:pPr>
+    </w:p>
+    <w:p>
+      <w:pPr>
+        <w:bidi/>
+        <w:rPr>
+          <w:rtl/>
+        </w:rPr>
+      </w:pPr>
+    </w:p>
+    <w:p>
+      <w:pPr>
+        <w:bidi/>
+        <w:rPr>
+          <w:rtl/>
+        </w:rPr>
+      </w:pPr>
+    </w:p>
+    <w:p>
+      <w:pPr>
+        <w:bidi/>
+        <w:rPr>
+          <w:rtl/>
+        </w:rPr>
+      </w:pPr>
+    </w:p>
+    <w:p>
+      <w:pPr>
+        <w:bidi/>
+        <w:rPr>
+          <w:rtl/>
+        </w:rPr>
+      </w:pPr>
+      <w:r>
+        <w:rPr>
+          <w:rFonts w:hint="cs"/>
+          <w:b/>
+          <w:bCs/>
+          <w:u w:val="single"/>
+          <w:rtl/>
+        </w:rPr>
+        <w:t>בדיקה שהשחזור עבד טוב -</w:t>
+      </w:r>
+      <w:r>
+        <w:rPr>
+          <w:rtl/>
+        </w:rPr>
+        <w:br/>
+      </w:r>
+      <w:r>
+        <w:rPr>
+          <w:rFonts w:hint="cs"/>
+          <w:rtl/>
+        </w:rPr>
+        <w:t xml:space="preserve">מיד לאחר מכן הרצתי שוב פעם את השאילתה שהרצתי לאחר שמחקתי כדי לראות שבאמת הוא שחזר את הנתונים בצורה חלקה - </w:t>
+      </w:r>
+      <w:r>
+        <w:rPr>
+          <w:rtl/>
+        </w:rPr>
+        <w:br/>
+      </w:r>
+      <w:r>
+        <w:rPr>
+          <w:rFonts w:cs="Arial"/>
+          <w:rtl/>
+        </w:rPr>
+        <w:drawing>
+          <wp:inline distT="0" distB="0" distL="0" distR="0" wp14:anchorId="513359E2" wp14:editId="4031EB3D">
+            <wp:extent cx="5731510" cy="3533775"/>
+            <wp:effectExtent l="0" t="0" r="2540" b="9525"/>
+            <wp:docPr id="1543902291" name="Picture 1"/>
+            <wp:cNvGraphicFramePr>
+              <a:graphicFrameLocks xmlns:a="http://schemas.openxmlformats.org/drawingml/2006/main" noChangeAspect="1"/>
+            </wp:cNvGraphicFramePr>
+            <a:graphic xmlns:a="http://schemas.openxmlformats.org/drawingml/2006/main">
+              <a:graphicData uri="http://schemas.openxmlformats.org/drawingml/2006/picture">
+                <pic:pic xmlns:pic="http://schemas.openxmlformats.org/drawingml/2006/picture">
+                  <pic:nvPicPr>
+                    <pic:cNvPr id="1543902291" name=""/>
                     <pic:cNvPicPr/>
                   </pic:nvPicPr>
                   <pic:blipFill>
@@ -11111,7 +11233,7 @@
                   <pic:spPr>
                     <a:xfrm>
                       <a:off x="0" y="0"/>
-                      <a:ext cx="5731510" cy="2625725"/>
+                      <a:ext cx="5731510" cy="3533775"/>
                     </a:xfrm>
                     <a:prstGeom prst="rect">
                       <a:avLst/>
@@ -11136,109 +11258,31 @@
           <w:rFonts w:hint="cs"/>
           <w:rtl/>
         </w:rPr>
-        <w:t>הגדרנו שהוא יריץ פקודת מחיקה של כל הטבלאות רק ליתר ביטחון ושיתעלם מטריגרים (למרות שאין אצלינו אבל התייחסנו לזה בצורה הכי אופטימלית שאפשר).</w:t>
-      </w:r>
-    </w:p>
-    <w:p>
-      <w:pPr>
-        <w:bidi/>
-        <w:rPr>
-          <w:rtl/>
-        </w:rPr>
-      </w:pPr>
-      <w:r>
-        <w:rPr>
-          <w:rFonts w:hint="cs"/>
-          <w:b/>
-          <w:bCs/>
-          <w:u w:val="single"/>
-          <w:rtl/>
-        </w:rPr>
-        <w:t>בדיקה שהשחזור עבד טוב -</w:t>
-      </w:r>
-      <w:r>
-        <w:rPr>
-          <w:rtl/>
-        </w:rPr>
-        <w:br/>
-      </w:r>
-      <w:r>
-        <w:rPr>
-          <w:rFonts w:hint="cs"/>
-          <w:rtl/>
-        </w:rPr>
-        <w:t xml:space="preserve">מיד לאחר מכן הרצתי שוב פעם את השאילתה שהרצתי לאחר שמחקתי כדי לראות שבאמת הוא </w:t>
-      </w:r>
-      <w:r>
-        <w:rPr>
-          <w:rFonts w:hint="cs"/>
-          <w:rtl/>
-        </w:rPr>
-        <w:lastRenderedPageBreak/>
-        <w:t xml:space="preserve">שחזר את הנתונים בצורה חלקה - </w:t>
-      </w:r>
-      <w:r>
-        <w:rPr>
-          <w:rtl/>
-        </w:rPr>
-        <w:br/>
-      </w:r>
-      <w:r>
-        <w:rPr>
-          <w:rFonts w:cs="Arial"/>
-          <w:noProof/>
-          <w:rtl/>
-        </w:rPr>
-        <w:drawing>
-          <wp:inline distT="0" distB="0" distL="0" distR="0" wp14:anchorId="37B17DC2" wp14:editId="35DE1699">
-            <wp:extent cx="5731510" cy="3878580"/>
-            <wp:effectExtent l="0" t="0" r="2540" b="7620"/>
-            <wp:docPr id="715775022" name="Picture 1"/>
-            <wp:cNvGraphicFramePr>
-              <a:graphicFrameLocks xmlns:a="http://schemas.openxmlformats.org/drawingml/2006/main" noChangeAspect="1"/>
-            </wp:cNvGraphicFramePr>
-            <a:graphic xmlns:a="http://schemas.openxmlformats.org/drawingml/2006/main">
-              <a:graphicData uri="http://schemas.openxmlformats.org/drawingml/2006/picture">
-                <pic:pic xmlns:pic="http://schemas.openxmlformats.org/drawingml/2006/picture">
-                  <pic:nvPicPr>
-                    <pic:cNvPr id="715775022" name=""/>
-                    <pic:cNvPicPr/>
-                  </pic:nvPicPr>
-                  <pic:blipFill>
-                    <a:blip r:embed="rId57"/>
-                    <a:stretch>
-                      <a:fillRect/>
-                    </a:stretch>
-                  </pic:blipFill>
-                  <pic:spPr>
-                    <a:xfrm>
-                      <a:off x="0" y="0"/>
-                      <a:ext cx="5731510" cy="3878580"/>
-                    </a:xfrm>
-                    <a:prstGeom prst="rect">
-                      <a:avLst/>
-                    </a:prstGeom>
-                  </pic:spPr>
-                </pic:pic>
-              </a:graphicData>
-            </a:graphic>
-          </wp:inline>
-        </w:drawing>
-      </w:r>
-    </w:p>
-    <w:p>
-      <w:pPr>
-        <w:bidi/>
-      </w:pPr>
-      <w:r>
-        <w:rPr>
-          <w:rFonts w:hint="cs"/>
-          <w:rtl/>
-        </w:rPr>
-        <w:t xml:space="preserve">וכמו שאפשר לראות בתמונה מעל הוא הכניס את כל הנתונים בצורה חלקה ויש לנו שוב 2500 אנשים בטבלת </w:t>
-      </w:r>
-      <w:r>
-        <w:t>person</w:t>
+        <w:t xml:space="preserve">וכמו שאפשר לראות בתמונה מעל הוא הכניס את כל הנתונים בצורה חלקה ויש לנו שוב </w:t>
+      </w:r>
+      <w:r>
+        <w:rPr>
+          <w:rFonts w:hint="cs"/>
+          <w:rtl/>
+        </w:rPr>
+        <w:t xml:space="preserve">נתונים </w:t>
+      </w:r>
+      <w:r>
+        <w:rPr>
+          <w:rFonts w:hint="cs"/>
+          <w:rtl/>
+        </w:rPr>
+        <w:t>בטבלת</w:t>
+      </w:r>
+      <w:r>
+        <w:rPr>
+          <w:rFonts w:hint="cs"/>
+          <w:rtl/>
+        </w:rPr>
+        <w:t xml:space="preserve"> </w:t>
+      </w:r>
+      <w:r>
+        <w:t>Employee</w:t>
       </w:r>
       <w:r>
         <w:rPr>
@@ -11254,9 +11298,9 @@
       </w:pPr>
     </w:p>
     <w:sectPr>
-      <w:headerReference w:type="default" r:id="rId58"/>
-      <w:footerReference w:type="default" r:id="rId59"/>
-      <w:footerReference w:type="first" r:id="rId60"/>
+      <w:headerReference w:type="default" r:id="rId57"/>
+      <w:footerReference w:type="default" r:id="rId58"/>
+      <w:footerReference w:type="first" r:id="rId59"/>
       <w:pgSz w:w="11906" w:h="16838"/>
       <w:pgMar w:top="1440" w:right="1440" w:bottom="1440" w:left="1440" w:header="708" w:footer="708" w:gutter="0"/>
       <w:pgNumType w:start="0"/>

</xml_diff>

<commit_message>
Added the desc commends screenShots to the Report file
</commit_message>
<xml_diff>
--- a/New Version/שלב א/Report.docx
+++ b/New Version/שלב א/Report.docx
@@ -5712,21 +5712,12 @@
         </w:rPr>
         <w:t xml:space="preserve">נלך לאתר </w:t>
       </w:r>
-      <w:proofErr w:type="spellStart"/>
-      <w:r>
-        <w:rPr>
-          <w:sz w:val="28"/>
-          <w:szCs w:val="28"/>
-        </w:rPr>
-        <w:t>mockaroo</w:t>
-      </w:r>
-      <w:proofErr w:type="spellEnd"/>
-      <w:r>
-        <w:rPr>
-          <w:sz w:val="28"/>
-          <w:szCs w:val="28"/>
-        </w:rPr>
-        <w:t xml:space="preserve"> </w:t>
+      <w:r>
+        <w:rPr>
+          <w:sz w:val="28"/>
+          <w:szCs w:val="28"/>
+        </w:rPr>
+        <w:t xml:space="preserve">mockaroo </w:t>
       </w:r>
       <w:r>
         <w:rPr>
@@ -5852,7 +5843,6 @@
         </w:rPr>
         <w:t xml:space="preserve"> לאתר </w:t>
       </w:r>
-      <w:proofErr w:type="spellStart"/>
       <w:r>
         <w:rPr>
           <w:sz w:val="28"/>
@@ -5860,7 +5850,6 @@
         </w:rPr>
         <w:t>mockaroo</w:t>
       </w:r>
-      <w:proofErr w:type="spellEnd"/>
       <w:r>
         <w:rPr>
           <w:rFonts w:hint="cs"/>
@@ -5870,31 +5859,13 @@
         </w:rPr>
         <w:t xml:space="preserve"> ובשדות </w:t>
       </w:r>
-      <w:proofErr w:type="spellStart"/>
-      <w:r>
-        <w:rPr>
-          <w:sz w:val="28"/>
-          <w:szCs w:val="28"/>
-        </w:rPr>
-        <w:t>PosId</w:t>
-      </w:r>
-      <w:proofErr w:type="spellEnd"/>
-      <w:r>
-        <w:rPr>
-          <w:sz w:val="28"/>
-          <w:szCs w:val="28"/>
-        </w:rPr>
-        <w:t xml:space="preserve"> </w:t>
-      </w:r>
-      <w:proofErr w:type="spellStart"/>
-      <w:r>
-        <w:rPr>
-          <w:sz w:val="28"/>
-          <w:szCs w:val="28"/>
-        </w:rPr>
-        <w:t>DepartId</w:t>
-      </w:r>
-      <w:proofErr w:type="spellEnd"/>
+      <w:r>
+        <w:rPr>
+          <w:sz w:val="28"/>
+          <w:szCs w:val="28"/>
+        </w:rPr>
+        <w:t>PosId DepartId</w:t>
+      </w:r>
       <w:r>
         <w:rPr>
           <w:rFonts w:hint="cs"/>
@@ -5949,7 +5920,6 @@
         </w:rPr>
         <w:t xml:space="preserve">הנה מדריך קטן היא להגדיר </w:t>
       </w:r>
-      <w:proofErr w:type="spellStart"/>
       <w:r>
         <w:rPr>
           <w:sz w:val="28"/>
@@ -5957,7 +5927,6 @@
         </w:rPr>
         <w:t>DataSet</w:t>
       </w:r>
-      <w:proofErr w:type="spellEnd"/>
       <w:r>
         <w:rPr>
           <w:rFonts w:hint="cs"/>
@@ -5967,21 +5936,12 @@
         </w:rPr>
         <w:t xml:space="preserve"> ב</w:t>
       </w:r>
-      <w:proofErr w:type="spellStart"/>
-      <w:r>
-        <w:rPr>
-          <w:sz w:val="28"/>
-          <w:szCs w:val="28"/>
-        </w:rPr>
-        <w:t>mockaroo</w:t>
-      </w:r>
-      <w:proofErr w:type="spellEnd"/>
-      <w:r>
-        <w:rPr>
-          <w:sz w:val="28"/>
-          <w:szCs w:val="28"/>
-        </w:rPr>
-        <w:t xml:space="preserve"> </w:t>
+      <w:r>
+        <w:rPr>
+          <w:sz w:val="28"/>
+          <w:szCs w:val="28"/>
+        </w:rPr>
+        <w:t xml:space="preserve">mockaroo </w:t>
       </w:r>
       <w:r>
         <w:rPr>
@@ -6286,7 +6246,6 @@
         </w:rPr>
         <w:t xml:space="preserve"> בתיקייה של </w:t>
       </w:r>
-      <w:proofErr w:type="spellStart"/>
       <w:r>
         <w:rPr>
           <w:sz w:val="28"/>
@@ -6294,7 +6253,6 @@
         </w:rPr>
         <w:t>DBImport</w:t>
       </w:r>
-      <w:proofErr w:type="spellEnd"/>
       <w:r>
         <w:rPr>
           <w:rFonts w:hint="cs"/>
@@ -6856,7 +6814,6 @@
         </w:rPr>
         <w:t xml:space="preserve">Shift, </w:t>
       </w:r>
-      <w:proofErr w:type="spellStart"/>
       <w:r>
         <w:rPr>
           <w:b/>
@@ -6867,7 +6824,6 @@
         </w:rPr>
         <w:t>EmployeeShift</w:t>
       </w:r>
-      <w:proofErr w:type="spellEnd"/>
       <w:r>
         <w:rPr>
           <w:b/>
@@ -7592,11 +7548,9 @@
         </w:rPr>
         <w:t xml:space="preserve"> נכניס ערכים לטבלה </w:t>
       </w:r>
-      <w:proofErr w:type="spellStart"/>
       <w:r>
         <w:t>EmployeeShift</w:t>
       </w:r>
-      <w:proofErr w:type="spellEnd"/>
     </w:p>
     <w:p>
       <w:pPr>
@@ -7732,7 +7686,6 @@
         </w:rPr>
         <w:t xml:space="preserve"> ה</w:t>
       </w:r>
-      <w:proofErr w:type="spellStart"/>
       <w:r>
         <w:rPr>
           <w:sz w:val="28"/>
@@ -7740,7 +7693,6 @@
         </w:rPr>
         <w:t>userdata</w:t>
       </w:r>
-      <w:proofErr w:type="spellEnd"/>
       <w:r>
         <w:rPr>
           <w:rFonts w:hint="cs"/>
@@ -7766,21 +7718,12 @@
         </w:rPr>
         <w:t xml:space="preserve"> שנמצא בתיקייה של </w:t>
       </w:r>
-      <w:proofErr w:type="spellStart"/>
-      <w:r>
-        <w:rPr>
-          <w:sz w:val="28"/>
-          <w:szCs w:val="28"/>
-        </w:rPr>
-        <w:t>plsql</w:t>
-      </w:r>
-      <w:proofErr w:type="spellEnd"/>
-      <w:r>
-        <w:rPr>
-          <w:sz w:val="28"/>
-          <w:szCs w:val="28"/>
-        </w:rPr>
-        <w:t xml:space="preserve"> </w:t>
+      <w:r>
+        <w:rPr>
+          <w:sz w:val="28"/>
+          <w:szCs w:val="28"/>
+        </w:rPr>
+        <w:t xml:space="preserve">plsql </w:t>
       </w:r>
       <w:r>
         <w:rPr>
@@ -9004,7 +8947,6 @@
         <w:lastRenderedPageBreak/>
         <w:t xml:space="preserve">ניצור טבלה בשם </w:t>
       </w:r>
-      <w:proofErr w:type="spellStart"/>
       <w:r>
         <w:rPr>
           <w:sz w:val="28"/>
@@ -9012,7 +8954,6 @@
         </w:rPr>
         <w:t>EmployeeTraining</w:t>
       </w:r>
-      <w:proofErr w:type="spellEnd"/>
       <w:r>
         <w:rPr>
           <w:rFonts w:hint="cs"/>
@@ -9474,7 +9415,6 @@
         </w:rPr>
         <w:t xml:space="preserve"> טבלת בקשות היעדרות (</w:t>
       </w:r>
-      <w:proofErr w:type="spellStart"/>
       <w:r>
         <w:rPr>
           <w:b/>
@@ -9484,7 +9424,6 @@
         </w:rPr>
         <w:t>LeaveRequest</w:t>
       </w:r>
-      <w:proofErr w:type="spellEnd"/>
       <w:r>
         <w:rPr>
           <w:rFonts w:hint="cs"/>
@@ -9772,7 +9711,6 @@
         </w:rPr>
         <w:t xml:space="preserve">זאת על מנת שנוכל להעלות את זה לאתר </w:t>
       </w:r>
-      <w:proofErr w:type="spellStart"/>
       <w:r>
         <w:rPr>
           <w:sz w:val="28"/>
@@ -9780,7 +9718,6 @@
         </w:rPr>
         <w:t>mockaroo</w:t>
       </w:r>
-      <w:proofErr w:type="spellEnd"/>
       <w:r>
         <w:rPr>
           <w:rFonts w:hint="cs"/>
@@ -9900,7 +9837,6 @@
         </w:rPr>
         <w:t xml:space="preserve">ניכנס לאתר </w:t>
       </w:r>
-      <w:proofErr w:type="spellStart"/>
       <w:r>
         <w:rPr>
           <w:sz w:val="28"/>
@@ -9908,7 +9844,6 @@
         </w:rPr>
         <w:t>mockaroo</w:t>
       </w:r>
-      <w:proofErr w:type="spellEnd"/>
       <w:r>
         <w:rPr>
           <w:rFonts w:hint="cs"/>
@@ -10340,7 +10275,6 @@
         </w:rPr>
         <w:t xml:space="preserve"> על ידי </w:t>
       </w:r>
-      <w:proofErr w:type="spellStart"/>
       <w:r>
         <w:rPr>
           <w:sz w:val="28"/>
@@ -10348,7 +10282,6 @@
         </w:rPr>
         <w:t>to_date</w:t>
       </w:r>
-      <w:proofErr w:type="spellEnd"/>
     </w:p>
     <w:p>
       <w:pPr>
@@ -10601,6 +10534,265 @@
       <w:pPr>
         <w:bidi/>
         <w:rPr>
+          <w:b/>
+          <w:bCs/>
+          <w:sz w:val="28"/>
+          <w:szCs w:val="28"/>
+          <w:u w:val="single"/>
+          <w:rtl/>
+        </w:rPr>
+      </w:pPr>
+    </w:p>
+    <w:p>
+      <w:pPr>
+        <w:bidi/>
+        <w:rPr>
+          <w:sz w:val="28"/>
+          <w:szCs w:val="28"/>
+          <w:rtl/>
+        </w:rPr>
+      </w:pPr>
+      <w:r>
+        <w:rPr>
+          <w:rFonts w:hint="cs"/>
+          <w:b/>
+          <w:bCs/>
+          <w:sz w:val="28"/>
+          <w:szCs w:val="28"/>
+          <w:u w:val="single"/>
+          <w:rtl/>
+        </w:rPr>
+        <w:lastRenderedPageBreak/>
+        <w:t xml:space="preserve">פעולת </w:t>
+      </w:r>
+      <w:r>
+        <w:rPr>
+          <w:b/>
+          <w:bCs/>
+          <w:sz w:val="28"/>
+          <w:szCs w:val="28"/>
+          <w:u w:val="single"/>
+        </w:rPr>
+        <w:t xml:space="preserve">desc </w:t>
+      </w:r>
+      <w:r>
+        <w:rPr>
+          <w:rFonts w:hint="cs"/>
+          <w:sz w:val="28"/>
+          <w:szCs w:val="28"/>
+          <w:rtl/>
+        </w:rPr>
+        <w:t xml:space="preserve"> -</w:t>
+      </w:r>
+    </w:p>
+    <w:p>
+      <w:pPr>
+        <w:bidi/>
+        <w:rPr>
+          <w:rtl/>
+        </w:rPr>
+      </w:pPr>
+      <w:r>
+        <w:rPr>
+          <w:rFonts w:hint="cs"/>
+          <w:rtl/>
+        </w:rPr>
+        <w:t xml:space="preserve">לאחר שהכנסנו את כל הנתונים לבסיס הנתונים ויצרנו טבלאות, הרצנו את פקודת </w:t>
+      </w:r>
+      <w:r>
+        <w:t>desc</w:t>
+      </w:r>
+      <w:r>
+        <w:rPr>
+          <w:rFonts w:hint="cs"/>
+          <w:rtl/>
+        </w:rPr>
+        <w:t xml:space="preserve"> על כל אחת מהטבלאות שלנו כדי להראות שבאמת כל הטבלאות יוצרו בצורה הנכונה.</w:t>
+      </w:r>
+      <w:r>
+        <w:rPr>
+          <w:rtl/>
+        </w:rPr>
+        <w:br/>
+      </w:r>
+      <w:r>
+        <w:rPr>
+          <w:rFonts w:hint="cs"/>
+          <w:b/>
+          <w:bCs/>
+          <w:u w:val="single"/>
+          <w:rtl/>
+        </w:rPr>
+        <w:t xml:space="preserve">צילומי מסך של הרצת הפקודה </w:t>
+      </w:r>
+      <w:r>
+        <w:rPr>
+          <w:b/>
+          <w:bCs/>
+          <w:u w:val="single"/>
+          <w:rtl/>
+        </w:rPr>
+        <w:t>–</w:t>
+      </w:r>
+      <w:r>
+        <w:rPr>
+          <w:rFonts w:hint="cs"/>
+          <w:b/>
+          <w:bCs/>
+          <w:u w:val="single"/>
+          <w:rtl/>
+        </w:rPr>
+        <w:t xml:space="preserve"> </w:t>
+      </w:r>
+    </w:p>
+    <w:p>
+      <w:pPr>
+        <w:bidi/>
+        <w:rPr>
+          <w:rFonts w:hint="cs"/>
+          <w:sz w:val="28"/>
+          <w:szCs w:val="28"/>
+          <w:rtl/>
+        </w:rPr>
+      </w:pPr>
+      <w:r>
+        <w:rPr>
+          <w:noProof/>
+        </w:rPr>
+        <w:drawing>
+          <wp:inline distT="0" distB="0" distL="0" distR="0" wp14:anchorId="1C23681B" wp14:editId="733693AE">
+            <wp:extent cx="5731510" cy="2423160"/>
+            <wp:effectExtent l="0" t="0" r="2540" b="0"/>
+            <wp:docPr id="143273463" name="Picture 1"/>
+            <wp:cNvGraphicFramePr>
+              <a:graphicFrameLocks xmlns:a="http://schemas.openxmlformats.org/drawingml/2006/main" noChangeAspect="1"/>
+            </wp:cNvGraphicFramePr>
+            <a:graphic xmlns:a="http://schemas.openxmlformats.org/drawingml/2006/main">
+              <a:graphicData uri="http://schemas.openxmlformats.org/drawingml/2006/picture">
+                <pic:pic xmlns:pic="http://schemas.openxmlformats.org/drawingml/2006/picture">
+                  <pic:nvPicPr>
+                    <pic:cNvPr id="0" name="Picture 1"/>
+                    <pic:cNvPicPr>
+                      <a:picLocks noChangeAspect="1" noChangeArrowheads="1"/>
+                    </pic:cNvPicPr>
+                  </pic:nvPicPr>
+                  <pic:blipFill>
+                    <a:blip r:embed="rId52">
+                      <a:extLst>
+                        <a:ext uri="{28A0092B-C50C-407E-A947-70E740481C1C}">
+                          <a14:useLocalDpi xmlns:a14="http://schemas.microsoft.com/office/drawing/2010/main" val="0"/>
+                        </a:ext>
+                      </a:extLst>
+                    </a:blip>
+                    <a:srcRect/>
+                    <a:stretch>
+                      <a:fillRect/>
+                    </a:stretch>
+                  </pic:blipFill>
+                  <pic:spPr bwMode="auto">
+                    <a:xfrm>
+                      <a:off x="0" y="0"/>
+                      <a:ext cx="5731510" cy="2423160"/>
+                    </a:xfrm>
+                    <a:prstGeom prst="rect">
+                      <a:avLst/>
+                    </a:prstGeom>
+                    <a:noFill/>
+                    <a:ln>
+                      <a:noFill/>
+                    </a:ln>
+                  </pic:spPr>
+                </pic:pic>
+              </a:graphicData>
+            </a:graphic>
+          </wp:inline>
+        </w:drawing>
+      </w:r>
+    </w:p>
+    <w:p>
+      <w:pPr>
+        <w:bidi/>
+        <w:rPr>
+          <w:rFonts w:hint="cs"/>
+          <w:b/>
+          <w:bCs/>
+          <w:sz w:val="28"/>
+          <w:szCs w:val="28"/>
+          <w:u w:val="single"/>
+          <w:rtl/>
+        </w:rPr>
+      </w:pPr>
+      <w:r>
+        <w:rPr>
+          <w:noProof/>
+        </w:rPr>
+        <w:drawing>
+          <wp:inline distT="0" distB="0" distL="0" distR="0" wp14:anchorId="59470BCF" wp14:editId="24AA6059">
+            <wp:extent cx="5731510" cy="4297680"/>
+            <wp:effectExtent l="0" t="0" r="2540" b="7620"/>
+            <wp:docPr id="437565951" name="Picture 2" descr="A screen shot of a computer&#10;&#10;Description automatically generated"/>
+            <wp:cNvGraphicFramePr>
+              <a:graphicFrameLocks xmlns:a="http://schemas.openxmlformats.org/drawingml/2006/main" noChangeAspect="1"/>
+            </wp:cNvGraphicFramePr>
+            <a:graphic xmlns:a="http://schemas.openxmlformats.org/drawingml/2006/main">
+              <a:graphicData uri="http://schemas.openxmlformats.org/drawingml/2006/picture">
+                <pic:pic xmlns:pic="http://schemas.openxmlformats.org/drawingml/2006/picture">
+                  <pic:nvPicPr>
+                    <pic:cNvPr id="437565951" name="Picture 2" descr="A screen shot of a computer&#10;&#10;Description automatically generated"/>
+                    <pic:cNvPicPr>
+                      <a:picLocks noChangeAspect="1" noChangeArrowheads="1"/>
+                    </pic:cNvPicPr>
+                  </pic:nvPicPr>
+                  <pic:blipFill>
+                    <a:blip r:embed="rId53">
+                      <a:extLst>
+                        <a:ext uri="{28A0092B-C50C-407E-A947-70E740481C1C}">
+                          <a14:useLocalDpi xmlns:a14="http://schemas.microsoft.com/office/drawing/2010/main" val="0"/>
+                        </a:ext>
+                      </a:extLst>
+                    </a:blip>
+                    <a:srcRect/>
+                    <a:stretch>
+                      <a:fillRect/>
+                    </a:stretch>
+                  </pic:blipFill>
+                  <pic:spPr bwMode="auto">
+                    <a:xfrm>
+                      <a:off x="0" y="0"/>
+                      <a:ext cx="5731510" cy="4297680"/>
+                    </a:xfrm>
+                    <a:prstGeom prst="rect">
+                      <a:avLst/>
+                    </a:prstGeom>
+                    <a:noFill/>
+                    <a:ln>
+                      <a:noFill/>
+                    </a:ln>
+                  </pic:spPr>
+                </pic:pic>
+              </a:graphicData>
+            </a:graphic>
+          </wp:inline>
+        </w:drawing>
+      </w:r>
+    </w:p>
+    <w:p>
+      <w:pPr>
+        <w:bidi/>
+        <w:rPr>
+          <w:b/>
+          <w:bCs/>
+          <w:sz w:val="28"/>
+          <w:szCs w:val="28"/>
+          <w:u w:val="single"/>
+          <w:rtl/>
+        </w:rPr>
+      </w:pPr>
+    </w:p>
+    <w:p>
+      <w:pPr>
+        <w:bidi/>
+        <w:rPr>
           <w:rtl/>
         </w:rPr>
       </w:pPr>
@@ -10688,7 +10880,7 @@
                     <pic:cNvPicPr/>
                   </pic:nvPicPr>
                   <pic:blipFill>
-                    <a:blip r:embed="rId52"/>
+                    <a:blip r:embed="rId54"/>
                     <a:stretch>
                       <a:fillRect/>
                     </a:stretch>
@@ -10821,8 +11013,8 @@
           <w:rtl/>
         </w:rPr>
         <w:drawing>
-          <wp:inline distT="0" distB="0" distL="0" distR="0" wp14:anchorId="7B972BDA" wp14:editId="798DF35B">
-            <wp:extent cx="2400635" cy="2133898"/>
+          <wp:inline distT="0" distB="0" distL="0" distR="0" wp14:anchorId="7B972BDA" wp14:editId="4C7866BC">
+            <wp:extent cx="2400300" cy="1280160"/>
             <wp:effectExtent l="0" t="0" r="0" b="0"/>
             <wp:docPr id="4334559" name="Picture 1" descr="A screenshot of a computer program&#10;&#10;Description automatically generated"/>
             <wp:cNvGraphicFramePr>
@@ -10836,7 +11028,7 @@
                     <pic:cNvPicPr/>
                   </pic:nvPicPr>
                   <pic:blipFill>
-                    <a:blip r:embed="rId53"/>
+                    <a:blip r:embed="rId55"/>
                     <a:stretch>
                       <a:fillRect/>
                     </a:stretch>
@@ -10844,7 +11036,7 @@
                   <pic:spPr>
                     <a:xfrm>
                       <a:off x="0" y="0"/>
-                      <a:ext cx="2400635" cy="2133898"/>
+                      <a:ext cx="2400636" cy="1280339"/>
                     </a:xfrm>
                     <a:prstGeom prst="rect">
                       <a:avLst/>
@@ -10867,20 +11059,18 @@
       <w:pPr>
         <w:bidi/>
         <w:rPr>
-          <w:rFonts w:hint="cs"/>
-          <w:sz w:val="28"/>
-          <w:szCs w:val="28"/>
-          <w:rtl/>
-        </w:rPr>
-      </w:pPr>
-      <w:r>
-        <w:rPr>
-          <w:rFonts w:hint="cs"/>
-          <w:sz w:val="28"/>
-          <w:szCs w:val="28"/>
-          <w:rtl/>
-        </w:rPr>
-        <w:lastRenderedPageBreak/>
+          <w:sz w:val="28"/>
+          <w:szCs w:val="28"/>
+          <w:rtl/>
+        </w:rPr>
+      </w:pPr>
+      <w:r>
+        <w:rPr>
+          <w:rFonts w:hint="cs"/>
+          <w:sz w:val="28"/>
+          <w:szCs w:val="28"/>
+          <w:rtl/>
+        </w:rPr>
         <w:t xml:space="preserve">כדי לבדוק שהדרופ טייבל עבד אז הרצנו שאילתת </w:t>
       </w:r>
       <w:r>
@@ -10910,6 +11100,7 @@
       <w:r>
         <w:rPr>
           <w:rFonts w:cs="Arial"/>
+          <w:noProof/>
           <w:sz w:val="28"/>
           <w:szCs w:val="28"/>
           <w:rtl/>
@@ -10930,7 +11121,7 @@
                     <pic:cNvPicPr/>
                   </pic:nvPicPr>
                   <pic:blipFill>
-                    <a:blip r:embed="rId54"/>
+                    <a:blip r:embed="rId56"/>
                     <a:stretch>
                       <a:fillRect/>
                     </a:stretch>
@@ -10968,6 +11159,7 @@
           <w:u w:val="single"/>
           <w:rtl/>
         </w:rPr>
+        <w:lastRenderedPageBreak/>
         <w:t>שחזור הנתונים -</w:t>
       </w:r>
       <w:r>
@@ -11057,7 +11249,7 @@
                     </pic:cNvPicPr>
                   </pic:nvPicPr>
                   <pic:blipFill>
-                    <a:blip r:embed="rId55" cstate="print">
+                    <a:blip r:embed="rId57" cstate="print">
                       <a:extLst>
                         <a:ext uri="{28A0092B-C50C-407E-A947-70E740481C1C}">
                           <a14:useLocalDpi xmlns:a14="http://schemas.microsoft.com/office/drawing/2010/main" val="0"/>
@@ -11111,70 +11303,6 @@
           <w:rtl/>
         </w:rPr>
       </w:pPr>
-    </w:p>
-    <w:p>
-      <w:pPr>
-        <w:bidi/>
-        <w:rPr>
-          <w:rtl/>
-        </w:rPr>
-      </w:pPr>
-    </w:p>
-    <w:p>
-      <w:pPr>
-        <w:bidi/>
-        <w:rPr>
-          <w:rtl/>
-        </w:rPr>
-      </w:pPr>
-    </w:p>
-    <w:p>
-      <w:pPr>
-        <w:bidi/>
-        <w:rPr>
-          <w:rtl/>
-        </w:rPr>
-      </w:pPr>
-    </w:p>
-    <w:p>
-      <w:pPr>
-        <w:bidi/>
-        <w:rPr>
-          <w:rtl/>
-        </w:rPr>
-      </w:pPr>
-    </w:p>
-    <w:p>
-      <w:pPr>
-        <w:bidi/>
-        <w:rPr>
-          <w:rtl/>
-        </w:rPr>
-      </w:pPr>
-    </w:p>
-    <w:p>
-      <w:pPr>
-        <w:bidi/>
-        <w:rPr>
-          <w:rtl/>
-        </w:rPr>
-      </w:pPr>
-    </w:p>
-    <w:p>
-      <w:pPr>
-        <w:bidi/>
-        <w:rPr>
-          <w:rtl/>
-        </w:rPr>
-      </w:pPr>
-    </w:p>
-    <w:p>
-      <w:pPr>
-        <w:bidi/>
-        <w:rPr>
-          <w:rtl/>
-        </w:rPr>
-      </w:pPr>
       <w:r>
         <w:rPr>
           <w:rFonts w:hint="cs"/>
@@ -11207,6 +11335,7 @@
       <w:r>
         <w:rPr>
           <w:rFonts w:cs="Arial"/>
+          <w:noProof/>
           <w:rtl/>
         </w:rPr>
         <w:drawing>
@@ -11225,7 +11354,7 @@
                     <pic:cNvPicPr/>
                   </pic:nvPicPr>
                   <pic:blipFill>
-                    <a:blip r:embed="rId56"/>
+                    <a:blip r:embed="rId58"/>
                     <a:stretch>
                       <a:fillRect/>
                     </a:stretch>
@@ -11298,9 +11427,9 @@
       </w:pPr>
     </w:p>
     <w:sectPr>
-      <w:headerReference w:type="default" r:id="rId57"/>
-      <w:footerReference w:type="default" r:id="rId58"/>
-      <w:footerReference w:type="first" r:id="rId59"/>
+      <w:headerReference w:type="default" r:id="rId59"/>
+      <w:footerReference w:type="default" r:id="rId60"/>
+      <w:footerReference w:type="first" r:id="rId61"/>
       <w:pgSz w:w="11906" w:h="16838"/>
       <w:pgMar w:top="1440" w:right="1440" w:bottom="1440" w:left="1440" w:header="708" w:footer="708" w:gutter="0"/>
       <w:pgNumType w:start="0"/>

</xml_diff>